<commit_message>
migrates central repository to Azure Repos
</commit_message>
<xml_diff>
--- a/JFS COTS Workflow.docx
+++ b/JFS COTS Workflow.docx
@@ -18,22 +18,22 @@
         <w:t xml:space="preserve">Last updated </w:t>
       </w:r>
       <w:r>
-        <w:t>on 1</w:t>
-      </w:r>
-      <w:r>
-        <w:t>0</w:t>
+        <w:t xml:space="preserve">on </w:t>
+      </w:r>
+      <w:r>
+        <w:t>9</w:t>
       </w:r>
       <w:r>
         <w:t>/</w:t>
       </w:r>
       <w:r>
-        <w:t>19</w:t>
+        <w:t>5</w:t>
       </w:r>
       <w:r>
         <w:t>/1</w:t>
       </w:r>
       <w:r>
-        <w:t>8</w:t>
+        <w:t>9</w:t>
       </w:r>
       <w:r>
         <w:t xml:space="preserve"> </w:t>
@@ -47,7 +47,10 @@
     </w:p>
     <w:p>
       <w:r>
-        <w:t>Version: 1.1</w:t>
+        <w:t>Version: 1.</w:t>
+      </w:r>
+      <w:r>
+        <w:t>2</w:t>
       </w:r>
     </w:p>
     <w:sdt>
@@ -1853,8 +1856,6 @@
           <w:szCs w:val="28"/>
         </w:rPr>
       </w:pPr>
-      <w:bookmarkStart w:id="1" w:name="_GoBack"/>
-      <w:bookmarkEnd w:id="1"/>
       <w:r>
         <w:br w:type="page"/>
       </w:r>
@@ -1863,12 +1864,12 @@
       <w:pPr>
         <w:pStyle w:val="Heading1"/>
       </w:pPr>
-      <w:bookmarkStart w:id="2" w:name="_Toc527720552"/>
+      <w:bookmarkStart w:id="1" w:name="_Toc527720552"/>
       <w:r>
         <w:lastRenderedPageBreak/>
         <w:t>Introduction</w:t>
       </w:r>
-      <w:bookmarkEnd w:id="2"/>
+      <w:bookmarkEnd w:id="1"/>
     </w:p>
     <w:p>
       <w:r>
@@ -1894,17 +1895,17 @@
       <w:pPr>
         <w:pStyle w:val="Heading1"/>
       </w:pPr>
-      <w:bookmarkStart w:id="3" w:name="_Toc527720553"/>
+      <w:bookmarkStart w:id="2" w:name="_Toc527720553"/>
       <w:r>
         <w:t>Architecture</w:t>
       </w:r>
-      <w:bookmarkEnd w:id="3"/>
+      <w:bookmarkEnd w:id="2"/>
     </w:p>
     <w:p>
       <w:pPr>
         <w:pStyle w:val="Heading2"/>
       </w:pPr>
-      <w:bookmarkStart w:id="4" w:name="_Toc527720554"/>
+      <w:bookmarkStart w:id="3" w:name="_Toc527720554"/>
       <w:r>
         <w:t>Git</w:t>
       </w:r>
@@ -1914,11 +1915,11 @@
       <w:r>
         <w:t>Repositories</w:t>
       </w:r>
-      <w:bookmarkEnd w:id="4"/>
+      <w:bookmarkEnd w:id="3"/>
     </w:p>
     <w:p>
       <w:r>
-        <w:object w:dxaOrig="15175" w:dyaOrig="6895">
+        <w:object w:dxaOrig="15151" w:dyaOrig="6871">
           <v:shapetype id="_x0000_t75" coordsize="21600,21600" o:spt="75" o:preferrelative="t" path="m@4@5l@4@11@9@11@9@5xe" filled="f" stroked="f">
             <v:stroke joinstyle="miter"/>
             <v:formulas>
@@ -1938,10 +1939,10 @@
             <v:path o:extrusionok="f" gradientshapeok="t" o:connecttype="rect"/>
             <o:lock v:ext="edit" aspectratio="t"/>
           </v:shapetype>
-          <v:shape id="_x0000_i1025" type="#_x0000_t75" style="width:467.25pt;height:212.25pt" o:ole="">
+          <v:shape id="_x0000_i1030" type="#_x0000_t75" style="width:466.5pt;height:211.5pt" o:ole="">
             <v:imagedata r:id="rId8" o:title=""/>
           </v:shape>
-          <o:OLEObject Type="Embed" ProgID="Visio.Drawing.11" ShapeID="_x0000_i1025" DrawAspect="Content" ObjectID="_1601464186" r:id="rId9"/>
+          <o:OLEObject Type="Embed" ProgID="Visio.Drawing.11" ShapeID="_x0000_i1030" DrawAspect="Content" ObjectID="_1629546793" r:id="rId9"/>
         </w:object>
       </w:r>
     </w:p>
@@ -1949,35 +1950,41 @@
       <w:pPr>
         <w:pStyle w:val="Heading3"/>
       </w:pPr>
-      <w:bookmarkStart w:id="5" w:name="_Toc527720555"/>
+      <w:bookmarkStart w:id="4" w:name="_Toc527720555"/>
       <w:r>
         <w:t>Local</w:t>
       </w:r>
-      <w:bookmarkEnd w:id="5"/>
+      <w:bookmarkEnd w:id="4"/>
     </w:p>
     <w:p>
       <w:r>
         <w:t xml:space="preserve">This is the repository that each </w:t>
       </w:r>
       <w:r>
-        <w:t>user has in their local workstation. Once a user is involved in a project, the user will clone a whole copy of the target project from the remote, COTS. Users will maintain their own version locally until the change is completely tested and ready for production.</w:t>
+        <w:t xml:space="preserve">user has in their local workstation. Once a user is </w:t>
+      </w:r>
+      <w:r>
+        <w:t>participated</w:t>
+      </w:r>
+      <w:r>
+        <w:t xml:space="preserve"> in a project, the user will clone a whole target project from the remote, COTS. Users will maintain their own version locally until the change is completely tested and ready for production.</w:t>
       </w:r>
     </w:p>
     <w:p>
       <w:pPr>
         <w:pStyle w:val="Heading3"/>
       </w:pPr>
-      <w:bookmarkStart w:id="6" w:name="_Toc527720556"/>
+      <w:bookmarkStart w:id="5" w:name="_Toc527720556"/>
       <w:r>
         <w:t xml:space="preserve">User (Remote – </w:t>
       </w:r>
       <w:r>
-        <w:t xml:space="preserve">P: </w:t>
-      </w:r>
-      <w:r>
-        <w:t>Optional)</w:t>
-      </w:r>
-      <w:bookmarkEnd w:id="6"/>
+        <w:t>OneDrive - State of Ohio</w:t>
+      </w:r>
+      <w:r>
+        <w:t>)</w:t>
+      </w:r>
+      <w:bookmarkEnd w:id="5"/>
     </w:p>
     <w:p>
       <w:r>
@@ -1987,14 +1994,20 @@
         <w:t>an optional</w:t>
       </w:r>
       <w:r>
-        <w:t xml:space="preserve"> repository that each user can have to make a backup of their local repository. Through this repository, users store any changes that they are working so that they will not be tied to a single workstation. If changes are small and it can be made quickly, users will use COTS repository directly. </w:t>
+        <w:t xml:space="preserve"> repository that each user can have to make a backup of their local repository. Through this repository, users store any changes that they are working so that they will not be tied to a single workstation. If changes are small and it can be made quickly, users will use </w:t>
+      </w:r>
+      <w:r>
+        <w:t>origin</w:t>
+      </w:r>
+      <w:r>
+        <w:t xml:space="preserve"> repository directly. </w:t>
       </w:r>
     </w:p>
     <w:p>
       <w:pPr>
         <w:pStyle w:val="Heading3"/>
       </w:pPr>
-      <w:bookmarkStart w:id="7" w:name="_Toc527720557"/>
+      <w:bookmarkStart w:id="6" w:name="_Toc527720557"/>
       <w:r>
         <w:t>Origin</w:t>
       </w:r>
@@ -2005,15 +2018,12 @@
         <w:t xml:space="preserve"> – </w:t>
       </w:r>
       <w:r>
-        <w:t xml:space="preserve">G: </w:t>
-      </w:r>
-      <w:r>
-        <w:t>\\jfsdata\shares\DevOps\COTS</w:t>
+        <w:t>https://odjfs.visualstudio.com</w:t>
       </w:r>
       <w:r>
         <w:t>)</w:t>
       </w:r>
-      <w:bookmarkEnd w:id="7"/>
+      <w:bookmarkEnd w:id="6"/>
     </w:p>
     <w:p>
       <w:r>
@@ -2029,13 +2039,34 @@
         <w:t xml:space="preserve">COTS </w:t>
       </w:r>
       <w:r>
-        <w:t xml:space="preserve">residing on ms-kofax-pa10 server. This is the repository that the entire team members </w:t>
-      </w:r>
-      <w:r>
-        <w:t xml:space="preserve">copy a project from and </w:t>
-      </w:r>
-      <w:r>
-        <w:t xml:space="preserve">submit the changes that have been made, tested and ready for production. </w:t>
+        <w:t>residing</w:t>
+      </w:r>
+      <w:r>
+        <w:t xml:space="preserve"> on </w:t>
+      </w:r>
+      <w:r>
+        <w:t>https://odjfs.visualstudio.com</w:t>
+      </w:r>
+      <w:r>
+        <w:t xml:space="preserve">. This is the repository that team members </w:t>
+      </w:r>
+      <w:r>
+        <w:t>copy project</w:t>
+      </w:r>
+      <w:r>
+        <w:t>s</w:t>
+      </w:r>
+      <w:r>
+        <w:t xml:space="preserve"> from and </w:t>
+      </w:r>
+      <w:r>
+        <w:t>submit the changes that have been made, tested and ready for production</w:t>
+      </w:r>
+      <w:r>
+        <w:t xml:space="preserve"> to</w:t>
+      </w:r>
+      <w:r>
+        <w:t xml:space="preserve">. </w:t>
       </w:r>
       <w:r>
         <w:t xml:space="preserve"> This repository is not a working repository</w:t>
@@ -2051,11 +2082,17 @@
       <w:pPr>
         <w:pStyle w:val="Heading3"/>
       </w:pPr>
-      <w:bookmarkStart w:id="8" w:name="_Toc527720558"/>
-      <w:r>
-        <w:t>Deployment Manager (Local)</w:t>
-      </w:r>
-      <w:bookmarkEnd w:id="8"/>
+      <w:bookmarkStart w:id="7" w:name="_Toc527720558"/>
+      <w:r>
+        <w:t>Deployment Manager (</w:t>
+      </w:r>
+      <w:r>
+        <w:t>Local - Optional</w:t>
+      </w:r>
+      <w:r>
+        <w:t>)</w:t>
+      </w:r>
+      <w:bookmarkEnd w:id="7"/>
     </w:p>
     <w:p>
       <w:r>
@@ -2063,48 +2100,18 @@
       </w:r>
       <w:r>
         <w:t xml:space="preserve"> The manager pulling the most updated version from COTS repository and synchronize the changes with Dimension and perform the deployment.</w:t>
-      </w:r>
-    </w:p>
-    <w:p>
-      <w:pPr>
-        <w:pStyle w:val="Heading3"/>
-      </w:pPr>
-      <w:bookmarkStart w:id="9" w:name="_Toc527720559"/>
-      <w:r>
-        <w:lastRenderedPageBreak/>
-        <w:t>Dimension</w:t>
-      </w:r>
-      <w:bookmarkEnd w:id="9"/>
-      <w:r>
-        <w:t xml:space="preserve"> </w:t>
-      </w:r>
-    </w:p>
-    <w:p>
-      <w:r>
-        <w:t xml:space="preserve">Dimension is the official version management system in JFS, therefore all the changes to be </w:t>
-      </w:r>
-      <w:r>
-        <w:t>deployed</w:t>
-      </w:r>
-      <w:r>
-        <w:t xml:space="preserve"> to production must be stored in Dimension.  This repository will be synchronized with Deployment </w:t>
-      </w:r>
-      <w:r>
-        <w:t>Manager’s repository</w:t>
-      </w:r>
-      <w:r>
-        <w:t>.</w:t>
       </w:r>
     </w:p>
     <w:p>
       <w:pPr>
         <w:pStyle w:val="Heading2"/>
       </w:pPr>
-      <w:bookmarkStart w:id="10" w:name="_Toc527720560"/>
-      <w:r>
+      <w:bookmarkStart w:id="8" w:name="_Toc527720560"/>
+      <w:r>
+        <w:lastRenderedPageBreak/>
         <w:t>Folder Structure</w:t>
       </w:r>
-      <w:bookmarkEnd w:id="10"/>
+      <w:bookmarkEnd w:id="8"/>
     </w:p>
     <w:p>
       <w:r>
@@ -2215,8 +2222,13 @@
                   <w:vMerge w:val="restart"/>
                 </w:tcPr>
                 <w:p>
+                  <w:proofErr w:type="spellStart"/>
                   <w:r>
-                    <w:t>Proj-A</w:t>
+                    <w:t>Proj</w:t>
+                  </w:r>
+                  <w:proofErr w:type="spellEnd"/>
+                  <w:r>
+                    <w:t>-A</w:t>
                   </w:r>
                 </w:p>
               </w:tc>
@@ -2226,9 +2238,11 @@
                   <w:gridSpan w:val="2"/>
                 </w:tcPr>
                 <w:p>
+                  <w:proofErr w:type="gramStart"/>
                   <w:r>
                     <w:t>.git</w:t>
                   </w:r>
+                  <w:proofErr w:type="gramEnd"/>
                 </w:p>
               </w:tc>
               <w:tc>
@@ -2428,9 +2442,11 @@
                   <w:tcW w:w="990" w:type="dxa"/>
                 </w:tcPr>
                 <w:p>
+                  <w:proofErr w:type="spellStart"/>
                   <w:r>
                     <w:t>Tst</w:t>
                   </w:r>
+                  <w:proofErr w:type="spellEnd"/>
                 </w:p>
               </w:tc>
               <w:tc>
@@ -2468,9 +2484,11 @@
                   <w:tcW w:w="990" w:type="dxa"/>
                 </w:tcPr>
                 <w:p>
+                  <w:proofErr w:type="spellStart"/>
                   <w:r>
                     <w:t>Uat</w:t>
                   </w:r>
+                  <w:proofErr w:type="spellEnd"/>
                 </w:p>
               </w:tc>
               <w:tc>
@@ -2508,9 +2526,11 @@
                   <w:tcW w:w="990" w:type="dxa"/>
                 </w:tcPr>
                 <w:p>
+                  <w:proofErr w:type="spellStart"/>
                   <w:r>
                     <w:t>Prd</w:t>
                   </w:r>
+                  <w:proofErr w:type="spellEnd"/>
                 </w:p>
               </w:tc>
               <w:tc>
@@ -2610,11 +2630,14 @@
       <w:pPr>
         <w:pStyle w:val="Heading1"/>
       </w:pPr>
-      <w:bookmarkStart w:id="11" w:name="_Toc527720561"/>
+      <w:bookmarkStart w:id="9" w:name="_Toc527720561"/>
+      <w:r>
+        <w:t xml:space="preserve">GUI Client - </w:t>
+      </w:r>
       <w:r>
         <w:t>Installation</w:t>
       </w:r>
-      <w:bookmarkEnd w:id="11"/>
+      <w:bookmarkEnd w:id="9"/>
     </w:p>
     <w:p>
       <w:pPr>
@@ -2624,25 +2647,34 @@
         </w:rPr>
       </w:pPr>
       <w:r>
-        <w:t>The current version as of 4</w:t>
-      </w:r>
-      <w:r>
-        <w:t>/2</w:t>
-      </w:r>
-      <w:r>
-        <w:t>7</w:t>
-      </w:r>
-      <w:r>
-        <w:t>/2014 is 2.</w:t>
-      </w:r>
-      <w:r>
-        <w:t>8</w:t>
+        <w:t xml:space="preserve">The current version as of </w:t>
+      </w:r>
+      <w:r>
+        <w:t>9</w:t>
+      </w:r>
+      <w:r>
+        <w:t>/</w:t>
+      </w:r>
+      <w:r>
+        <w:t>5</w:t>
+      </w:r>
+      <w:r>
+        <w:t>/201</w:t>
+      </w:r>
+      <w:r>
+        <w:t>9</w:t>
+      </w:r>
+      <w:r>
+        <w:t xml:space="preserve"> is 2.</w:t>
+      </w:r>
+      <w:r>
+        <w:t>23</w:t>
       </w:r>
       <w:r>
         <w:t>.</w:t>
       </w:r>
       <w:r>
-        <w:t>1</w:t>
+        <w:t>0</w:t>
       </w:r>
       <w:r>
         <w:t xml:space="preserve">. Get the code from the following site. </w:t>
@@ -2662,7 +2694,19 @@
           <w:rPr>
             <w:rStyle w:val="Hyperlink"/>
           </w:rPr>
-          <w:t>http://git-scm.com/downloads</w:t>
+          <w:t>http://git-scm.com/downl</w:t>
+        </w:r>
+        <w:r>
+          <w:rPr>
+            <w:rStyle w:val="Hyperlink"/>
+          </w:rPr>
+          <w:t>o</w:t>
+        </w:r>
+        <w:r>
+          <w:rPr>
+            <w:rStyle w:val="Hyperlink"/>
+          </w:rPr>
+          <w:t>ads</w:t>
         </w:r>
       </w:hyperlink>
     </w:p>
@@ -2670,21 +2714,21 @@
       <w:pPr>
         <w:pStyle w:val="Heading1"/>
       </w:pPr>
-      <w:bookmarkStart w:id="12" w:name="_Toc527720562"/>
+      <w:bookmarkStart w:id="10" w:name="_Toc527720562"/>
       <w:r>
         <w:t>Operation</w:t>
       </w:r>
-      <w:bookmarkEnd w:id="12"/>
+      <w:bookmarkEnd w:id="10"/>
     </w:p>
     <w:p>
       <w:pPr>
         <w:pStyle w:val="Heading2"/>
       </w:pPr>
-      <w:bookmarkStart w:id="13" w:name="_Toc527720563"/>
+      <w:bookmarkStart w:id="11" w:name="_Toc527720563"/>
       <w:r>
         <w:t>Initial Setup</w:t>
       </w:r>
-      <w:bookmarkEnd w:id="13"/>
+      <w:bookmarkEnd w:id="11"/>
     </w:p>
     <w:tbl>
       <w:tblPr>
@@ -2707,11 +2751,11 @@
               <w:pStyle w:val="Heading3"/>
               <w:outlineLvl w:val="2"/>
             </w:pPr>
-            <w:bookmarkStart w:id="14" w:name="_Toc527720564"/>
+            <w:bookmarkStart w:id="12" w:name="_Toc527720564"/>
             <w:r>
               <w:t>Setup Identity</w:t>
             </w:r>
-            <w:bookmarkEnd w:id="14"/>
+            <w:bookmarkEnd w:id="12"/>
           </w:p>
         </w:tc>
       </w:tr>
@@ -2786,7 +2830,25 @@
                 <w:sz w:val="20"/>
                 <w:szCs w:val="20"/>
               </w:rPr>
-              <w:t>KWONS@JFS398323 /c/git/owd-ccmep (master)</w:t>
+              <w:t>KWONS@JFS398323 /c/git/</w:t>
+            </w:r>
+            <w:proofErr w:type="spellStart"/>
+            <w:r>
+              <w:rPr>
+                <w:rFonts w:ascii="Courier New" w:eastAsia="Times New Roman" w:hAnsi="Courier New" w:cs="Courier New"/>
+                <w:sz w:val="20"/>
+                <w:szCs w:val="20"/>
+              </w:rPr>
+              <w:t>owd-ccmep</w:t>
+            </w:r>
+            <w:proofErr w:type="spellEnd"/>
+            <w:r>
+              <w:rPr>
+                <w:rFonts w:ascii="Courier New" w:eastAsia="Times New Roman" w:hAnsi="Courier New" w:cs="Courier New"/>
+                <w:sz w:val="20"/>
+                <w:szCs w:val="20"/>
+              </w:rPr>
+              <w:t xml:space="preserve"> (master)</w:t>
             </w:r>
           </w:p>
           <w:p>
@@ -2886,7 +2948,25 @@
                 <w:sz w:val="20"/>
                 <w:szCs w:val="20"/>
               </w:rPr>
-              <w:t>KWONS@JFS398323 /c/git/owd-ccmep (master)</w:t>
+              <w:t>KWONS@JFS398323 /c/git/</w:t>
+            </w:r>
+            <w:proofErr w:type="spellStart"/>
+            <w:r>
+              <w:rPr>
+                <w:rFonts w:ascii="Courier New" w:eastAsia="Times New Roman" w:hAnsi="Courier New" w:cs="Courier New"/>
+                <w:sz w:val="20"/>
+                <w:szCs w:val="20"/>
+              </w:rPr>
+              <w:t>owd-ccmep</w:t>
+            </w:r>
+            <w:proofErr w:type="spellEnd"/>
+            <w:r>
+              <w:rPr>
+                <w:rFonts w:ascii="Courier New" w:eastAsia="Times New Roman" w:hAnsi="Courier New" w:cs="Courier New"/>
+                <w:sz w:val="20"/>
+                <w:szCs w:val="20"/>
+              </w:rPr>
+              <w:t xml:space="preserve"> (master)</w:t>
             </w:r>
           </w:p>
           <w:p>
@@ -2922,7 +3002,27 @@
                 <w:sz w:val="20"/>
                 <w:szCs w:val="20"/>
               </w:rPr>
-              <w:t>$ git config --global user.email "sungwook.kwon@jfs.ohio.gov"</w:t>
+              <w:t xml:space="preserve">$ git config --global </w:t>
+            </w:r>
+            <w:proofErr w:type="spellStart"/>
+            <w:proofErr w:type="gramStart"/>
+            <w:r>
+              <w:rPr>
+                <w:rFonts w:ascii="Courier New" w:eastAsia="Times New Roman" w:hAnsi="Courier New" w:cs="Courier New"/>
+                <w:sz w:val="20"/>
+                <w:szCs w:val="20"/>
+              </w:rPr>
+              <w:t>user.email</w:t>
+            </w:r>
+            <w:proofErr w:type="spellEnd"/>
+            <w:proofErr w:type="gramEnd"/>
+            <w:r>
+              <w:rPr>
+                <w:rFonts w:ascii="Courier New" w:eastAsia="Times New Roman" w:hAnsi="Courier New" w:cs="Courier New"/>
+                <w:sz w:val="20"/>
+                <w:szCs w:val="20"/>
+              </w:rPr>
+              <w:t xml:space="preserve"> "sungwook.kwon@jfs.ohio.gov"</w:t>
             </w:r>
           </w:p>
           <w:p>
@@ -3037,11 +3137,11 @@
       <w:pPr>
         <w:pStyle w:val="Heading2"/>
       </w:pPr>
-      <w:bookmarkStart w:id="15" w:name="_Toc527720565"/>
+      <w:bookmarkStart w:id="13" w:name="_Toc527720565"/>
       <w:r>
         <w:t>Basic Operation</w:t>
       </w:r>
-      <w:bookmarkEnd w:id="15"/>
+      <w:bookmarkEnd w:id="13"/>
     </w:p>
     <w:tbl>
       <w:tblPr>
@@ -3064,11 +3164,11 @@
               <w:pStyle w:val="Heading3"/>
               <w:outlineLvl w:val="2"/>
             </w:pPr>
-            <w:bookmarkStart w:id="16" w:name="_Toc527720566"/>
+            <w:bookmarkStart w:id="14" w:name="_Toc527720566"/>
             <w:r>
               <w:t>Create a local repository</w:t>
             </w:r>
-            <w:bookmarkEnd w:id="16"/>
+            <w:bookmarkEnd w:id="14"/>
           </w:p>
         </w:tc>
       </w:tr>
@@ -3104,6 +3204,8 @@
                 <w:szCs w:val="20"/>
               </w:rPr>
             </w:pPr>
+            <w:bookmarkStart w:id="15" w:name="_GoBack"/>
+            <w:bookmarkEnd w:id="15"/>
           </w:p>
         </w:tc>
         <w:tc>
@@ -3243,7 +3345,25 @@
                 <w:sz w:val="20"/>
                 <w:szCs w:val="20"/>
               </w:rPr>
-              <w:t>$ mkdir OFC-ICPCDMS</w:t>
+              <w:t xml:space="preserve">$ </w:t>
+            </w:r>
+            <w:proofErr w:type="spellStart"/>
+            <w:r>
+              <w:rPr>
+                <w:rFonts w:ascii="Courier New" w:eastAsia="Times New Roman" w:hAnsi="Courier New" w:cs="Courier New"/>
+                <w:sz w:val="20"/>
+                <w:szCs w:val="20"/>
+              </w:rPr>
+              <w:t>mkdir</w:t>
+            </w:r>
+            <w:proofErr w:type="spellEnd"/>
+            <w:r>
+              <w:rPr>
+                <w:rFonts w:ascii="Courier New" w:eastAsia="Times New Roman" w:hAnsi="Courier New" w:cs="Courier New"/>
+                <w:sz w:val="20"/>
+                <w:szCs w:val="20"/>
+              </w:rPr>
+              <w:t xml:space="preserve"> OFC-ICPCDMS</w:t>
             </w:r>
           </w:p>
           <w:p>
@@ -3307,6 +3427,7 @@
                 <w:sz w:val="20"/>
                 <w:szCs w:val="20"/>
               </w:rPr>
+              <w:lastRenderedPageBreak/>
               <w:t>KWONS@JFS398323 /c/git</w:t>
             </w:r>
           </w:p>
@@ -3443,8 +3564,18 @@
                 <w:sz w:val="20"/>
                 <w:szCs w:val="20"/>
               </w:rPr>
-              <w:t>$ git init</w:t>
-            </w:r>
+              <w:t xml:space="preserve">$ git </w:t>
+            </w:r>
+            <w:proofErr w:type="spellStart"/>
+            <w:r>
+              <w:rPr>
+                <w:rFonts w:ascii="Courier New" w:eastAsia="Times New Roman" w:hAnsi="Courier New" w:cs="Courier New"/>
+                <w:sz w:val="20"/>
+                <w:szCs w:val="20"/>
+              </w:rPr>
+              <w:t>init</w:t>
+            </w:r>
+            <w:proofErr w:type="spellEnd"/>
           </w:p>
           <w:p>
             <w:pPr>
@@ -3639,11 +3770,11 @@
               <w:pStyle w:val="Heading3"/>
               <w:outlineLvl w:val="2"/>
             </w:pPr>
-            <w:bookmarkStart w:id="17" w:name="_Toc527720567"/>
+            <w:bookmarkStart w:id="16" w:name="_Toc527720567"/>
             <w:r>
               <w:t>Create a remote repository</w:t>
             </w:r>
-            <w:bookmarkEnd w:id="17"/>
+            <w:bookmarkEnd w:id="16"/>
           </w:p>
         </w:tc>
       </w:tr>
@@ -3660,7 +3791,15 @@
           </w:tcPr>
           <w:p>
             <w:r>
-              <w:t>(remote  repository can be different that P: drive)</w:t>
+              <w:t>(</w:t>
+            </w:r>
+            <w:proofErr w:type="gramStart"/>
+            <w:r>
+              <w:t>remote  repository</w:t>
+            </w:r>
+            <w:proofErr w:type="gramEnd"/>
+            <w:r>
+              <w:t xml:space="preserve"> can be different that P: drive)</w:t>
             </w:r>
           </w:p>
           <w:p>
@@ -3676,7 +3815,15 @@
           </w:p>
           <w:p>
             <w:r>
-              <w:t>$ mkdir OFC-ICPCDMS</w:t>
+              <w:t xml:space="preserve">$ </w:t>
+            </w:r>
+            <w:proofErr w:type="spellStart"/>
+            <w:r>
+              <w:t>mkdir</w:t>
+            </w:r>
+            <w:proofErr w:type="spellEnd"/>
+            <w:r>
+              <w:t xml:space="preserve"> OFC-ICPCDMS</w:t>
             </w:r>
           </w:p>
           <w:p/>
@@ -3698,7 +3845,15 @@
           </w:p>
           <w:p>
             <w:r>
-              <w:t xml:space="preserve">$ git init </w:t>
+              <w:t xml:space="preserve">$ git </w:t>
+            </w:r>
+            <w:proofErr w:type="spellStart"/>
+            <w:r>
+              <w:t>init</w:t>
+            </w:r>
+            <w:proofErr w:type="spellEnd"/>
+            <w:r>
+              <w:t xml:space="preserve"> </w:t>
             </w:r>
             <w:r>
               <w:rPr>
@@ -3715,7 +3870,17 @@
           <w:p/>
           <w:p>
             <w:r>
-              <w:t>KWONS@JFS398323 ~/git/OFC-ICPCDMS (BARE:master)</w:t>
+              <w:t>KWONS@JFS398323 ~/git/OFC-ICPCDMS (</w:t>
+            </w:r>
+            <w:proofErr w:type="spellStart"/>
+            <w:proofErr w:type="gramStart"/>
+            <w:r>
+              <w:t>BARE:master</w:t>
+            </w:r>
+            <w:proofErr w:type="spellEnd"/>
+            <w:proofErr w:type="gramEnd"/>
+            <w:r>
+              <w:t>)</w:t>
             </w:r>
           </w:p>
           <w:p>
@@ -3748,11 +3913,11 @@
               <w:pStyle w:val="Heading3"/>
               <w:outlineLvl w:val="2"/>
             </w:pPr>
-            <w:bookmarkStart w:id="18" w:name="_Toc527720568"/>
+            <w:bookmarkStart w:id="17" w:name="_Toc527720568"/>
             <w:r>
               <w:t>Link the remote repository from the local repository</w:t>
             </w:r>
-            <w:bookmarkEnd w:id="18"/>
+            <w:bookmarkEnd w:id="17"/>
           </w:p>
         </w:tc>
       </w:tr>
@@ -4151,7 +4316,6 @@
                 <w:sz w:val="20"/>
                 <w:szCs w:val="20"/>
               </w:rPr>
-              <w:lastRenderedPageBreak/>
               <w:t>COTS    file://ms-kofax-pa10/git/OFC-ICPCDMS (fetch)</w:t>
             </w:r>
           </w:p>
@@ -4316,11 +4480,11 @@
               <w:pStyle w:val="Heading3"/>
               <w:outlineLvl w:val="2"/>
             </w:pPr>
-            <w:bookmarkStart w:id="19" w:name="_Toc527720569"/>
+            <w:bookmarkStart w:id="18" w:name="_Toc527720569"/>
             <w:r>
               <w:t>Clone a remote repository to a local location</w:t>
             </w:r>
-            <w:bookmarkEnd w:id="19"/>
+            <w:bookmarkEnd w:id="18"/>
           </w:p>
         </w:tc>
       </w:tr>
@@ -4342,6 +4506,7 @@
           </w:p>
           <w:p>
             <w:r>
+              <w:lastRenderedPageBreak/>
               <w:t>$ cd git2</w:t>
             </w:r>
           </w:p>
@@ -4362,18 +4527,91 @@
             </w:r>
           </w:p>
           <w:p>
-            <w:r>
-              <w:t>drwxr-xr-x    1 KWONS    Administ        0 Mar 14 09:28 .</w:t>
-            </w:r>
-          </w:p>
-          <w:p>
-            <w:r>
-              <w:t>drwxr-xr-x    1 KWONS    Administ    24576 Apr 25 00:36 ..</w:t>
-            </w:r>
-          </w:p>
-          <w:p>
-            <w:r>
-              <w:t>drwxr-xr-x    1 KWONS    Administ        0 Mar 14 09:30 HelloWorld</w:t>
+            <w:proofErr w:type="spellStart"/>
+            <w:r>
+              <w:t>drwxr</w:t>
+            </w:r>
+            <w:proofErr w:type="spellEnd"/>
+            <w:r>
+              <w:t>-</w:t>
+            </w:r>
+            <w:proofErr w:type="spellStart"/>
+            <w:r>
+              <w:t>xr</w:t>
+            </w:r>
+            <w:proofErr w:type="spellEnd"/>
+            <w:r>
+              <w:t xml:space="preserve">-x    1 KWONS    </w:t>
+            </w:r>
+            <w:proofErr w:type="spellStart"/>
+            <w:r>
+              <w:t>Administ</w:t>
+            </w:r>
+            <w:proofErr w:type="spellEnd"/>
+            <w:r>
+              <w:t xml:space="preserve">        0 Mar 14 </w:t>
+            </w:r>
+            <w:proofErr w:type="gramStart"/>
+            <w:r>
+              <w:t>09:28 .</w:t>
+            </w:r>
+            <w:proofErr w:type="gramEnd"/>
+          </w:p>
+          <w:p>
+            <w:proofErr w:type="spellStart"/>
+            <w:r>
+              <w:t>drwxr</w:t>
+            </w:r>
+            <w:proofErr w:type="spellEnd"/>
+            <w:r>
+              <w:t>-</w:t>
+            </w:r>
+            <w:proofErr w:type="spellStart"/>
+            <w:r>
+              <w:t>xr</w:t>
+            </w:r>
+            <w:proofErr w:type="spellEnd"/>
+            <w:r>
+              <w:t xml:space="preserve">-x    1 KWONS    </w:t>
+            </w:r>
+            <w:proofErr w:type="spellStart"/>
+            <w:r>
+              <w:t>Administ</w:t>
+            </w:r>
+            <w:proofErr w:type="spellEnd"/>
+            <w:r>
+              <w:t xml:space="preserve">    24576 Apr 25 00:36</w:t>
+            </w:r>
+            <w:proofErr w:type="gramStart"/>
+            <w:r>
+              <w:t xml:space="preserve"> ..</w:t>
+            </w:r>
+            <w:proofErr w:type="gramEnd"/>
+          </w:p>
+          <w:p>
+            <w:proofErr w:type="spellStart"/>
+            <w:r>
+              <w:t>drwxr</w:t>
+            </w:r>
+            <w:proofErr w:type="spellEnd"/>
+            <w:r>
+              <w:t>-</w:t>
+            </w:r>
+            <w:proofErr w:type="spellStart"/>
+            <w:r>
+              <w:t>xr</w:t>
+            </w:r>
+            <w:proofErr w:type="spellEnd"/>
+            <w:r>
+              <w:t xml:space="preserve">-x    1 KWONS    </w:t>
+            </w:r>
+            <w:proofErr w:type="spellStart"/>
+            <w:r>
+              <w:t>Administ</w:t>
+            </w:r>
+            <w:proofErr w:type="spellEnd"/>
+            <w:r>
+              <w:t xml:space="preserve">        0 Mar 14 09:30 HelloWorld</w:t>
             </w:r>
           </w:p>
           <w:p/>
@@ -4470,11 +4708,11 @@
               <w:pStyle w:val="Heading3"/>
               <w:outlineLvl w:val="2"/>
             </w:pPr>
-            <w:bookmarkStart w:id="20" w:name="_Toc527720570"/>
+            <w:bookmarkStart w:id="19" w:name="_Toc527720570"/>
             <w:r>
               <w:t>Relating branches to the issues</w:t>
             </w:r>
-            <w:bookmarkEnd w:id="20"/>
+            <w:bookmarkEnd w:id="19"/>
           </w:p>
         </w:tc>
       </w:tr>
@@ -4499,7 +4737,15 @@
               <w:ind w:left="360"/>
             </w:pPr>
             <w:r>
-              <w:t>Git is not tied into any particular issue-tracking system.</w:t>
+              <w:t xml:space="preserve">Git is not tied into any </w:t>
+            </w:r>
+            <w:proofErr w:type="gramStart"/>
+            <w:r>
+              <w:t>particular issue-tracking</w:t>
+            </w:r>
+            <w:proofErr w:type="gramEnd"/>
+            <w:r>
+              <w:t xml:space="preserve"> system.</w:t>
             </w:r>
           </w:p>
           <w:p>
@@ -4578,7 +4824,6 @@
               <w:ind w:left="360"/>
             </w:pPr>
             <w:r>
-              <w:lastRenderedPageBreak/>
               <w:t xml:space="preserve">  master</w:t>
             </w:r>
           </w:p>
@@ -4650,11 +4895,12 @@
               <w:pStyle w:val="Heading3"/>
               <w:outlineLvl w:val="2"/>
             </w:pPr>
-            <w:bookmarkStart w:id="21" w:name="_Toc527720571"/>
-            <w:r>
+            <w:bookmarkStart w:id="20" w:name="_Toc527720571"/>
+            <w:r>
+              <w:lastRenderedPageBreak/>
               <w:t>Add the files in local directory</w:t>
             </w:r>
-            <w:bookmarkEnd w:id="21"/>
+            <w:bookmarkEnd w:id="20"/>
           </w:p>
         </w:tc>
       </w:tr>
@@ -5029,7 +5275,25 @@
                 <w:sz w:val="20"/>
                 <w:szCs w:val="20"/>
               </w:rPr>
-              <w:t xml:space="preserve">  (use "git rm --cached &lt;file&gt;..." to unstage)</w:t>
+              <w:t xml:space="preserve">  (use "git rm --cached &lt;file&gt;..." to </w:t>
+            </w:r>
+            <w:proofErr w:type="spellStart"/>
+            <w:r>
+              <w:rPr>
+                <w:rFonts w:ascii="Courier New" w:eastAsia="Times New Roman" w:hAnsi="Courier New" w:cs="Courier New"/>
+                <w:sz w:val="20"/>
+                <w:szCs w:val="20"/>
+              </w:rPr>
+              <w:t>unstage</w:t>
+            </w:r>
+            <w:proofErr w:type="spellEnd"/>
+            <w:r>
+              <w:rPr>
+                <w:rFonts w:ascii="Courier New" w:eastAsia="Times New Roman" w:hAnsi="Courier New" w:cs="Courier New"/>
+                <w:sz w:val="20"/>
+                <w:szCs w:val="20"/>
+              </w:rPr>
+              <w:t>)</w:t>
             </w:r>
           </w:p>
           <w:p>
@@ -5337,7 +5601,25 @@
                 <w:sz w:val="20"/>
                 <w:szCs w:val="20"/>
               </w:rPr>
-              <w:t xml:space="preserve"> 3 files changed, 0 insertions(+), 0 deletions(-)</w:t>
+              <w:t xml:space="preserve"> 3 files changed, 0 </w:t>
+            </w:r>
+            <w:proofErr w:type="gramStart"/>
+            <w:r>
+              <w:rPr>
+                <w:rFonts w:ascii="Courier New" w:eastAsia="Times New Roman" w:hAnsi="Courier New" w:cs="Courier New"/>
+                <w:sz w:val="20"/>
+                <w:szCs w:val="20"/>
+              </w:rPr>
+              <w:t>insertions(</w:t>
+            </w:r>
+            <w:proofErr w:type="gramEnd"/>
+            <w:r>
+              <w:rPr>
+                <w:rFonts w:ascii="Courier New" w:eastAsia="Times New Roman" w:hAnsi="Courier New" w:cs="Courier New"/>
+                <w:sz w:val="20"/>
+                <w:szCs w:val="20"/>
+              </w:rPr>
+              <w:t>+), 0 deletions(-)</w:t>
             </w:r>
           </w:p>
           <w:p>
@@ -6017,12 +6299,11 @@
               <w:pStyle w:val="Heading3"/>
               <w:outlineLvl w:val="2"/>
             </w:pPr>
-            <w:bookmarkStart w:id="22" w:name="_Toc527720572"/>
-            <w:r>
-              <w:lastRenderedPageBreak/>
+            <w:bookmarkStart w:id="21" w:name="_Toc527720572"/>
+            <w:r>
               <w:t>Push the changes to the remote repository</w:t>
             </w:r>
-            <w:bookmarkEnd w:id="22"/>
+            <w:bookmarkEnd w:id="21"/>
           </w:p>
         </w:tc>
       </w:tr>
@@ -6081,6 +6362,7 @@
           </w:p>
           <w:p>
             <w:r>
+              <w:lastRenderedPageBreak/>
               <w:t>Delta compression using up to 4 threads.</w:t>
             </w:r>
           </w:p>
@@ -6106,7 +6388,15 @@
           </w:p>
           <w:p>
             <w:r>
-              <w:t xml:space="preserve"> * [new branch]      master -&gt; master</w:t>
+              <w:t xml:space="preserve"> * [new </w:t>
+            </w:r>
+            <w:proofErr w:type="gramStart"/>
+            <w:r>
+              <w:t xml:space="preserve">branch]   </w:t>
+            </w:r>
+            <w:proofErr w:type="gramEnd"/>
+            <w:r>
+              <w:t xml:space="preserve">   master -&gt; master</w:t>
             </w:r>
           </w:p>
           <w:p/>
@@ -6141,11 +6431,11 @@
               <w:pStyle w:val="Heading3"/>
               <w:outlineLvl w:val="2"/>
             </w:pPr>
-            <w:bookmarkStart w:id="23" w:name="_Toc527720573"/>
+            <w:bookmarkStart w:id="22" w:name="_Toc527720573"/>
             <w:r>
               <w:t>Create a branch</w:t>
             </w:r>
-            <w:bookmarkEnd w:id="23"/>
+            <w:bookmarkEnd w:id="22"/>
           </w:p>
         </w:tc>
       </w:tr>
@@ -6250,15 +6540,23 @@
               <w:pStyle w:val="Heading3"/>
               <w:outlineLvl w:val="2"/>
             </w:pPr>
-            <w:bookmarkStart w:id="24" w:name="_Toc527720574"/>
+            <w:bookmarkStart w:id="23" w:name="_Toc527720574"/>
             <w:r>
               <w:t>Commit to the new branch</w:t>
             </w:r>
-            <w:bookmarkEnd w:id="24"/>
-          </w:p>
-          <w:p>
-            <w:r>
-              <w:t>Make a change to one of the file and commit the change to the branch.</w:t>
+            <w:bookmarkEnd w:id="23"/>
+          </w:p>
+          <w:p>
+            <w:r>
+              <w:t xml:space="preserve">Make a change to one of the </w:t>
+            </w:r>
+            <w:proofErr w:type="gramStart"/>
+            <w:r>
+              <w:t>file</w:t>
+            </w:r>
+            <w:proofErr w:type="gramEnd"/>
+            <w:r>
+              <w:t xml:space="preserve"> and commit the change to the branch.</w:t>
             </w:r>
           </w:p>
         </w:tc>
@@ -6281,7 +6579,61 @@
           </w:p>
           <w:p>
             <w:r>
+              <w:t>$ git status</w:t>
+            </w:r>
+          </w:p>
+          <w:p>
+            <w:r>
+              <w:t>On branch ACL</w:t>
+            </w:r>
+          </w:p>
+          <w:p>
+            <w:r>
+              <w:t>Changes not staged for commit:</w:t>
+            </w:r>
+          </w:p>
+          <w:p>
+            <w:r>
+              <w:t xml:space="preserve">  (use "git add &lt;file&gt;..." to update what will be committed)</w:t>
+            </w:r>
+          </w:p>
+          <w:p>
+            <w:r>
+              <w:t xml:space="preserve">  (use "git checkout -- &lt;file&gt;..." to discard changes in working directory)</w:t>
+            </w:r>
+          </w:p>
+          <w:p/>
+          <w:p>
+            <w:r>
+              <w:t xml:space="preserve">        modified:   DOCS/OFC ICPCDMS_ACL.xlsx</w:t>
+            </w:r>
+          </w:p>
+          <w:p/>
+          <w:p>
+            <w:r>
+              <w:t>no changes added to commit (use "git add" and/or "git commit -a")</w:t>
+            </w:r>
+          </w:p>
+          <w:p/>
+          <w:p>
+            <w:r>
+              <w:t>KWONS@JFS398323 /c/git/OFC-ICPCDMS (ACL)</w:t>
+            </w:r>
+          </w:p>
+          <w:p>
+            <w:r>
               <w:lastRenderedPageBreak/>
+              <w:t>$ git add *</w:t>
+            </w:r>
+          </w:p>
+          <w:p/>
+          <w:p>
+            <w:r>
+              <w:t>KWONS@JFS398323 /c/git/OFC-ICPCDMS (ACL)</w:t>
+            </w:r>
+          </w:p>
+          <w:p>
+            <w:r>
               <w:t>$ git status</w:t>
             </w:r>
           </w:p>
@@ -6292,66 +6644,20 @@
           </w:p>
           <w:p>
             <w:r>
-              <w:t>Changes not staged for commit:</w:t>
-            </w:r>
-          </w:p>
-          <w:p>
-            <w:r>
-              <w:t xml:space="preserve">  (use "git add &lt;file&gt;..." to update what will be committed)</w:t>
-            </w:r>
-          </w:p>
-          <w:p>
-            <w:r>
-              <w:t xml:space="preserve">  (use "git checkout -- &lt;file&gt;..." to discard changes in working directory)</w:t>
-            </w:r>
-          </w:p>
-          <w:p/>
-          <w:p>
-            <w:r>
-              <w:t xml:space="preserve">        modified:   DOCS/OFC ICPCDMS_ACL.xlsx</w:t>
-            </w:r>
-          </w:p>
-          <w:p/>
-          <w:p>
-            <w:r>
-              <w:t>no changes added to commit (use "git add" and/or "git commit -a")</w:t>
-            </w:r>
-          </w:p>
-          <w:p/>
-          <w:p>
-            <w:r>
-              <w:t>KWONS@JFS398323 /c/git/OFC-ICPCDMS (ACL)</w:t>
-            </w:r>
-          </w:p>
-          <w:p>
-            <w:r>
-              <w:t>$ git add *</w:t>
-            </w:r>
-          </w:p>
-          <w:p/>
-          <w:p>
-            <w:r>
-              <w:t>KWONS@JFS398323 /c/git/OFC-ICPCDMS (ACL)</w:t>
-            </w:r>
-          </w:p>
-          <w:p>
-            <w:r>
-              <w:t>$ git status</w:t>
-            </w:r>
-          </w:p>
-          <w:p>
-            <w:r>
-              <w:t>On branch ACL</w:t>
-            </w:r>
-          </w:p>
-          <w:p>
-            <w:r>
               <w:t>Changes to be committed:</w:t>
             </w:r>
           </w:p>
           <w:p>
             <w:r>
-              <w:t xml:space="preserve">  (use "git reset HEAD &lt;file&gt;..." to unstage)</w:t>
+              <w:t xml:space="preserve">  (use "git reset HEAD &lt;file&gt;..." to </w:t>
+            </w:r>
+            <w:proofErr w:type="spellStart"/>
+            <w:r>
+              <w:t>unstage</w:t>
+            </w:r>
+            <w:proofErr w:type="spellEnd"/>
+            <w:r>
+              <w:t>)</w:t>
             </w:r>
           </w:p>
           <w:p/>
@@ -6411,7 +6717,15 @@
           </w:p>
           <w:p>
             <w:r>
-              <w:t xml:space="preserve"> 1 file changed, 0 insertions(+), 0 deletions(-)</w:t>
+              <w:t xml:space="preserve"> 1 file changed, 0 </w:t>
+            </w:r>
+            <w:proofErr w:type="gramStart"/>
+            <w:r>
+              <w:t>insertions(</w:t>
+            </w:r>
+            <w:proofErr w:type="gramEnd"/>
+            <w:r>
+              <w:t>+), 0 deletions(-)</w:t>
             </w:r>
           </w:p>
           <w:p/>
@@ -6504,11 +6818,11 @@
               <w:pStyle w:val="Heading3"/>
               <w:outlineLvl w:val="2"/>
             </w:pPr>
-            <w:bookmarkStart w:id="25" w:name="_Toc527720575"/>
+            <w:bookmarkStart w:id="24" w:name="_Toc527720575"/>
             <w:r>
               <w:t>Delete a remote branch</w:t>
             </w:r>
-            <w:bookmarkEnd w:id="25"/>
+            <w:bookmarkEnd w:id="24"/>
           </w:p>
         </w:tc>
       </w:tr>
@@ -6894,6 +7208,7 @@
     <w:lsdException w:name="HTML Sample" w:semiHidden="1" w:unhideWhenUsed="1"/>
     <w:lsdException w:name="HTML Typewriter" w:semiHidden="1" w:unhideWhenUsed="1"/>
     <w:lsdException w:name="HTML Variable" w:semiHidden="1" w:unhideWhenUsed="1"/>
+    <w:lsdException w:name="Normal Table" w:semiHidden="1" w:unhideWhenUsed="1"/>
     <w:lsdException w:name="annotation subject" w:semiHidden="1" w:unhideWhenUsed="1"/>
     <w:lsdException w:name="No List" w:semiHidden="1" w:unhideWhenUsed="1"/>
     <w:lsdException w:name="Outline List 1" w:semiHidden="1" w:unhideWhenUsed="1"/>
@@ -6937,8 +7252,10 @@
     <w:lsdException w:name="Table Elegant" w:semiHidden="1" w:unhideWhenUsed="1"/>
     <w:lsdException w:name="Table Professional" w:semiHidden="1" w:unhideWhenUsed="1"/>
     <w:lsdException w:name="Table Subtle 1" w:semiHidden="1" w:unhideWhenUsed="1"/>
+    <w:lsdException w:name="Table Subtle 2" w:semiHidden="1" w:unhideWhenUsed="1"/>
     <w:lsdException w:name="Table Web 1" w:semiHidden="1" w:unhideWhenUsed="1"/>
     <w:lsdException w:name="Table Web 2" w:semiHidden="1" w:unhideWhenUsed="1"/>
+    <w:lsdException w:name="Table Web 3" w:semiHidden="1" w:unhideWhenUsed="1"/>
     <w:lsdException w:name="Balloon Text" w:semiHidden="1" w:unhideWhenUsed="1"/>
     <w:lsdException w:name="Table Grid" w:uiPriority="59"/>
     <w:lsdException w:name="Table Theme" w:semiHidden="1" w:unhideWhenUsed="1"/>
@@ -7579,6 +7896,18 @@
       <w:szCs w:val="16"/>
     </w:rPr>
   </w:style>
+  <w:style w:type="character" w:styleId="FollowedHyperlink">
+    <w:name w:val="FollowedHyperlink"/>
+    <w:basedOn w:val="DefaultParagraphFont"/>
+    <w:uiPriority w:val="99"/>
+    <w:semiHidden/>
+    <w:unhideWhenUsed/>
+    <w:rsid w:val="0023795E"/>
+    <w:rPr>
+      <w:color w:val="800080" w:themeColor="followedHyperlink"/>
+      <w:u w:val="single"/>
+    </w:rPr>
+  </w:style>
 </w:styles>
 </file>
 
@@ -7872,7 +8201,7 @@
 </file>
 
 <file path=customXml/itemProps1.xml><?xml version="1.0" encoding="utf-8"?>
-<ds:datastoreItem xmlns:ds="http://schemas.openxmlformats.org/officeDocument/2006/customXml" ds:itemID="{53A41B85-36E9-47F0-915A-1199F3433330}">
+<ds:datastoreItem xmlns:ds="http://schemas.openxmlformats.org/officeDocument/2006/customXml" ds:itemID="{FC6BE1BB-D702-478A-B5A1-1FA5AF0084E5}">
   <ds:schemaRefs>
     <ds:schemaRef ds:uri="http://schemas.openxmlformats.org/officeDocument/2006/bibliography"/>
   </ds:schemaRefs>

</xml_diff>

<commit_message>
adds a new folder for tutorial, "Git Complete: The definitive, step-by-step guide to Git"
</commit_message>
<xml_diff>
--- a/JFS COTS Workflow.docx
+++ b/JFS COTS Workflow.docx
@@ -204,7 +204,7 @@
               <w:lang w:eastAsia="ja-JP"/>
             </w:rPr>
           </w:pPr>
-          <w:bookmarkStart w:id="0" w:name="_Toc40170886"/>
+          <w:bookmarkStart w:id="0" w:name="_Toc40963698"/>
           <w:r>
             <w:rPr>
               <w:rFonts w:asciiTheme="minorHAnsi" w:hAnsiTheme="minorHAnsi" w:cstheme="minorHAnsi"/>
@@ -231,10 +231,7 @@
               <w:tab w:val="right" w:leader="dot" w:pos="9350"/>
             </w:tabs>
             <w:rPr>
-              <w:rFonts w:cstheme="minorHAnsi"/>
               <w:noProof/>
-              <w:sz w:val="20"/>
-              <w:szCs w:val="20"/>
             </w:rPr>
           </w:pPr>
           <w:r>
@@ -261,83 +258,60 @@
             </w:rPr>
             <w:fldChar w:fldCharType="separate"/>
           </w:r>
-          <w:hyperlink w:anchor="_Toc40170886" w:history="1">
+          <w:hyperlink w:anchor="_Toc40963698" w:history="1">
             <w:r>
               <w:rPr>
                 <w:rStyle w:val="Hyperlink"/>
                 <w:rFonts w:cstheme="minorHAnsi"/>
                 <w:noProof/>
-                <w:sz w:val="20"/>
-                <w:szCs w:val="20"/>
               </w:rPr>
               <w:t>Contents</w:t>
             </w:r>
             <w:r>
               <w:rPr>
-                <w:rFonts w:cstheme="minorHAnsi"/>
-                <w:noProof/>
-                <w:webHidden/>
-                <w:sz w:val="20"/>
-                <w:szCs w:val="20"/>
+                <w:noProof/>
+                <w:webHidden/>
               </w:rPr>
               <w:tab/>
             </w:r>
             <w:r>
               <w:rPr>
-                <w:rFonts w:cstheme="minorHAnsi"/>
-                <w:noProof/>
-                <w:webHidden/>
-                <w:sz w:val="20"/>
-                <w:szCs w:val="20"/>
+                <w:noProof/>
+                <w:webHidden/>
               </w:rPr>
               <w:fldChar w:fldCharType="begin"/>
             </w:r>
             <w:r>
               <w:rPr>
-                <w:rFonts w:cstheme="minorHAnsi"/>
-                <w:noProof/>
-                <w:webHidden/>
-                <w:sz w:val="20"/>
-                <w:szCs w:val="20"/>
-              </w:rPr>
-              <w:instrText xml:space="preserve"> PAGEREF _Toc40170886 \h </w:instrText>
-            </w:r>
-            <w:r>
-              <w:rPr>
-                <w:rFonts w:cstheme="minorHAnsi"/>
-                <w:noProof/>
-                <w:webHidden/>
-                <w:sz w:val="20"/>
-                <w:szCs w:val="20"/>
-              </w:rPr>
-            </w:r>
-            <w:r>
-              <w:rPr>
-                <w:rFonts w:cstheme="minorHAnsi"/>
-                <w:noProof/>
-                <w:webHidden/>
-                <w:sz w:val="20"/>
-                <w:szCs w:val="20"/>
+                <w:noProof/>
+                <w:webHidden/>
+              </w:rPr>
+              <w:instrText xml:space="preserve"> PAGEREF _Toc40963698 \h </w:instrText>
+            </w:r>
+            <w:r>
+              <w:rPr>
+                <w:noProof/>
+                <w:webHidden/>
+              </w:rPr>
+            </w:r>
+            <w:r>
+              <w:rPr>
+                <w:noProof/>
+                <w:webHidden/>
               </w:rPr>
               <w:fldChar w:fldCharType="separate"/>
             </w:r>
             <w:r>
               <w:rPr>
-                <w:rFonts w:cstheme="minorHAnsi"/>
-                <w:noProof/>
-                <w:webHidden/>
-                <w:sz w:val="20"/>
-                <w:szCs w:val="20"/>
+                <w:noProof/>
+                <w:webHidden/>
               </w:rPr>
               <w:t>2</w:t>
             </w:r>
             <w:r>
               <w:rPr>
-                <w:rFonts w:cstheme="minorHAnsi"/>
-                <w:noProof/>
-                <w:webHidden/>
-                <w:sz w:val="20"/>
-                <w:szCs w:val="20"/>
+                <w:noProof/>
+                <w:webHidden/>
               </w:rPr>
               <w:fldChar w:fldCharType="end"/>
             </w:r>
@@ -350,89 +324,63 @@
               <w:tab w:val="right" w:leader="dot" w:pos="9350"/>
             </w:tabs>
             <w:rPr>
-              <w:rFonts w:cstheme="minorHAnsi"/>
               <w:noProof/>
-              <w:sz w:val="20"/>
-              <w:szCs w:val="20"/>
             </w:rPr>
           </w:pPr>
-          <w:hyperlink w:anchor="_Toc40170887" w:history="1">
+          <w:hyperlink w:anchor="_Toc40963699" w:history="1">
             <w:r>
               <w:rPr>
                 <w:rStyle w:val="Hyperlink"/>
                 <w:rFonts w:cstheme="minorHAnsi"/>
                 <w:noProof/>
-                <w:sz w:val="20"/>
-                <w:szCs w:val="20"/>
               </w:rPr>
               <w:t>Introduction</w:t>
             </w:r>
             <w:r>
               <w:rPr>
-                <w:rFonts w:cstheme="minorHAnsi"/>
-                <w:noProof/>
-                <w:webHidden/>
-                <w:sz w:val="20"/>
-                <w:szCs w:val="20"/>
+                <w:noProof/>
+                <w:webHidden/>
               </w:rPr>
               <w:tab/>
             </w:r>
             <w:r>
               <w:rPr>
-                <w:rFonts w:cstheme="minorHAnsi"/>
-                <w:noProof/>
-                <w:webHidden/>
-                <w:sz w:val="20"/>
-                <w:szCs w:val="20"/>
+                <w:noProof/>
+                <w:webHidden/>
               </w:rPr>
               <w:fldChar w:fldCharType="begin"/>
             </w:r>
             <w:r>
               <w:rPr>
-                <w:rFonts w:cstheme="minorHAnsi"/>
-                <w:noProof/>
-                <w:webHidden/>
-                <w:sz w:val="20"/>
-                <w:szCs w:val="20"/>
-              </w:rPr>
-              <w:instrText xml:space="preserve"> PAGEREF _Toc40170887 \h </w:instrText>
-            </w:r>
-            <w:r>
-              <w:rPr>
-                <w:rFonts w:cstheme="minorHAnsi"/>
-                <w:noProof/>
-                <w:webHidden/>
-                <w:sz w:val="20"/>
-                <w:szCs w:val="20"/>
-              </w:rPr>
-            </w:r>
-            <w:r>
-              <w:rPr>
-                <w:rFonts w:cstheme="minorHAnsi"/>
-                <w:noProof/>
-                <w:webHidden/>
-                <w:sz w:val="20"/>
-                <w:szCs w:val="20"/>
+                <w:noProof/>
+                <w:webHidden/>
+              </w:rPr>
+              <w:instrText xml:space="preserve"> PAGEREF _Toc40963699 \h </w:instrText>
+            </w:r>
+            <w:r>
+              <w:rPr>
+                <w:noProof/>
+                <w:webHidden/>
+              </w:rPr>
+            </w:r>
+            <w:r>
+              <w:rPr>
+                <w:noProof/>
+                <w:webHidden/>
               </w:rPr>
               <w:fldChar w:fldCharType="separate"/>
             </w:r>
             <w:r>
               <w:rPr>
-                <w:rFonts w:cstheme="minorHAnsi"/>
-                <w:noProof/>
-                <w:webHidden/>
-                <w:sz w:val="20"/>
-                <w:szCs w:val="20"/>
+                <w:noProof/>
+                <w:webHidden/>
               </w:rPr>
               <w:t>4</w:t>
             </w:r>
             <w:r>
               <w:rPr>
-                <w:rFonts w:cstheme="minorHAnsi"/>
-                <w:noProof/>
-                <w:webHidden/>
-                <w:sz w:val="20"/>
-                <w:szCs w:val="20"/>
+                <w:noProof/>
+                <w:webHidden/>
               </w:rPr>
               <w:fldChar w:fldCharType="end"/>
             </w:r>
@@ -445,89 +393,63 @@
               <w:tab w:val="right" w:leader="dot" w:pos="9350"/>
             </w:tabs>
             <w:rPr>
-              <w:rFonts w:cstheme="minorHAnsi"/>
               <w:noProof/>
-              <w:sz w:val="20"/>
-              <w:szCs w:val="20"/>
             </w:rPr>
           </w:pPr>
-          <w:hyperlink w:anchor="_Toc40170888" w:history="1">
+          <w:hyperlink w:anchor="_Toc40963700" w:history="1">
             <w:r>
               <w:rPr>
                 <w:rStyle w:val="Hyperlink"/>
                 <w:rFonts w:cstheme="minorHAnsi"/>
                 <w:noProof/>
-                <w:sz w:val="20"/>
-                <w:szCs w:val="20"/>
               </w:rPr>
               <w:t>Architecture</w:t>
             </w:r>
             <w:r>
               <w:rPr>
-                <w:rFonts w:cstheme="minorHAnsi"/>
-                <w:noProof/>
-                <w:webHidden/>
-                <w:sz w:val="20"/>
-                <w:szCs w:val="20"/>
+                <w:noProof/>
+                <w:webHidden/>
               </w:rPr>
               <w:tab/>
             </w:r>
             <w:r>
               <w:rPr>
-                <w:rFonts w:cstheme="minorHAnsi"/>
-                <w:noProof/>
-                <w:webHidden/>
-                <w:sz w:val="20"/>
-                <w:szCs w:val="20"/>
+                <w:noProof/>
+                <w:webHidden/>
               </w:rPr>
               <w:fldChar w:fldCharType="begin"/>
             </w:r>
             <w:r>
               <w:rPr>
-                <w:rFonts w:cstheme="minorHAnsi"/>
-                <w:noProof/>
-                <w:webHidden/>
-                <w:sz w:val="20"/>
-                <w:szCs w:val="20"/>
-              </w:rPr>
-              <w:instrText xml:space="preserve"> PAGEREF _Toc40170888 \h </w:instrText>
-            </w:r>
-            <w:r>
-              <w:rPr>
-                <w:rFonts w:cstheme="minorHAnsi"/>
-                <w:noProof/>
-                <w:webHidden/>
-                <w:sz w:val="20"/>
-                <w:szCs w:val="20"/>
-              </w:rPr>
-            </w:r>
-            <w:r>
-              <w:rPr>
-                <w:rFonts w:cstheme="minorHAnsi"/>
-                <w:noProof/>
-                <w:webHidden/>
-                <w:sz w:val="20"/>
-                <w:szCs w:val="20"/>
+                <w:noProof/>
+                <w:webHidden/>
+              </w:rPr>
+              <w:instrText xml:space="preserve"> PAGEREF _Toc40963700 \h </w:instrText>
+            </w:r>
+            <w:r>
+              <w:rPr>
+                <w:noProof/>
+                <w:webHidden/>
+              </w:rPr>
+            </w:r>
+            <w:r>
+              <w:rPr>
+                <w:noProof/>
+                <w:webHidden/>
               </w:rPr>
               <w:fldChar w:fldCharType="separate"/>
             </w:r>
             <w:r>
               <w:rPr>
-                <w:rFonts w:cstheme="minorHAnsi"/>
-                <w:noProof/>
-                <w:webHidden/>
-                <w:sz w:val="20"/>
-                <w:szCs w:val="20"/>
+                <w:noProof/>
+                <w:webHidden/>
               </w:rPr>
               <w:t>4</w:t>
             </w:r>
             <w:r>
               <w:rPr>
-                <w:rFonts w:cstheme="minorHAnsi"/>
-                <w:noProof/>
-                <w:webHidden/>
-                <w:sz w:val="20"/>
-                <w:szCs w:val="20"/>
+                <w:noProof/>
+                <w:webHidden/>
               </w:rPr>
               <w:fldChar w:fldCharType="end"/>
             </w:r>
@@ -540,89 +462,63 @@
               <w:tab w:val="right" w:leader="dot" w:pos="9350"/>
             </w:tabs>
             <w:rPr>
-              <w:rFonts w:cstheme="minorHAnsi"/>
               <w:noProof/>
-              <w:sz w:val="20"/>
-              <w:szCs w:val="20"/>
             </w:rPr>
           </w:pPr>
-          <w:hyperlink w:anchor="_Toc40170889" w:history="1">
+          <w:hyperlink w:anchor="_Toc40963701" w:history="1">
             <w:r>
               <w:rPr>
                 <w:rStyle w:val="Hyperlink"/>
                 <w:rFonts w:cstheme="minorHAnsi"/>
                 <w:noProof/>
-                <w:sz w:val="20"/>
-                <w:szCs w:val="20"/>
               </w:rPr>
               <w:t>Git Repositories</w:t>
             </w:r>
             <w:r>
               <w:rPr>
-                <w:rFonts w:cstheme="minorHAnsi"/>
-                <w:noProof/>
-                <w:webHidden/>
-                <w:sz w:val="20"/>
-                <w:szCs w:val="20"/>
+                <w:noProof/>
+                <w:webHidden/>
               </w:rPr>
               <w:tab/>
             </w:r>
             <w:r>
               <w:rPr>
-                <w:rFonts w:cstheme="minorHAnsi"/>
-                <w:noProof/>
-                <w:webHidden/>
-                <w:sz w:val="20"/>
-                <w:szCs w:val="20"/>
+                <w:noProof/>
+                <w:webHidden/>
               </w:rPr>
               <w:fldChar w:fldCharType="begin"/>
             </w:r>
             <w:r>
               <w:rPr>
-                <w:rFonts w:cstheme="minorHAnsi"/>
-                <w:noProof/>
-                <w:webHidden/>
-                <w:sz w:val="20"/>
-                <w:szCs w:val="20"/>
-              </w:rPr>
-              <w:instrText xml:space="preserve"> PAGEREF _Toc40170889 \h </w:instrText>
-            </w:r>
-            <w:r>
-              <w:rPr>
-                <w:rFonts w:cstheme="minorHAnsi"/>
-                <w:noProof/>
-                <w:webHidden/>
-                <w:sz w:val="20"/>
-                <w:szCs w:val="20"/>
-              </w:rPr>
-            </w:r>
-            <w:r>
-              <w:rPr>
-                <w:rFonts w:cstheme="minorHAnsi"/>
-                <w:noProof/>
-                <w:webHidden/>
-                <w:sz w:val="20"/>
-                <w:szCs w:val="20"/>
+                <w:noProof/>
+                <w:webHidden/>
+              </w:rPr>
+              <w:instrText xml:space="preserve"> PAGEREF _Toc40963701 \h </w:instrText>
+            </w:r>
+            <w:r>
+              <w:rPr>
+                <w:noProof/>
+                <w:webHidden/>
+              </w:rPr>
+            </w:r>
+            <w:r>
+              <w:rPr>
+                <w:noProof/>
+                <w:webHidden/>
               </w:rPr>
               <w:fldChar w:fldCharType="separate"/>
             </w:r>
             <w:r>
               <w:rPr>
-                <w:rFonts w:cstheme="minorHAnsi"/>
-                <w:noProof/>
-                <w:webHidden/>
-                <w:sz w:val="20"/>
-                <w:szCs w:val="20"/>
+                <w:noProof/>
+                <w:webHidden/>
               </w:rPr>
               <w:t>4</w:t>
             </w:r>
             <w:r>
               <w:rPr>
-                <w:rFonts w:cstheme="minorHAnsi"/>
-                <w:noProof/>
-                <w:webHidden/>
-                <w:sz w:val="20"/>
-                <w:szCs w:val="20"/>
+                <w:noProof/>
+                <w:webHidden/>
               </w:rPr>
               <w:fldChar w:fldCharType="end"/>
             </w:r>
@@ -635,89 +531,63 @@
               <w:tab w:val="right" w:leader="dot" w:pos="9350"/>
             </w:tabs>
             <w:rPr>
-              <w:rFonts w:cstheme="minorHAnsi"/>
               <w:noProof/>
-              <w:sz w:val="20"/>
-              <w:szCs w:val="20"/>
             </w:rPr>
           </w:pPr>
-          <w:hyperlink w:anchor="_Toc40170890" w:history="1">
+          <w:hyperlink w:anchor="_Toc40963702" w:history="1">
             <w:r>
               <w:rPr>
                 <w:rStyle w:val="Hyperlink"/>
                 <w:rFonts w:cstheme="minorHAnsi"/>
                 <w:noProof/>
-                <w:sz w:val="20"/>
-                <w:szCs w:val="20"/>
               </w:rPr>
               <w:t>Local Repository</w:t>
             </w:r>
             <w:r>
               <w:rPr>
-                <w:rFonts w:cstheme="minorHAnsi"/>
-                <w:noProof/>
-                <w:webHidden/>
-                <w:sz w:val="20"/>
-                <w:szCs w:val="20"/>
+                <w:noProof/>
+                <w:webHidden/>
               </w:rPr>
               <w:tab/>
             </w:r>
             <w:r>
               <w:rPr>
-                <w:rFonts w:cstheme="minorHAnsi"/>
-                <w:noProof/>
-                <w:webHidden/>
-                <w:sz w:val="20"/>
-                <w:szCs w:val="20"/>
+                <w:noProof/>
+                <w:webHidden/>
               </w:rPr>
               <w:fldChar w:fldCharType="begin"/>
             </w:r>
             <w:r>
               <w:rPr>
-                <w:rFonts w:cstheme="minorHAnsi"/>
-                <w:noProof/>
-                <w:webHidden/>
-                <w:sz w:val="20"/>
-                <w:szCs w:val="20"/>
-              </w:rPr>
-              <w:instrText xml:space="preserve"> PAGEREF _Toc40170890 \h </w:instrText>
-            </w:r>
-            <w:r>
-              <w:rPr>
-                <w:rFonts w:cstheme="minorHAnsi"/>
-                <w:noProof/>
-                <w:webHidden/>
-                <w:sz w:val="20"/>
-                <w:szCs w:val="20"/>
-              </w:rPr>
-            </w:r>
-            <w:r>
-              <w:rPr>
-                <w:rFonts w:cstheme="minorHAnsi"/>
-                <w:noProof/>
-                <w:webHidden/>
-                <w:sz w:val="20"/>
-                <w:szCs w:val="20"/>
+                <w:noProof/>
+                <w:webHidden/>
+              </w:rPr>
+              <w:instrText xml:space="preserve"> PAGEREF _Toc40963702 \h </w:instrText>
+            </w:r>
+            <w:r>
+              <w:rPr>
+                <w:noProof/>
+                <w:webHidden/>
+              </w:rPr>
+            </w:r>
+            <w:r>
+              <w:rPr>
+                <w:noProof/>
+                <w:webHidden/>
               </w:rPr>
               <w:fldChar w:fldCharType="separate"/>
             </w:r>
             <w:r>
               <w:rPr>
-                <w:rFonts w:cstheme="minorHAnsi"/>
-                <w:noProof/>
-                <w:webHidden/>
-                <w:sz w:val="20"/>
-                <w:szCs w:val="20"/>
+                <w:noProof/>
+                <w:webHidden/>
               </w:rPr>
               <w:t>4</w:t>
             </w:r>
             <w:r>
               <w:rPr>
-                <w:rFonts w:cstheme="minorHAnsi"/>
-                <w:noProof/>
-                <w:webHidden/>
-                <w:sz w:val="20"/>
-                <w:szCs w:val="20"/>
+                <w:noProof/>
+                <w:webHidden/>
               </w:rPr>
               <w:fldChar w:fldCharType="end"/>
             </w:r>
@@ -730,89 +600,63 @@
               <w:tab w:val="right" w:leader="dot" w:pos="9350"/>
             </w:tabs>
             <w:rPr>
-              <w:rFonts w:cstheme="minorHAnsi"/>
               <w:noProof/>
-              <w:sz w:val="20"/>
-              <w:szCs w:val="20"/>
             </w:rPr>
           </w:pPr>
-          <w:hyperlink w:anchor="_Toc40170891" w:history="1">
+          <w:hyperlink w:anchor="_Toc40963703" w:history="1">
             <w:r>
               <w:rPr>
                 <w:rStyle w:val="Hyperlink"/>
                 <w:rFonts w:cstheme="minorHAnsi"/>
                 <w:noProof/>
-                <w:sz w:val="20"/>
-                <w:szCs w:val="20"/>
               </w:rPr>
               <w:t>user (Remote – OneDrive - State of Ohio)</w:t>
             </w:r>
             <w:r>
               <w:rPr>
-                <w:rFonts w:cstheme="minorHAnsi"/>
-                <w:noProof/>
-                <w:webHidden/>
-                <w:sz w:val="20"/>
-                <w:szCs w:val="20"/>
+                <w:noProof/>
+                <w:webHidden/>
               </w:rPr>
               <w:tab/>
             </w:r>
             <w:r>
               <w:rPr>
-                <w:rFonts w:cstheme="minorHAnsi"/>
-                <w:noProof/>
-                <w:webHidden/>
-                <w:sz w:val="20"/>
-                <w:szCs w:val="20"/>
+                <w:noProof/>
+                <w:webHidden/>
               </w:rPr>
               <w:fldChar w:fldCharType="begin"/>
             </w:r>
             <w:r>
               <w:rPr>
-                <w:rFonts w:cstheme="minorHAnsi"/>
-                <w:noProof/>
-                <w:webHidden/>
-                <w:sz w:val="20"/>
-                <w:szCs w:val="20"/>
-              </w:rPr>
-              <w:instrText xml:space="preserve"> PAGEREF _Toc40170891 \h </w:instrText>
-            </w:r>
-            <w:r>
-              <w:rPr>
-                <w:rFonts w:cstheme="minorHAnsi"/>
-                <w:noProof/>
-                <w:webHidden/>
-                <w:sz w:val="20"/>
-                <w:szCs w:val="20"/>
-              </w:rPr>
-            </w:r>
-            <w:r>
-              <w:rPr>
-                <w:rFonts w:cstheme="minorHAnsi"/>
-                <w:noProof/>
-                <w:webHidden/>
-                <w:sz w:val="20"/>
-                <w:szCs w:val="20"/>
+                <w:noProof/>
+                <w:webHidden/>
+              </w:rPr>
+              <w:instrText xml:space="preserve"> PAGEREF _Toc40963703 \h </w:instrText>
+            </w:r>
+            <w:r>
+              <w:rPr>
+                <w:noProof/>
+                <w:webHidden/>
+              </w:rPr>
+            </w:r>
+            <w:r>
+              <w:rPr>
+                <w:noProof/>
+                <w:webHidden/>
               </w:rPr>
               <w:fldChar w:fldCharType="separate"/>
             </w:r>
             <w:r>
               <w:rPr>
-                <w:rFonts w:cstheme="minorHAnsi"/>
-                <w:noProof/>
-                <w:webHidden/>
-                <w:sz w:val="20"/>
-                <w:szCs w:val="20"/>
+                <w:noProof/>
+                <w:webHidden/>
               </w:rPr>
               <w:t>4</w:t>
             </w:r>
             <w:r>
               <w:rPr>
-                <w:rFonts w:cstheme="minorHAnsi"/>
-                <w:noProof/>
-                <w:webHidden/>
-                <w:sz w:val="20"/>
-                <w:szCs w:val="20"/>
+                <w:noProof/>
+                <w:webHidden/>
               </w:rPr>
               <w:fldChar w:fldCharType="end"/>
             </w:r>
@@ -825,89 +669,63 @@
               <w:tab w:val="right" w:leader="dot" w:pos="9350"/>
             </w:tabs>
             <w:rPr>
-              <w:rFonts w:cstheme="minorHAnsi"/>
               <w:noProof/>
-              <w:sz w:val="20"/>
-              <w:szCs w:val="20"/>
             </w:rPr>
           </w:pPr>
-          <w:hyperlink w:anchor="_Toc40170892" w:history="1">
+          <w:hyperlink w:anchor="_Toc40963704" w:history="1">
             <w:r>
               <w:rPr>
                 <w:rStyle w:val="Hyperlink"/>
                 <w:rFonts w:cstheme="minorHAnsi"/>
                 <w:noProof/>
-                <w:sz w:val="20"/>
-                <w:szCs w:val="20"/>
               </w:rPr>
               <w:t>origin (Remote – https://odjfs.visualstudio.com)</w:t>
             </w:r>
             <w:r>
               <w:rPr>
-                <w:rFonts w:cstheme="minorHAnsi"/>
-                <w:noProof/>
-                <w:webHidden/>
-                <w:sz w:val="20"/>
-                <w:szCs w:val="20"/>
+                <w:noProof/>
+                <w:webHidden/>
               </w:rPr>
               <w:tab/>
             </w:r>
             <w:r>
               <w:rPr>
-                <w:rFonts w:cstheme="minorHAnsi"/>
-                <w:noProof/>
-                <w:webHidden/>
-                <w:sz w:val="20"/>
-                <w:szCs w:val="20"/>
+                <w:noProof/>
+                <w:webHidden/>
               </w:rPr>
               <w:fldChar w:fldCharType="begin"/>
             </w:r>
             <w:r>
               <w:rPr>
-                <w:rFonts w:cstheme="minorHAnsi"/>
-                <w:noProof/>
-                <w:webHidden/>
-                <w:sz w:val="20"/>
-                <w:szCs w:val="20"/>
-              </w:rPr>
-              <w:instrText xml:space="preserve"> PAGEREF _Toc40170892 \h </w:instrText>
-            </w:r>
-            <w:r>
-              <w:rPr>
-                <w:rFonts w:cstheme="minorHAnsi"/>
-                <w:noProof/>
-                <w:webHidden/>
-                <w:sz w:val="20"/>
-                <w:szCs w:val="20"/>
-              </w:rPr>
-            </w:r>
-            <w:r>
-              <w:rPr>
-                <w:rFonts w:cstheme="minorHAnsi"/>
-                <w:noProof/>
-                <w:webHidden/>
-                <w:sz w:val="20"/>
-                <w:szCs w:val="20"/>
+                <w:noProof/>
+                <w:webHidden/>
+              </w:rPr>
+              <w:instrText xml:space="preserve"> PAGEREF _Toc40963704 \h </w:instrText>
+            </w:r>
+            <w:r>
+              <w:rPr>
+                <w:noProof/>
+                <w:webHidden/>
+              </w:rPr>
+            </w:r>
+            <w:r>
+              <w:rPr>
+                <w:noProof/>
+                <w:webHidden/>
               </w:rPr>
               <w:fldChar w:fldCharType="separate"/>
             </w:r>
             <w:r>
               <w:rPr>
-                <w:rFonts w:cstheme="minorHAnsi"/>
-                <w:noProof/>
-                <w:webHidden/>
-                <w:sz w:val="20"/>
-                <w:szCs w:val="20"/>
+                <w:noProof/>
+                <w:webHidden/>
               </w:rPr>
               <w:t>4</w:t>
             </w:r>
             <w:r>
               <w:rPr>
-                <w:rFonts w:cstheme="minorHAnsi"/>
-                <w:noProof/>
-                <w:webHidden/>
-                <w:sz w:val="20"/>
-                <w:szCs w:val="20"/>
+                <w:noProof/>
+                <w:webHidden/>
               </w:rPr>
               <w:fldChar w:fldCharType="end"/>
             </w:r>
@@ -920,89 +738,63 @@
               <w:tab w:val="right" w:leader="dot" w:pos="9350"/>
             </w:tabs>
             <w:rPr>
-              <w:rFonts w:cstheme="minorHAnsi"/>
               <w:noProof/>
-              <w:sz w:val="20"/>
-              <w:szCs w:val="20"/>
             </w:rPr>
           </w:pPr>
-          <w:hyperlink w:anchor="_Toc40170893" w:history="1">
+          <w:hyperlink w:anchor="_Toc40963705" w:history="1">
             <w:r>
               <w:rPr>
                 <w:rStyle w:val="Hyperlink"/>
                 <w:rFonts w:cstheme="minorHAnsi"/>
                 <w:noProof/>
-                <w:sz w:val="20"/>
-                <w:szCs w:val="20"/>
               </w:rPr>
               <w:t>Deployment Manager (Local - Optional)</w:t>
             </w:r>
             <w:r>
               <w:rPr>
-                <w:rFonts w:cstheme="minorHAnsi"/>
-                <w:noProof/>
-                <w:webHidden/>
-                <w:sz w:val="20"/>
-                <w:szCs w:val="20"/>
+                <w:noProof/>
+                <w:webHidden/>
               </w:rPr>
               <w:tab/>
             </w:r>
             <w:r>
               <w:rPr>
-                <w:rFonts w:cstheme="minorHAnsi"/>
-                <w:noProof/>
-                <w:webHidden/>
-                <w:sz w:val="20"/>
-                <w:szCs w:val="20"/>
+                <w:noProof/>
+                <w:webHidden/>
               </w:rPr>
               <w:fldChar w:fldCharType="begin"/>
             </w:r>
             <w:r>
               <w:rPr>
-                <w:rFonts w:cstheme="minorHAnsi"/>
-                <w:noProof/>
-                <w:webHidden/>
-                <w:sz w:val="20"/>
-                <w:szCs w:val="20"/>
-              </w:rPr>
-              <w:instrText xml:space="preserve"> PAGEREF _Toc40170893 \h </w:instrText>
-            </w:r>
-            <w:r>
-              <w:rPr>
-                <w:rFonts w:cstheme="minorHAnsi"/>
-                <w:noProof/>
-                <w:webHidden/>
-                <w:sz w:val="20"/>
-                <w:szCs w:val="20"/>
-              </w:rPr>
-            </w:r>
-            <w:r>
-              <w:rPr>
-                <w:rFonts w:cstheme="minorHAnsi"/>
-                <w:noProof/>
-                <w:webHidden/>
-                <w:sz w:val="20"/>
-                <w:szCs w:val="20"/>
+                <w:noProof/>
+                <w:webHidden/>
+              </w:rPr>
+              <w:instrText xml:space="preserve"> PAGEREF _Toc40963705 \h </w:instrText>
+            </w:r>
+            <w:r>
+              <w:rPr>
+                <w:noProof/>
+                <w:webHidden/>
+              </w:rPr>
+            </w:r>
+            <w:r>
+              <w:rPr>
+                <w:noProof/>
+                <w:webHidden/>
               </w:rPr>
               <w:fldChar w:fldCharType="separate"/>
             </w:r>
             <w:r>
               <w:rPr>
-                <w:rFonts w:cstheme="minorHAnsi"/>
-                <w:noProof/>
-                <w:webHidden/>
-                <w:sz w:val="20"/>
-                <w:szCs w:val="20"/>
+                <w:noProof/>
+                <w:webHidden/>
               </w:rPr>
               <w:t>4</w:t>
             </w:r>
             <w:r>
               <w:rPr>
-                <w:rFonts w:cstheme="minorHAnsi"/>
-                <w:noProof/>
-                <w:webHidden/>
-                <w:sz w:val="20"/>
-                <w:szCs w:val="20"/>
+                <w:noProof/>
+                <w:webHidden/>
               </w:rPr>
               <w:fldChar w:fldCharType="end"/>
             </w:r>
@@ -1015,89 +807,63 @@
               <w:tab w:val="right" w:leader="dot" w:pos="9350"/>
             </w:tabs>
             <w:rPr>
-              <w:rFonts w:cstheme="minorHAnsi"/>
               <w:noProof/>
-              <w:sz w:val="20"/>
-              <w:szCs w:val="20"/>
             </w:rPr>
           </w:pPr>
-          <w:hyperlink w:anchor="_Toc40170894" w:history="1">
+          <w:hyperlink w:anchor="_Toc40963706" w:history="1">
             <w:r>
               <w:rPr>
                 <w:rStyle w:val="Hyperlink"/>
                 <w:rFonts w:cstheme="minorHAnsi"/>
                 <w:noProof/>
-                <w:sz w:val="20"/>
-                <w:szCs w:val="20"/>
               </w:rPr>
               <w:t>Folder Structure</w:t>
             </w:r>
             <w:r>
               <w:rPr>
-                <w:rFonts w:cstheme="minorHAnsi"/>
-                <w:noProof/>
-                <w:webHidden/>
-                <w:sz w:val="20"/>
-                <w:szCs w:val="20"/>
+                <w:noProof/>
+                <w:webHidden/>
               </w:rPr>
               <w:tab/>
             </w:r>
             <w:r>
               <w:rPr>
-                <w:rFonts w:cstheme="minorHAnsi"/>
-                <w:noProof/>
-                <w:webHidden/>
-                <w:sz w:val="20"/>
-                <w:szCs w:val="20"/>
+                <w:noProof/>
+                <w:webHidden/>
               </w:rPr>
               <w:fldChar w:fldCharType="begin"/>
             </w:r>
             <w:r>
               <w:rPr>
-                <w:rFonts w:cstheme="minorHAnsi"/>
-                <w:noProof/>
-                <w:webHidden/>
-                <w:sz w:val="20"/>
-                <w:szCs w:val="20"/>
-              </w:rPr>
-              <w:instrText xml:space="preserve"> PAGEREF _Toc40170894 \h </w:instrText>
-            </w:r>
-            <w:r>
-              <w:rPr>
-                <w:rFonts w:cstheme="minorHAnsi"/>
-                <w:noProof/>
-                <w:webHidden/>
-                <w:sz w:val="20"/>
-                <w:szCs w:val="20"/>
-              </w:rPr>
-            </w:r>
-            <w:r>
-              <w:rPr>
-                <w:rFonts w:cstheme="minorHAnsi"/>
-                <w:noProof/>
-                <w:webHidden/>
-                <w:sz w:val="20"/>
-                <w:szCs w:val="20"/>
+                <w:noProof/>
+                <w:webHidden/>
+              </w:rPr>
+              <w:instrText xml:space="preserve"> PAGEREF _Toc40963706 \h </w:instrText>
+            </w:r>
+            <w:r>
+              <w:rPr>
+                <w:noProof/>
+                <w:webHidden/>
+              </w:rPr>
+            </w:r>
+            <w:r>
+              <w:rPr>
+                <w:noProof/>
+                <w:webHidden/>
               </w:rPr>
               <w:fldChar w:fldCharType="separate"/>
             </w:r>
             <w:r>
               <w:rPr>
-                <w:rFonts w:cstheme="minorHAnsi"/>
-                <w:noProof/>
-                <w:webHidden/>
-                <w:sz w:val="20"/>
-                <w:szCs w:val="20"/>
+                <w:noProof/>
+                <w:webHidden/>
               </w:rPr>
               <w:t>5</w:t>
             </w:r>
             <w:r>
               <w:rPr>
-                <w:rFonts w:cstheme="minorHAnsi"/>
-                <w:noProof/>
-                <w:webHidden/>
-                <w:sz w:val="20"/>
-                <w:szCs w:val="20"/>
+                <w:noProof/>
+                <w:webHidden/>
               </w:rPr>
               <w:fldChar w:fldCharType="end"/>
             </w:r>
@@ -1110,89 +876,63 @@
               <w:tab w:val="right" w:leader="dot" w:pos="9350"/>
             </w:tabs>
             <w:rPr>
-              <w:rFonts w:cstheme="minorHAnsi"/>
               <w:noProof/>
-              <w:sz w:val="20"/>
-              <w:szCs w:val="20"/>
             </w:rPr>
           </w:pPr>
-          <w:hyperlink w:anchor="_Toc40170895" w:history="1">
+          <w:hyperlink w:anchor="_Toc40963707" w:history="1">
             <w:r>
               <w:rPr>
                 <w:rStyle w:val="Hyperlink"/>
                 <w:rFonts w:cstheme="minorHAnsi"/>
                 <w:noProof/>
-                <w:sz w:val="20"/>
-                <w:szCs w:val="20"/>
               </w:rPr>
               <w:t>GUI Client - Installation</w:t>
             </w:r>
             <w:r>
               <w:rPr>
-                <w:rFonts w:cstheme="minorHAnsi"/>
-                <w:noProof/>
-                <w:webHidden/>
-                <w:sz w:val="20"/>
-                <w:szCs w:val="20"/>
+                <w:noProof/>
+                <w:webHidden/>
               </w:rPr>
               <w:tab/>
             </w:r>
             <w:r>
               <w:rPr>
-                <w:rFonts w:cstheme="minorHAnsi"/>
-                <w:noProof/>
-                <w:webHidden/>
-                <w:sz w:val="20"/>
-                <w:szCs w:val="20"/>
+                <w:noProof/>
+                <w:webHidden/>
               </w:rPr>
               <w:fldChar w:fldCharType="begin"/>
             </w:r>
             <w:r>
               <w:rPr>
-                <w:rFonts w:cstheme="minorHAnsi"/>
-                <w:noProof/>
-                <w:webHidden/>
-                <w:sz w:val="20"/>
-                <w:szCs w:val="20"/>
-              </w:rPr>
-              <w:instrText xml:space="preserve"> PAGEREF _Toc40170895 \h </w:instrText>
-            </w:r>
-            <w:r>
-              <w:rPr>
-                <w:rFonts w:cstheme="minorHAnsi"/>
-                <w:noProof/>
-                <w:webHidden/>
-                <w:sz w:val="20"/>
-                <w:szCs w:val="20"/>
-              </w:rPr>
-            </w:r>
-            <w:r>
-              <w:rPr>
-                <w:rFonts w:cstheme="minorHAnsi"/>
-                <w:noProof/>
-                <w:webHidden/>
-                <w:sz w:val="20"/>
-                <w:szCs w:val="20"/>
+                <w:noProof/>
+                <w:webHidden/>
+              </w:rPr>
+              <w:instrText xml:space="preserve"> PAGEREF _Toc40963707 \h </w:instrText>
+            </w:r>
+            <w:r>
+              <w:rPr>
+                <w:noProof/>
+                <w:webHidden/>
+              </w:rPr>
+            </w:r>
+            <w:r>
+              <w:rPr>
+                <w:noProof/>
+                <w:webHidden/>
               </w:rPr>
               <w:fldChar w:fldCharType="separate"/>
             </w:r>
             <w:r>
               <w:rPr>
-                <w:rFonts w:cstheme="minorHAnsi"/>
-                <w:noProof/>
-                <w:webHidden/>
-                <w:sz w:val="20"/>
-                <w:szCs w:val="20"/>
+                <w:noProof/>
+                <w:webHidden/>
               </w:rPr>
               <w:t>5</w:t>
             </w:r>
             <w:r>
               <w:rPr>
-                <w:rFonts w:cstheme="minorHAnsi"/>
-                <w:noProof/>
-                <w:webHidden/>
-                <w:sz w:val="20"/>
-                <w:szCs w:val="20"/>
+                <w:noProof/>
+                <w:webHidden/>
               </w:rPr>
               <w:fldChar w:fldCharType="end"/>
             </w:r>
@@ -1205,89 +945,63 @@
               <w:tab w:val="right" w:leader="dot" w:pos="9350"/>
             </w:tabs>
             <w:rPr>
-              <w:rFonts w:cstheme="minorHAnsi"/>
               <w:noProof/>
-              <w:sz w:val="20"/>
-              <w:szCs w:val="20"/>
             </w:rPr>
           </w:pPr>
-          <w:hyperlink w:anchor="_Toc40170896" w:history="1">
+          <w:hyperlink w:anchor="_Toc40963708" w:history="1">
             <w:r>
               <w:rPr>
                 <w:rStyle w:val="Hyperlink"/>
                 <w:rFonts w:cstheme="minorHAnsi"/>
                 <w:noProof/>
-                <w:sz w:val="20"/>
-                <w:szCs w:val="20"/>
               </w:rPr>
               <w:t>GIT Documentation – Pro Git</w:t>
             </w:r>
             <w:r>
               <w:rPr>
-                <w:rFonts w:cstheme="minorHAnsi"/>
-                <w:noProof/>
-                <w:webHidden/>
-                <w:sz w:val="20"/>
-                <w:szCs w:val="20"/>
+                <w:noProof/>
+                <w:webHidden/>
               </w:rPr>
               <w:tab/>
             </w:r>
             <w:r>
               <w:rPr>
-                <w:rFonts w:cstheme="minorHAnsi"/>
-                <w:noProof/>
-                <w:webHidden/>
-                <w:sz w:val="20"/>
-                <w:szCs w:val="20"/>
+                <w:noProof/>
+                <w:webHidden/>
               </w:rPr>
               <w:fldChar w:fldCharType="begin"/>
             </w:r>
             <w:r>
               <w:rPr>
-                <w:rFonts w:cstheme="minorHAnsi"/>
-                <w:noProof/>
-                <w:webHidden/>
-                <w:sz w:val="20"/>
-                <w:szCs w:val="20"/>
-              </w:rPr>
-              <w:instrText xml:space="preserve"> PAGEREF _Toc40170896 \h </w:instrText>
-            </w:r>
-            <w:r>
-              <w:rPr>
-                <w:rFonts w:cstheme="minorHAnsi"/>
-                <w:noProof/>
-                <w:webHidden/>
-                <w:sz w:val="20"/>
-                <w:szCs w:val="20"/>
-              </w:rPr>
-            </w:r>
-            <w:r>
-              <w:rPr>
-                <w:rFonts w:cstheme="minorHAnsi"/>
-                <w:noProof/>
-                <w:webHidden/>
-                <w:sz w:val="20"/>
-                <w:szCs w:val="20"/>
+                <w:noProof/>
+                <w:webHidden/>
+              </w:rPr>
+              <w:instrText xml:space="preserve"> PAGEREF _Toc40963708 \h </w:instrText>
+            </w:r>
+            <w:r>
+              <w:rPr>
+                <w:noProof/>
+                <w:webHidden/>
+              </w:rPr>
+            </w:r>
+            <w:r>
+              <w:rPr>
+                <w:noProof/>
+                <w:webHidden/>
               </w:rPr>
               <w:fldChar w:fldCharType="separate"/>
             </w:r>
             <w:r>
               <w:rPr>
-                <w:rFonts w:cstheme="minorHAnsi"/>
-                <w:noProof/>
-                <w:webHidden/>
-                <w:sz w:val="20"/>
-                <w:szCs w:val="20"/>
+                <w:noProof/>
+                <w:webHidden/>
               </w:rPr>
               <w:t>7</w:t>
             </w:r>
             <w:r>
               <w:rPr>
-                <w:rFonts w:cstheme="minorHAnsi"/>
-                <w:noProof/>
-                <w:webHidden/>
-                <w:sz w:val="20"/>
-                <w:szCs w:val="20"/>
+                <w:noProof/>
+                <w:webHidden/>
               </w:rPr>
               <w:fldChar w:fldCharType="end"/>
             </w:r>
@@ -1300,89 +1014,63 @@
               <w:tab w:val="right" w:leader="dot" w:pos="9350"/>
             </w:tabs>
             <w:rPr>
-              <w:rFonts w:cstheme="minorHAnsi"/>
               <w:noProof/>
-              <w:sz w:val="20"/>
-              <w:szCs w:val="20"/>
             </w:rPr>
           </w:pPr>
-          <w:hyperlink w:anchor="_Toc40170897" w:history="1">
+          <w:hyperlink w:anchor="_Toc40963709" w:history="1">
             <w:r>
               <w:rPr>
                 <w:rStyle w:val="Hyperlink"/>
                 <w:rFonts w:cstheme="minorHAnsi"/>
                 <w:noProof/>
-                <w:sz w:val="20"/>
-                <w:szCs w:val="20"/>
               </w:rPr>
               <w:t>Operation</w:t>
             </w:r>
             <w:r>
               <w:rPr>
-                <w:rFonts w:cstheme="minorHAnsi"/>
-                <w:noProof/>
-                <w:webHidden/>
-                <w:sz w:val="20"/>
-                <w:szCs w:val="20"/>
+                <w:noProof/>
+                <w:webHidden/>
               </w:rPr>
               <w:tab/>
             </w:r>
             <w:r>
               <w:rPr>
-                <w:rFonts w:cstheme="minorHAnsi"/>
-                <w:noProof/>
-                <w:webHidden/>
-                <w:sz w:val="20"/>
-                <w:szCs w:val="20"/>
+                <w:noProof/>
+                <w:webHidden/>
               </w:rPr>
               <w:fldChar w:fldCharType="begin"/>
             </w:r>
             <w:r>
               <w:rPr>
-                <w:rFonts w:cstheme="minorHAnsi"/>
-                <w:noProof/>
-                <w:webHidden/>
-                <w:sz w:val="20"/>
-                <w:szCs w:val="20"/>
-              </w:rPr>
-              <w:instrText xml:space="preserve"> PAGEREF _Toc40170897 \h </w:instrText>
-            </w:r>
-            <w:r>
-              <w:rPr>
-                <w:rFonts w:cstheme="minorHAnsi"/>
-                <w:noProof/>
-                <w:webHidden/>
-                <w:sz w:val="20"/>
-                <w:szCs w:val="20"/>
-              </w:rPr>
-            </w:r>
-            <w:r>
-              <w:rPr>
-                <w:rFonts w:cstheme="minorHAnsi"/>
-                <w:noProof/>
-                <w:webHidden/>
-                <w:sz w:val="20"/>
-                <w:szCs w:val="20"/>
+                <w:noProof/>
+                <w:webHidden/>
+              </w:rPr>
+              <w:instrText xml:space="preserve"> PAGEREF _Toc40963709 \h </w:instrText>
+            </w:r>
+            <w:r>
+              <w:rPr>
+                <w:noProof/>
+                <w:webHidden/>
+              </w:rPr>
+            </w:r>
+            <w:r>
+              <w:rPr>
+                <w:noProof/>
+                <w:webHidden/>
               </w:rPr>
               <w:fldChar w:fldCharType="separate"/>
             </w:r>
             <w:r>
               <w:rPr>
-                <w:rFonts w:cstheme="minorHAnsi"/>
-                <w:noProof/>
-                <w:webHidden/>
-                <w:sz w:val="20"/>
-                <w:szCs w:val="20"/>
-              </w:rPr>
-              <w:t>8</w:t>
-            </w:r>
-            <w:r>
-              <w:rPr>
-                <w:rFonts w:cstheme="minorHAnsi"/>
-                <w:noProof/>
-                <w:webHidden/>
-                <w:sz w:val="20"/>
-                <w:szCs w:val="20"/>
+                <w:noProof/>
+                <w:webHidden/>
+              </w:rPr>
+              <w:t>7</w:t>
+            </w:r>
+            <w:r>
+              <w:rPr>
+                <w:noProof/>
+                <w:webHidden/>
               </w:rPr>
               <w:fldChar w:fldCharType="end"/>
             </w:r>
@@ -1395,89 +1083,63 @@
               <w:tab w:val="right" w:leader="dot" w:pos="9350"/>
             </w:tabs>
             <w:rPr>
-              <w:rFonts w:cstheme="minorHAnsi"/>
               <w:noProof/>
-              <w:sz w:val="20"/>
-              <w:szCs w:val="20"/>
             </w:rPr>
           </w:pPr>
-          <w:hyperlink w:anchor="_Toc40170898" w:history="1">
+          <w:hyperlink w:anchor="_Toc40963710" w:history="1">
             <w:r>
               <w:rPr>
                 <w:rStyle w:val="Hyperlink"/>
                 <w:rFonts w:cstheme="minorHAnsi"/>
                 <w:noProof/>
-                <w:sz w:val="20"/>
-                <w:szCs w:val="20"/>
               </w:rPr>
               <w:t>Set up user</w:t>
             </w:r>
             <w:r>
               <w:rPr>
-                <w:rFonts w:cstheme="minorHAnsi"/>
-                <w:noProof/>
-                <w:webHidden/>
-                <w:sz w:val="20"/>
-                <w:szCs w:val="20"/>
+                <w:noProof/>
+                <w:webHidden/>
               </w:rPr>
               <w:tab/>
             </w:r>
             <w:r>
               <w:rPr>
-                <w:rFonts w:cstheme="minorHAnsi"/>
-                <w:noProof/>
-                <w:webHidden/>
-                <w:sz w:val="20"/>
-                <w:szCs w:val="20"/>
+                <w:noProof/>
+                <w:webHidden/>
               </w:rPr>
               <w:fldChar w:fldCharType="begin"/>
             </w:r>
             <w:r>
               <w:rPr>
-                <w:rFonts w:cstheme="minorHAnsi"/>
-                <w:noProof/>
-                <w:webHidden/>
-                <w:sz w:val="20"/>
-                <w:szCs w:val="20"/>
-              </w:rPr>
-              <w:instrText xml:space="preserve"> PAGEREF _Toc40170898 \h </w:instrText>
-            </w:r>
-            <w:r>
-              <w:rPr>
-                <w:rFonts w:cstheme="minorHAnsi"/>
-                <w:noProof/>
-                <w:webHidden/>
-                <w:sz w:val="20"/>
-                <w:szCs w:val="20"/>
-              </w:rPr>
-            </w:r>
-            <w:r>
-              <w:rPr>
-                <w:rFonts w:cstheme="minorHAnsi"/>
-                <w:noProof/>
-                <w:webHidden/>
-                <w:sz w:val="20"/>
-                <w:szCs w:val="20"/>
+                <w:noProof/>
+                <w:webHidden/>
+              </w:rPr>
+              <w:instrText xml:space="preserve"> PAGEREF _Toc40963710 \h </w:instrText>
+            </w:r>
+            <w:r>
+              <w:rPr>
+                <w:noProof/>
+                <w:webHidden/>
+              </w:rPr>
+            </w:r>
+            <w:r>
+              <w:rPr>
+                <w:noProof/>
+                <w:webHidden/>
               </w:rPr>
               <w:fldChar w:fldCharType="separate"/>
             </w:r>
             <w:r>
               <w:rPr>
-                <w:rFonts w:cstheme="minorHAnsi"/>
-                <w:noProof/>
-                <w:webHidden/>
-                <w:sz w:val="20"/>
-                <w:szCs w:val="20"/>
-              </w:rPr>
-              <w:t>8</w:t>
-            </w:r>
-            <w:r>
-              <w:rPr>
-                <w:rFonts w:cstheme="minorHAnsi"/>
-                <w:noProof/>
-                <w:webHidden/>
-                <w:sz w:val="20"/>
-                <w:szCs w:val="20"/>
+                <w:noProof/>
+                <w:webHidden/>
+              </w:rPr>
+              <w:t>7</w:t>
+            </w:r>
+            <w:r>
+              <w:rPr>
+                <w:noProof/>
+                <w:webHidden/>
               </w:rPr>
               <w:fldChar w:fldCharType="end"/>
             </w:r>
@@ -1490,89 +1152,63 @@
               <w:tab w:val="right" w:leader="dot" w:pos="9350"/>
             </w:tabs>
             <w:rPr>
-              <w:rFonts w:cstheme="minorHAnsi"/>
               <w:noProof/>
-              <w:sz w:val="20"/>
-              <w:szCs w:val="20"/>
             </w:rPr>
           </w:pPr>
-          <w:hyperlink w:anchor="_Toc40170899" w:history="1">
+          <w:hyperlink w:anchor="_Toc40963711" w:history="1">
             <w:r>
               <w:rPr>
                 <w:rStyle w:val="Hyperlink"/>
                 <w:rFonts w:cstheme="minorHAnsi"/>
                 <w:noProof/>
-                <w:sz w:val="20"/>
-                <w:szCs w:val="20"/>
               </w:rPr>
               <w:t>Setup Identity</w:t>
             </w:r>
             <w:r>
               <w:rPr>
-                <w:rFonts w:cstheme="minorHAnsi"/>
-                <w:noProof/>
-                <w:webHidden/>
-                <w:sz w:val="20"/>
-                <w:szCs w:val="20"/>
+                <w:noProof/>
+                <w:webHidden/>
               </w:rPr>
               <w:tab/>
             </w:r>
             <w:r>
               <w:rPr>
-                <w:rFonts w:cstheme="minorHAnsi"/>
-                <w:noProof/>
-                <w:webHidden/>
-                <w:sz w:val="20"/>
-                <w:szCs w:val="20"/>
+                <w:noProof/>
+                <w:webHidden/>
               </w:rPr>
               <w:fldChar w:fldCharType="begin"/>
             </w:r>
             <w:r>
               <w:rPr>
-                <w:rFonts w:cstheme="minorHAnsi"/>
-                <w:noProof/>
-                <w:webHidden/>
-                <w:sz w:val="20"/>
-                <w:szCs w:val="20"/>
-              </w:rPr>
-              <w:instrText xml:space="preserve"> PAGEREF _Toc40170899 \h </w:instrText>
-            </w:r>
-            <w:r>
-              <w:rPr>
-                <w:rFonts w:cstheme="minorHAnsi"/>
-                <w:noProof/>
-                <w:webHidden/>
-                <w:sz w:val="20"/>
-                <w:szCs w:val="20"/>
-              </w:rPr>
-            </w:r>
-            <w:r>
-              <w:rPr>
-                <w:rFonts w:cstheme="minorHAnsi"/>
-                <w:noProof/>
-                <w:webHidden/>
-                <w:sz w:val="20"/>
-                <w:szCs w:val="20"/>
+                <w:noProof/>
+                <w:webHidden/>
+              </w:rPr>
+              <w:instrText xml:space="preserve"> PAGEREF _Toc40963711 \h </w:instrText>
+            </w:r>
+            <w:r>
+              <w:rPr>
+                <w:noProof/>
+                <w:webHidden/>
+              </w:rPr>
+            </w:r>
+            <w:r>
+              <w:rPr>
+                <w:noProof/>
+                <w:webHidden/>
               </w:rPr>
               <w:fldChar w:fldCharType="separate"/>
             </w:r>
             <w:r>
               <w:rPr>
-                <w:rFonts w:cstheme="minorHAnsi"/>
-                <w:noProof/>
-                <w:webHidden/>
-                <w:sz w:val="20"/>
-                <w:szCs w:val="20"/>
-              </w:rPr>
-              <w:t>8</w:t>
-            </w:r>
-            <w:r>
-              <w:rPr>
-                <w:rFonts w:cstheme="minorHAnsi"/>
-                <w:noProof/>
-                <w:webHidden/>
-                <w:sz w:val="20"/>
-                <w:szCs w:val="20"/>
+                <w:noProof/>
+                <w:webHidden/>
+              </w:rPr>
+              <w:t>7</w:t>
+            </w:r>
+            <w:r>
+              <w:rPr>
+                <w:noProof/>
+                <w:webHidden/>
               </w:rPr>
               <w:fldChar w:fldCharType="end"/>
             </w:r>
@@ -1585,89 +1221,63 @@
               <w:tab w:val="right" w:leader="dot" w:pos="9350"/>
             </w:tabs>
             <w:rPr>
-              <w:rFonts w:cstheme="minorHAnsi"/>
               <w:noProof/>
-              <w:sz w:val="20"/>
-              <w:szCs w:val="20"/>
             </w:rPr>
           </w:pPr>
-          <w:hyperlink w:anchor="_Toc40170900" w:history="1">
+          <w:hyperlink w:anchor="_Toc40963712" w:history="1">
             <w:r>
               <w:rPr>
                 <w:rStyle w:val="Hyperlink"/>
                 <w:rFonts w:cstheme="minorHAnsi"/>
                 <w:noProof/>
-                <w:sz w:val="20"/>
-                <w:szCs w:val="20"/>
               </w:rPr>
               <w:t>Set up remote repository</w:t>
             </w:r>
             <w:r>
               <w:rPr>
-                <w:rFonts w:cstheme="minorHAnsi"/>
-                <w:noProof/>
-                <w:webHidden/>
-                <w:sz w:val="20"/>
-                <w:szCs w:val="20"/>
+                <w:noProof/>
+                <w:webHidden/>
               </w:rPr>
               <w:tab/>
             </w:r>
             <w:r>
               <w:rPr>
-                <w:rFonts w:cstheme="minorHAnsi"/>
-                <w:noProof/>
-                <w:webHidden/>
-                <w:sz w:val="20"/>
-                <w:szCs w:val="20"/>
+                <w:noProof/>
+                <w:webHidden/>
               </w:rPr>
               <w:fldChar w:fldCharType="begin"/>
             </w:r>
             <w:r>
               <w:rPr>
-                <w:rFonts w:cstheme="minorHAnsi"/>
-                <w:noProof/>
-                <w:webHidden/>
-                <w:sz w:val="20"/>
-                <w:szCs w:val="20"/>
-              </w:rPr>
-              <w:instrText xml:space="preserve"> PAGEREF _Toc40170900 \h </w:instrText>
-            </w:r>
-            <w:r>
-              <w:rPr>
-                <w:rFonts w:cstheme="minorHAnsi"/>
-                <w:noProof/>
-                <w:webHidden/>
-                <w:sz w:val="20"/>
-                <w:szCs w:val="20"/>
-              </w:rPr>
-            </w:r>
-            <w:r>
-              <w:rPr>
-                <w:rFonts w:cstheme="minorHAnsi"/>
-                <w:noProof/>
-                <w:webHidden/>
-                <w:sz w:val="20"/>
-                <w:szCs w:val="20"/>
+                <w:noProof/>
+                <w:webHidden/>
+              </w:rPr>
+              <w:instrText xml:space="preserve"> PAGEREF _Toc40963712 \h </w:instrText>
+            </w:r>
+            <w:r>
+              <w:rPr>
+                <w:noProof/>
+                <w:webHidden/>
+              </w:rPr>
+            </w:r>
+            <w:r>
+              <w:rPr>
+                <w:noProof/>
+                <w:webHidden/>
               </w:rPr>
               <w:fldChar w:fldCharType="separate"/>
             </w:r>
             <w:r>
               <w:rPr>
-                <w:rFonts w:cstheme="minorHAnsi"/>
-                <w:noProof/>
-                <w:webHidden/>
-                <w:sz w:val="20"/>
-                <w:szCs w:val="20"/>
-              </w:rPr>
-              <w:t>8</w:t>
-            </w:r>
-            <w:r>
-              <w:rPr>
-                <w:rFonts w:cstheme="minorHAnsi"/>
-                <w:noProof/>
-                <w:webHidden/>
-                <w:sz w:val="20"/>
-                <w:szCs w:val="20"/>
+                <w:noProof/>
+                <w:webHidden/>
+              </w:rPr>
+              <w:t>7</w:t>
+            </w:r>
+            <w:r>
+              <w:rPr>
+                <w:noProof/>
+                <w:webHidden/>
               </w:rPr>
               <w:fldChar w:fldCharType="end"/>
             </w:r>
@@ -1680,89 +1290,63 @@
               <w:tab w:val="right" w:leader="dot" w:pos="9350"/>
             </w:tabs>
             <w:rPr>
-              <w:rFonts w:cstheme="minorHAnsi"/>
               <w:noProof/>
-              <w:sz w:val="20"/>
-              <w:szCs w:val="20"/>
             </w:rPr>
           </w:pPr>
-          <w:hyperlink w:anchor="_Toc40170901" w:history="1">
+          <w:hyperlink w:anchor="_Toc40963713" w:history="1">
             <w:r>
               <w:rPr>
                 <w:rStyle w:val="Hyperlink"/>
                 <w:rFonts w:cstheme="minorHAnsi"/>
                 <w:noProof/>
-                <w:sz w:val="20"/>
-                <w:szCs w:val="20"/>
               </w:rPr>
               <w:t>Clone a remote repository to a local location</w:t>
             </w:r>
             <w:r>
               <w:rPr>
-                <w:rFonts w:cstheme="minorHAnsi"/>
-                <w:noProof/>
-                <w:webHidden/>
-                <w:sz w:val="20"/>
-                <w:szCs w:val="20"/>
+                <w:noProof/>
+                <w:webHidden/>
               </w:rPr>
               <w:tab/>
             </w:r>
             <w:r>
               <w:rPr>
-                <w:rFonts w:cstheme="minorHAnsi"/>
-                <w:noProof/>
-                <w:webHidden/>
-                <w:sz w:val="20"/>
-                <w:szCs w:val="20"/>
+                <w:noProof/>
+                <w:webHidden/>
               </w:rPr>
               <w:fldChar w:fldCharType="begin"/>
             </w:r>
             <w:r>
               <w:rPr>
-                <w:rFonts w:cstheme="minorHAnsi"/>
-                <w:noProof/>
-                <w:webHidden/>
-                <w:sz w:val="20"/>
-                <w:szCs w:val="20"/>
-              </w:rPr>
-              <w:instrText xml:space="preserve"> PAGEREF _Toc40170901 \h </w:instrText>
-            </w:r>
-            <w:r>
-              <w:rPr>
-                <w:rFonts w:cstheme="minorHAnsi"/>
-                <w:noProof/>
-                <w:webHidden/>
-                <w:sz w:val="20"/>
-                <w:szCs w:val="20"/>
-              </w:rPr>
-            </w:r>
-            <w:r>
-              <w:rPr>
-                <w:rFonts w:cstheme="minorHAnsi"/>
-                <w:noProof/>
-                <w:webHidden/>
-                <w:sz w:val="20"/>
-                <w:szCs w:val="20"/>
+                <w:noProof/>
+                <w:webHidden/>
+              </w:rPr>
+              <w:instrText xml:space="preserve"> PAGEREF _Toc40963713 \h </w:instrText>
+            </w:r>
+            <w:r>
+              <w:rPr>
+                <w:noProof/>
+                <w:webHidden/>
+              </w:rPr>
+            </w:r>
+            <w:r>
+              <w:rPr>
+                <w:noProof/>
+                <w:webHidden/>
               </w:rPr>
               <w:fldChar w:fldCharType="separate"/>
             </w:r>
             <w:r>
               <w:rPr>
-                <w:rFonts w:cstheme="minorHAnsi"/>
-                <w:noProof/>
-                <w:webHidden/>
-                <w:sz w:val="20"/>
-                <w:szCs w:val="20"/>
-              </w:rPr>
-              <w:t>8</w:t>
-            </w:r>
-            <w:r>
-              <w:rPr>
-                <w:rFonts w:cstheme="minorHAnsi"/>
-                <w:noProof/>
-                <w:webHidden/>
-                <w:sz w:val="20"/>
-                <w:szCs w:val="20"/>
+                <w:noProof/>
+                <w:webHidden/>
+              </w:rPr>
+              <w:t>7</w:t>
+            </w:r>
+            <w:r>
+              <w:rPr>
+                <w:noProof/>
+                <w:webHidden/>
               </w:rPr>
               <w:fldChar w:fldCharType="end"/>
             </w:r>
@@ -1775,89 +1359,63 @@
               <w:tab w:val="right" w:leader="dot" w:pos="9350"/>
             </w:tabs>
             <w:rPr>
-              <w:rFonts w:cstheme="minorHAnsi"/>
               <w:noProof/>
-              <w:sz w:val="20"/>
-              <w:szCs w:val="20"/>
             </w:rPr>
           </w:pPr>
-          <w:hyperlink w:anchor="_Toc40170902" w:history="1">
+          <w:hyperlink w:anchor="_Toc40963714" w:history="1">
             <w:r>
               <w:rPr>
                 <w:rStyle w:val="Hyperlink"/>
                 <w:rFonts w:cstheme="minorHAnsi"/>
                 <w:noProof/>
-                <w:sz w:val="20"/>
-                <w:szCs w:val="20"/>
               </w:rPr>
               <w:t>Basic Operation</w:t>
             </w:r>
             <w:r>
               <w:rPr>
-                <w:rFonts w:cstheme="minorHAnsi"/>
-                <w:noProof/>
-                <w:webHidden/>
-                <w:sz w:val="20"/>
-                <w:szCs w:val="20"/>
+                <w:noProof/>
+                <w:webHidden/>
               </w:rPr>
               <w:tab/>
             </w:r>
             <w:r>
               <w:rPr>
-                <w:rFonts w:cstheme="minorHAnsi"/>
-                <w:noProof/>
-                <w:webHidden/>
-                <w:sz w:val="20"/>
-                <w:szCs w:val="20"/>
+                <w:noProof/>
+                <w:webHidden/>
               </w:rPr>
               <w:fldChar w:fldCharType="begin"/>
             </w:r>
             <w:r>
               <w:rPr>
-                <w:rFonts w:cstheme="minorHAnsi"/>
-                <w:noProof/>
-                <w:webHidden/>
-                <w:sz w:val="20"/>
-                <w:szCs w:val="20"/>
-              </w:rPr>
-              <w:instrText xml:space="preserve"> PAGEREF _Toc40170902 \h </w:instrText>
-            </w:r>
-            <w:r>
-              <w:rPr>
-                <w:rFonts w:cstheme="minorHAnsi"/>
-                <w:noProof/>
-                <w:webHidden/>
-                <w:sz w:val="20"/>
-                <w:szCs w:val="20"/>
-              </w:rPr>
-            </w:r>
-            <w:r>
-              <w:rPr>
-                <w:rFonts w:cstheme="minorHAnsi"/>
-                <w:noProof/>
-                <w:webHidden/>
-                <w:sz w:val="20"/>
-                <w:szCs w:val="20"/>
+                <w:noProof/>
+                <w:webHidden/>
+              </w:rPr>
+              <w:instrText xml:space="preserve"> PAGEREF _Toc40963714 \h </w:instrText>
+            </w:r>
+            <w:r>
+              <w:rPr>
+                <w:noProof/>
+                <w:webHidden/>
+              </w:rPr>
+            </w:r>
+            <w:r>
+              <w:rPr>
+                <w:noProof/>
+                <w:webHidden/>
               </w:rPr>
               <w:fldChar w:fldCharType="separate"/>
             </w:r>
             <w:r>
               <w:rPr>
-                <w:rFonts w:cstheme="minorHAnsi"/>
-                <w:noProof/>
-                <w:webHidden/>
-                <w:sz w:val="20"/>
-                <w:szCs w:val="20"/>
-              </w:rPr>
-              <w:t>11</w:t>
-            </w:r>
-            <w:r>
-              <w:rPr>
-                <w:rFonts w:cstheme="minorHAnsi"/>
-                <w:noProof/>
-                <w:webHidden/>
-                <w:sz w:val="20"/>
-                <w:szCs w:val="20"/>
+                <w:noProof/>
+                <w:webHidden/>
+              </w:rPr>
+              <w:t>10</w:t>
+            </w:r>
+            <w:r>
+              <w:rPr>
+                <w:noProof/>
+                <w:webHidden/>
               </w:rPr>
               <w:fldChar w:fldCharType="end"/>
             </w:r>
@@ -1870,89 +1428,70 @@
               <w:tab w:val="right" w:leader="dot" w:pos="9350"/>
             </w:tabs>
             <w:rPr>
-              <w:rFonts w:cstheme="minorHAnsi"/>
               <w:noProof/>
-              <w:sz w:val="20"/>
-              <w:szCs w:val="20"/>
             </w:rPr>
           </w:pPr>
-          <w:hyperlink w:anchor="_Toc40170903" w:history="1">
+          <w:hyperlink w:anchor="_Toc40963715" w:history="1">
             <w:r>
               <w:rPr>
                 <w:rStyle w:val="Hyperlink"/>
                 <w:rFonts w:cstheme="minorHAnsi"/>
                 <w:noProof/>
-                <w:sz w:val="20"/>
-                <w:szCs w:val="20"/>
-              </w:rPr>
-              <w:t>Fetch remote repository</w:t>
-            </w:r>
-            <w:r>
-              <w:rPr>
-                <w:rFonts w:cstheme="minorHAnsi"/>
-                <w:noProof/>
-                <w:webHidden/>
-                <w:sz w:val="20"/>
-                <w:szCs w:val="20"/>
+              </w:rPr>
+              <w:t>.gitignore</w:t>
+            </w:r>
+            <w:r>
+              <w:rPr>
+                <w:noProof/>
+                <w:webHidden/>
               </w:rPr>
               <w:tab/>
             </w:r>
             <w:r>
               <w:rPr>
-                <w:rFonts w:cstheme="minorHAnsi"/>
-                <w:noProof/>
-                <w:webHidden/>
-                <w:sz w:val="20"/>
-                <w:szCs w:val="20"/>
+                <w:noProof/>
+                <w:webHidden/>
               </w:rPr>
               <w:fldChar w:fldCharType="begin"/>
             </w:r>
             <w:r>
               <w:rPr>
-                <w:rFonts w:cstheme="minorHAnsi"/>
-                <w:noProof/>
-                <w:webHidden/>
-                <w:sz w:val="20"/>
-                <w:szCs w:val="20"/>
-              </w:rPr>
-              <w:instrText xml:space="preserve"> PAGEREF _Toc40170903 \h </w:instrText>
-            </w:r>
-            <w:r>
-              <w:rPr>
-                <w:rFonts w:cstheme="minorHAnsi"/>
-                <w:noProof/>
-                <w:webHidden/>
-                <w:sz w:val="20"/>
-                <w:szCs w:val="20"/>
-              </w:rPr>
-            </w:r>
-            <w:r>
-              <w:rPr>
-                <w:rFonts w:cstheme="minorHAnsi"/>
-                <w:noProof/>
-                <w:webHidden/>
-                <w:sz w:val="20"/>
-                <w:szCs w:val="20"/>
+                <w:noProof/>
+                <w:webHidden/>
+              </w:rPr>
+              <w:instrText xml:space="preserve"> PAGEREF _Toc40963715 \h </w:instrText>
+            </w:r>
+            <w:r>
+              <w:rPr>
+                <w:noProof/>
+                <w:webHidden/>
+              </w:rPr>
+            </w:r>
+            <w:r>
+              <w:rPr>
+                <w:noProof/>
+                <w:webHidden/>
               </w:rPr>
               <w:fldChar w:fldCharType="separate"/>
             </w:r>
             <w:r>
               <w:rPr>
-                <w:rFonts w:cstheme="minorHAnsi"/>
-                <w:noProof/>
-                <w:webHidden/>
-                <w:sz w:val="20"/>
-                <w:szCs w:val="20"/>
-              </w:rPr>
-              <w:t>11</w:t>
-            </w:r>
-            <w:r>
-              <w:rPr>
-                <w:rFonts w:cstheme="minorHAnsi"/>
-                <w:noProof/>
-                <w:webHidden/>
-                <w:sz w:val="20"/>
-                <w:szCs w:val="20"/>
+                <w:noProof/>
+                <w:webHidden/>
+              </w:rPr>
+              <w:t>1</w:t>
+            </w:r>
+            <w:r>
+              <w:rPr>
+                <w:noProof/>
+                <w:webHidden/>
+              </w:rPr>
+              <w:t>0</w:t>
+            </w:r>
+            <w:r>
+              <w:rPr>
+                <w:noProof/>
+                <w:webHidden/>
               </w:rPr>
               <w:fldChar w:fldCharType="end"/>
             </w:r>
@@ -1965,89 +1504,63 @@
               <w:tab w:val="right" w:leader="dot" w:pos="9350"/>
             </w:tabs>
             <w:rPr>
-              <w:rFonts w:cstheme="minorHAnsi"/>
               <w:noProof/>
-              <w:sz w:val="20"/>
-              <w:szCs w:val="20"/>
             </w:rPr>
           </w:pPr>
-          <w:hyperlink w:anchor="_Toc40170904" w:history="1">
+          <w:hyperlink w:anchor="_Toc40963716" w:history="1">
             <w:r>
               <w:rPr>
                 <w:rStyle w:val="Hyperlink"/>
                 <w:rFonts w:cstheme="minorHAnsi"/>
                 <w:noProof/>
-                <w:sz w:val="20"/>
-                <w:szCs w:val="20"/>
-              </w:rPr>
-              <w:t>Adding files to index</w:t>
-            </w:r>
-            <w:r>
-              <w:rPr>
-                <w:rFonts w:cstheme="minorHAnsi"/>
-                <w:noProof/>
-                <w:webHidden/>
-                <w:sz w:val="20"/>
-                <w:szCs w:val="20"/>
+              </w:rPr>
+              <w:t>Fetch remote repository</w:t>
+            </w:r>
+            <w:r>
+              <w:rPr>
+                <w:noProof/>
+                <w:webHidden/>
               </w:rPr>
               <w:tab/>
             </w:r>
             <w:r>
               <w:rPr>
-                <w:rFonts w:cstheme="minorHAnsi"/>
-                <w:noProof/>
-                <w:webHidden/>
-                <w:sz w:val="20"/>
-                <w:szCs w:val="20"/>
+                <w:noProof/>
+                <w:webHidden/>
               </w:rPr>
               <w:fldChar w:fldCharType="begin"/>
             </w:r>
             <w:r>
               <w:rPr>
-                <w:rFonts w:cstheme="minorHAnsi"/>
-                <w:noProof/>
-                <w:webHidden/>
-                <w:sz w:val="20"/>
-                <w:szCs w:val="20"/>
-              </w:rPr>
-              <w:instrText xml:space="preserve"> PAGEREF _Toc40170904 \h </w:instrText>
-            </w:r>
-            <w:r>
-              <w:rPr>
-                <w:rFonts w:cstheme="minorHAnsi"/>
-                <w:noProof/>
-                <w:webHidden/>
-                <w:sz w:val="20"/>
-                <w:szCs w:val="20"/>
-              </w:rPr>
-            </w:r>
-            <w:r>
-              <w:rPr>
-                <w:rFonts w:cstheme="minorHAnsi"/>
-                <w:noProof/>
-                <w:webHidden/>
-                <w:sz w:val="20"/>
-                <w:szCs w:val="20"/>
+                <w:noProof/>
+                <w:webHidden/>
+              </w:rPr>
+              <w:instrText xml:space="preserve"> PAGEREF _Toc40963716 \h </w:instrText>
+            </w:r>
+            <w:r>
+              <w:rPr>
+                <w:noProof/>
+                <w:webHidden/>
+              </w:rPr>
+            </w:r>
+            <w:r>
+              <w:rPr>
+                <w:noProof/>
+                <w:webHidden/>
               </w:rPr>
               <w:fldChar w:fldCharType="separate"/>
             </w:r>
             <w:r>
               <w:rPr>
-                <w:rFonts w:cstheme="minorHAnsi"/>
-                <w:noProof/>
-                <w:webHidden/>
-                <w:sz w:val="20"/>
-                <w:szCs w:val="20"/>
-              </w:rPr>
-              <w:t>12</w:t>
-            </w:r>
-            <w:r>
-              <w:rPr>
-                <w:rFonts w:cstheme="minorHAnsi"/>
-                <w:noProof/>
-                <w:webHidden/>
-                <w:sz w:val="20"/>
-                <w:szCs w:val="20"/>
+                <w:noProof/>
+                <w:webHidden/>
+              </w:rPr>
+              <w:t>10</w:t>
+            </w:r>
+            <w:r>
+              <w:rPr>
+                <w:noProof/>
+                <w:webHidden/>
               </w:rPr>
               <w:fldChar w:fldCharType="end"/>
             </w:r>
@@ -2060,89 +1573,63 @@
               <w:tab w:val="right" w:leader="dot" w:pos="9350"/>
             </w:tabs>
             <w:rPr>
-              <w:rFonts w:cstheme="minorHAnsi"/>
               <w:noProof/>
-              <w:sz w:val="20"/>
-              <w:szCs w:val="20"/>
             </w:rPr>
           </w:pPr>
-          <w:hyperlink w:anchor="_Toc40170905" w:history="1">
+          <w:hyperlink w:anchor="_Toc40963717" w:history="1">
             <w:r>
               <w:rPr>
                 <w:rStyle w:val="Hyperlink"/>
                 <w:rFonts w:cstheme="minorHAnsi"/>
                 <w:noProof/>
-                <w:sz w:val="20"/>
-                <w:szCs w:val="20"/>
-              </w:rPr>
-              <w:t>Create a local repository</w:t>
-            </w:r>
-            <w:r>
-              <w:rPr>
-                <w:rFonts w:cstheme="minorHAnsi"/>
-                <w:noProof/>
-                <w:webHidden/>
-                <w:sz w:val="20"/>
-                <w:szCs w:val="20"/>
+              </w:rPr>
+              <w:t>Adding files to index</w:t>
+            </w:r>
+            <w:r>
+              <w:rPr>
+                <w:noProof/>
+                <w:webHidden/>
               </w:rPr>
               <w:tab/>
             </w:r>
             <w:r>
               <w:rPr>
-                <w:rFonts w:cstheme="minorHAnsi"/>
-                <w:noProof/>
-                <w:webHidden/>
-                <w:sz w:val="20"/>
-                <w:szCs w:val="20"/>
+                <w:noProof/>
+                <w:webHidden/>
               </w:rPr>
               <w:fldChar w:fldCharType="begin"/>
             </w:r>
             <w:r>
               <w:rPr>
-                <w:rFonts w:cstheme="minorHAnsi"/>
-                <w:noProof/>
-                <w:webHidden/>
-                <w:sz w:val="20"/>
-                <w:szCs w:val="20"/>
-              </w:rPr>
-              <w:instrText xml:space="preserve"> PAGEREF _Toc40170905 \h </w:instrText>
-            </w:r>
-            <w:r>
-              <w:rPr>
-                <w:rFonts w:cstheme="minorHAnsi"/>
-                <w:noProof/>
-                <w:webHidden/>
-                <w:sz w:val="20"/>
-                <w:szCs w:val="20"/>
-              </w:rPr>
-            </w:r>
-            <w:r>
-              <w:rPr>
-                <w:rFonts w:cstheme="minorHAnsi"/>
-                <w:noProof/>
-                <w:webHidden/>
-                <w:sz w:val="20"/>
-                <w:szCs w:val="20"/>
+                <w:noProof/>
+                <w:webHidden/>
+              </w:rPr>
+              <w:instrText xml:space="preserve"> PAGEREF _Toc40963717 \h </w:instrText>
+            </w:r>
+            <w:r>
+              <w:rPr>
+                <w:noProof/>
+                <w:webHidden/>
+              </w:rPr>
+            </w:r>
+            <w:r>
+              <w:rPr>
+                <w:noProof/>
+                <w:webHidden/>
               </w:rPr>
               <w:fldChar w:fldCharType="separate"/>
             </w:r>
             <w:r>
               <w:rPr>
-                <w:rFonts w:cstheme="minorHAnsi"/>
-                <w:noProof/>
-                <w:webHidden/>
-                <w:sz w:val="20"/>
-                <w:szCs w:val="20"/>
-              </w:rPr>
-              <w:t>13</w:t>
-            </w:r>
-            <w:r>
-              <w:rPr>
-                <w:rFonts w:cstheme="minorHAnsi"/>
-                <w:noProof/>
-                <w:webHidden/>
-                <w:sz w:val="20"/>
-                <w:szCs w:val="20"/>
+                <w:noProof/>
+                <w:webHidden/>
+              </w:rPr>
+              <w:t>11</w:t>
+            </w:r>
+            <w:r>
+              <w:rPr>
+                <w:noProof/>
+                <w:webHidden/>
               </w:rPr>
               <w:fldChar w:fldCharType="end"/>
             </w:r>
@@ -2155,89 +1642,63 @@
               <w:tab w:val="right" w:leader="dot" w:pos="9350"/>
             </w:tabs>
             <w:rPr>
-              <w:rFonts w:cstheme="minorHAnsi"/>
               <w:noProof/>
-              <w:sz w:val="20"/>
-              <w:szCs w:val="20"/>
             </w:rPr>
           </w:pPr>
-          <w:hyperlink w:anchor="_Toc40170906" w:history="1">
+          <w:hyperlink w:anchor="_Toc40963718" w:history="1">
             <w:r>
               <w:rPr>
                 <w:rStyle w:val="Hyperlink"/>
                 <w:rFonts w:cstheme="minorHAnsi"/>
                 <w:noProof/>
-                <w:sz w:val="20"/>
-                <w:szCs w:val="20"/>
-              </w:rPr>
-              <w:t>Create a remote repository</w:t>
-            </w:r>
-            <w:r>
-              <w:rPr>
-                <w:rFonts w:cstheme="minorHAnsi"/>
-                <w:noProof/>
-                <w:webHidden/>
-                <w:sz w:val="20"/>
-                <w:szCs w:val="20"/>
+              </w:rPr>
+              <w:t>Renaming and Moving Files</w:t>
+            </w:r>
+            <w:r>
+              <w:rPr>
+                <w:noProof/>
+                <w:webHidden/>
               </w:rPr>
               <w:tab/>
             </w:r>
             <w:r>
               <w:rPr>
-                <w:rFonts w:cstheme="minorHAnsi"/>
-                <w:noProof/>
-                <w:webHidden/>
-                <w:sz w:val="20"/>
-                <w:szCs w:val="20"/>
+                <w:noProof/>
+                <w:webHidden/>
               </w:rPr>
               <w:fldChar w:fldCharType="begin"/>
             </w:r>
             <w:r>
               <w:rPr>
-                <w:rFonts w:cstheme="minorHAnsi"/>
-                <w:noProof/>
-                <w:webHidden/>
-                <w:sz w:val="20"/>
-                <w:szCs w:val="20"/>
-              </w:rPr>
-              <w:instrText xml:space="preserve"> PAGEREF _Toc40170906 \h </w:instrText>
-            </w:r>
-            <w:r>
-              <w:rPr>
-                <w:rFonts w:cstheme="minorHAnsi"/>
-                <w:noProof/>
-                <w:webHidden/>
-                <w:sz w:val="20"/>
-                <w:szCs w:val="20"/>
-              </w:rPr>
-            </w:r>
-            <w:r>
-              <w:rPr>
-                <w:rFonts w:cstheme="minorHAnsi"/>
-                <w:noProof/>
-                <w:webHidden/>
-                <w:sz w:val="20"/>
-                <w:szCs w:val="20"/>
+                <w:noProof/>
+                <w:webHidden/>
+              </w:rPr>
+              <w:instrText xml:space="preserve"> PAGEREF _Toc40963718 \h </w:instrText>
+            </w:r>
+            <w:r>
+              <w:rPr>
+                <w:noProof/>
+                <w:webHidden/>
+              </w:rPr>
+            </w:r>
+            <w:r>
+              <w:rPr>
+                <w:noProof/>
+                <w:webHidden/>
               </w:rPr>
               <w:fldChar w:fldCharType="separate"/>
             </w:r>
             <w:r>
               <w:rPr>
-                <w:rFonts w:cstheme="minorHAnsi"/>
-                <w:noProof/>
-                <w:webHidden/>
-                <w:sz w:val="20"/>
-                <w:szCs w:val="20"/>
-              </w:rPr>
-              <w:t>13</w:t>
-            </w:r>
-            <w:r>
-              <w:rPr>
-                <w:rFonts w:cstheme="minorHAnsi"/>
-                <w:noProof/>
-                <w:webHidden/>
-                <w:sz w:val="20"/>
-                <w:szCs w:val="20"/>
+                <w:noProof/>
+                <w:webHidden/>
+              </w:rPr>
+              <w:t>12</w:t>
+            </w:r>
+            <w:r>
+              <w:rPr>
+                <w:noProof/>
+                <w:webHidden/>
               </w:rPr>
               <w:fldChar w:fldCharType="end"/>
             </w:r>
@@ -2250,89 +1711,63 @@
               <w:tab w:val="right" w:leader="dot" w:pos="9350"/>
             </w:tabs>
             <w:rPr>
-              <w:rFonts w:cstheme="minorHAnsi"/>
               <w:noProof/>
-              <w:sz w:val="20"/>
-              <w:szCs w:val="20"/>
             </w:rPr>
           </w:pPr>
-          <w:hyperlink w:anchor="_Toc40170907" w:history="1">
+          <w:hyperlink w:anchor="_Toc40963719" w:history="1">
             <w:r>
               <w:rPr>
                 <w:rStyle w:val="Hyperlink"/>
                 <w:rFonts w:cstheme="minorHAnsi"/>
                 <w:noProof/>
-                <w:sz w:val="20"/>
-                <w:szCs w:val="20"/>
-              </w:rPr>
-              <w:t>Link the remote repository from the local repository</w:t>
-            </w:r>
-            <w:r>
-              <w:rPr>
-                <w:rFonts w:cstheme="minorHAnsi"/>
-                <w:noProof/>
-                <w:webHidden/>
-                <w:sz w:val="20"/>
-                <w:szCs w:val="20"/>
+              </w:rPr>
+              <w:t>History</w:t>
+            </w:r>
+            <w:r>
+              <w:rPr>
+                <w:noProof/>
+                <w:webHidden/>
               </w:rPr>
               <w:tab/>
             </w:r>
             <w:r>
               <w:rPr>
-                <w:rFonts w:cstheme="minorHAnsi"/>
-                <w:noProof/>
-                <w:webHidden/>
-                <w:sz w:val="20"/>
-                <w:szCs w:val="20"/>
+                <w:noProof/>
+                <w:webHidden/>
               </w:rPr>
               <w:fldChar w:fldCharType="begin"/>
             </w:r>
             <w:r>
               <w:rPr>
-                <w:rFonts w:cstheme="minorHAnsi"/>
-                <w:noProof/>
-                <w:webHidden/>
-                <w:sz w:val="20"/>
-                <w:szCs w:val="20"/>
-              </w:rPr>
-              <w:instrText xml:space="preserve"> PAGEREF _Toc40170907 \h </w:instrText>
-            </w:r>
-            <w:r>
-              <w:rPr>
-                <w:rFonts w:cstheme="minorHAnsi"/>
-                <w:noProof/>
-                <w:webHidden/>
-                <w:sz w:val="20"/>
-                <w:szCs w:val="20"/>
-              </w:rPr>
-            </w:r>
-            <w:r>
-              <w:rPr>
-                <w:rFonts w:cstheme="minorHAnsi"/>
-                <w:noProof/>
-                <w:webHidden/>
-                <w:sz w:val="20"/>
-                <w:szCs w:val="20"/>
+                <w:noProof/>
+                <w:webHidden/>
+              </w:rPr>
+              <w:instrText xml:space="preserve"> PAGEREF _Toc40963719 \h </w:instrText>
+            </w:r>
+            <w:r>
+              <w:rPr>
+                <w:noProof/>
+                <w:webHidden/>
+              </w:rPr>
+            </w:r>
+            <w:r>
+              <w:rPr>
+                <w:noProof/>
+                <w:webHidden/>
               </w:rPr>
               <w:fldChar w:fldCharType="separate"/>
             </w:r>
             <w:r>
               <w:rPr>
-                <w:rFonts w:cstheme="minorHAnsi"/>
-                <w:noProof/>
-                <w:webHidden/>
-                <w:sz w:val="20"/>
-                <w:szCs w:val="20"/>
+                <w:noProof/>
+                <w:webHidden/>
               </w:rPr>
               <w:t>13</w:t>
             </w:r>
             <w:r>
               <w:rPr>
-                <w:rFonts w:cstheme="minorHAnsi"/>
-                <w:noProof/>
-                <w:webHidden/>
-                <w:sz w:val="20"/>
-                <w:szCs w:val="20"/>
+                <w:noProof/>
+                <w:webHidden/>
               </w:rPr>
               <w:fldChar w:fldCharType="end"/>
             </w:r>
@@ -2345,89 +1780,63 @@
               <w:tab w:val="right" w:leader="dot" w:pos="9350"/>
             </w:tabs>
             <w:rPr>
-              <w:rFonts w:cstheme="minorHAnsi"/>
               <w:noProof/>
-              <w:sz w:val="20"/>
-              <w:szCs w:val="20"/>
             </w:rPr>
           </w:pPr>
-          <w:hyperlink w:anchor="_Toc40170908" w:history="1">
+          <w:hyperlink w:anchor="_Toc40963720" w:history="1">
             <w:r>
               <w:rPr>
                 <w:rStyle w:val="Hyperlink"/>
                 <w:rFonts w:cstheme="minorHAnsi"/>
                 <w:noProof/>
-                <w:sz w:val="20"/>
-                <w:szCs w:val="20"/>
-              </w:rPr>
-              <w:t>Relating branches to the issues</w:t>
-            </w:r>
-            <w:r>
-              <w:rPr>
-                <w:rFonts w:cstheme="minorHAnsi"/>
-                <w:noProof/>
-                <w:webHidden/>
-                <w:sz w:val="20"/>
-                <w:szCs w:val="20"/>
+              </w:rPr>
+              <w:t>Alias</w:t>
+            </w:r>
+            <w:r>
+              <w:rPr>
+                <w:noProof/>
+                <w:webHidden/>
               </w:rPr>
               <w:tab/>
             </w:r>
             <w:r>
               <w:rPr>
-                <w:rFonts w:cstheme="minorHAnsi"/>
-                <w:noProof/>
-                <w:webHidden/>
-                <w:sz w:val="20"/>
-                <w:szCs w:val="20"/>
+                <w:noProof/>
+                <w:webHidden/>
               </w:rPr>
               <w:fldChar w:fldCharType="begin"/>
             </w:r>
             <w:r>
               <w:rPr>
-                <w:rFonts w:cstheme="minorHAnsi"/>
-                <w:noProof/>
-                <w:webHidden/>
-                <w:sz w:val="20"/>
-                <w:szCs w:val="20"/>
-              </w:rPr>
-              <w:instrText xml:space="preserve"> PAGEREF _Toc40170908 \h </w:instrText>
-            </w:r>
-            <w:r>
-              <w:rPr>
-                <w:rFonts w:cstheme="minorHAnsi"/>
-                <w:noProof/>
-                <w:webHidden/>
-                <w:sz w:val="20"/>
-                <w:szCs w:val="20"/>
-              </w:rPr>
-            </w:r>
-            <w:r>
-              <w:rPr>
-                <w:rFonts w:cstheme="minorHAnsi"/>
-                <w:noProof/>
-                <w:webHidden/>
-                <w:sz w:val="20"/>
-                <w:szCs w:val="20"/>
+                <w:noProof/>
+                <w:webHidden/>
+              </w:rPr>
+              <w:instrText xml:space="preserve"> PAGEREF _Toc40963720 \h </w:instrText>
+            </w:r>
+            <w:r>
+              <w:rPr>
+                <w:noProof/>
+                <w:webHidden/>
+              </w:rPr>
+            </w:r>
+            <w:r>
+              <w:rPr>
+                <w:noProof/>
+                <w:webHidden/>
               </w:rPr>
               <w:fldChar w:fldCharType="separate"/>
             </w:r>
             <w:r>
               <w:rPr>
-                <w:rFonts w:cstheme="minorHAnsi"/>
-                <w:noProof/>
-                <w:webHidden/>
-                <w:sz w:val="20"/>
-                <w:szCs w:val="20"/>
-              </w:rPr>
-              <w:t>14</w:t>
-            </w:r>
-            <w:r>
-              <w:rPr>
-                <w:rFonts w:cstheme="minorHAnsi"/>
-                <w:noProof/>
-                <w:webHidden/>
-                <w:sz w:val="20"/>
-                <w:szCs w:val="20"/>
+                <w:noProof/>
+                <w:webHidden/>
+              </w:rPr>
+              <w:t>13</w:t>
+            </w:r>
+            <w:r>
+              <w:rPr>
+                <w:noProof/>
+                <w:webHidden/>
               </w:rPr>
               <w:fldChar w:fldCharType="end"/>
             </w:r>
@@ -2440,89 +1849,63 @@
               <w:tab w:val="right" w:leader="dot" w:pos="9350"/>
             </w:tabs>
             <w:rPr>
-              <w:rFonts w:cstheme="minorHAnsi"/>
               <w:noProof/>
-              <w:sz w:val="20"/>
-              <w:szCs w:val="20"/>
             </w:rPr>
           </w:pPr>
-          <w:hyperlink w:anchor="_Toc40170909" w:history="1">
+          <w:hyperlink w:anchor="_Toc40963721" w:history="1">
             <w:r>
               <w:rPr>
                 <w:rStyle w:val="Hyperlink"/>
                 <w:rFonts w:cstheme="minorHAnsi"/>
                 <w:noProof/>
-                <w:sz w:val="20"/>
-                <w:szCs w:val="20"/>
-              </w:rPr>
-              <w:t>Add the files in local directory</w:t>
-            </w:r>
-            <w:r>
-              <w:rPr>
-                <w:rFonts w:cstheme="minorHAnsi"/>
-                <w:noProof/>
-                <w:webHidden/>
-                <w:sz w:val="20"/>
-                <w:szCs w:val="20"/>
+              </w:rPr>
+              <w:t>Create a local repository</w:t>
+            </w:r>
+            <w:r>
+              <w:rPr>
+                <w:noProof/>
+                <w:webHidden/>
               </w:rPr>
               <w:tab/>
             </w:r>
             <w:r>
               <w:rPr>
-                <w:rFonts w:cstheme="minorHAnsi"/>
-                <w:noProof/>
-                <w:webHidden/>
-                <w:sz w:val="20"/>
-                <w:szCs w:val="20"/>
+                <w:noProof/>
+                <w:webHidden/>
               </w:rPr>
               <w:fldChar w:fldCharType="begin"/>
             </w:r>
             <w:r>
               <w:rPr>
-                <w:rFonts w:cstheme="minorHAnsi"/>
-                <w:noProof/>
-                <w:webHidden/>
-                <w:sz w:val="20"/>
-                <w:szCs w:val="20"/>
-              </w:rPr>
-              <w:instrText xml:space="preserve"> PAGEREF _Toc40170909 \h </w:instrText>
-            </w:r>
-            <w:r>
-              <w:rPr>
-                <w:rFonts w:cstheme="minorHAnsi"/>
-                <w:noProof/>
-                <w:webHidden/>
-                <w:sz w:val="20"/>
-                <w:szCs w:val="20"/>
-              </w:rPr>
-            </w:r>
-            <w:r>
-              <w:rPr>
-                <w:rFonts w:cstheme="minorHAnsi"/>
-                <w:noProof/>
-                <w:webHidden/>
-                <w:sz w:val="20"/>
-                <w:szCs w:val="20"/>
+                <w:noProof/>
+                <w:webHidden/>
+              </w:rPr>
+              <w:instrText xml:space="preserve"> PAGEREF _Toc40963721 \h </w:instrText>
+            </w:r>
+            <w:r>
+              <w:rPr>
+                <w:noProof/>
+                <w:webHidden/>
+              </w:rPr>
+            </w:r>
+            <w:r>
+              <w:rPr>
+                <w:noProof/>
+                <w:webHidden/>
               </w:rPr>
               <w:fldChar w:fldCharType="separate"/>
             </w:r>
             <w:r>
               <w:rPr>
-                <w:rFonts w:cstheme="minorHAnsi"/>
-                <w:noProof/>
-                <w:webHidden/>
-                <w:sz w:val="20"/>
-                <w:szCs w:val="20"/>
+                <w:noProof/>
+                <w:webHidden/>
               </w:rPr>
               <w:t>14</w:t>
             </w:r>
             <w:r>
               <w:rPr>
-                <w:rFonts w:cstheme="minorHAnsi"/>
-                <w:noProof/>
-                <w:webHidden/>
-                <w:sz w:val="20"/>
-                <w:szCs w:val="20"/>
+                <w:noProof/>
+                <w:webHidden/>
               </w:rPr>
               <w:fldChar w:fldCharType="end"/>
             </w:r>
@@ -2535,89 +1918,63 @@
               <w:tab w:val="right" w:leader="dot" w:pos="9350"/>
             </w:tabs>
             <w:rPr>
-              <w:rFonts w:cstheme="minorHAnsi"/>
               <w:noProof/>
-              <w:sz w:val="20"/>
-              <w:szCs w:val="20"/>
             </w:rPr>
           </w:pPr>
-          <w:hyperlink w:anchor="_Toc40170910" w:history="1">
+          <w:hyperlink w:anchor="_Toc40963722" w:history="1">
             <w:r>
               <w:rPr>
                 <w:rStyle w:val="Hyperlink"/>
                 <w:rFonts w:cstheme="minorHAnsi"/>
                 <w:noProof/>
-                <w:sz w:val="20"/>
-                <w:szCs w:val="20"/>
-              </w:rPr>
-              <w:t>Push the changes to the remote repository</w:t>
-            </w:r>
-            <w:r>
-              <w:rPr>
-                <w:rFonts w:cstheme="minorHAnsi"/>
-                <w:noProof/>
-                <w:webHidden/>
-                <w:sz w:val="20"/>
-                <w:szCs w:val="20"/>
+              </w:rPr>
+              <w:t>Create a remote repository</w:t>
+            </w:r>
+            <w:r>
+              <w:rPr>
+                <w:noProof/>
+                <w:webHidden/>
               </w:rPr>
               <w:tab/>
             </w:r>
             <w:r>
               <w:rPr>
-                <w:rFonts w:cstheme="minorHAnsi"/>
-                <w:noProof/>
-                <w:webHidden/>
-                <w:sz w:val="20"/>
-                <w:szCs w:val="20"/>
+                <w:noProof/>
+                <w:webHidden/>
               </w:rPr>
               <w:fldChar w:fldCharType="begin"/>
             </w:r>
             <w:r>
               <w:rPr>
-                <w:rFonts w:cstheme="minorHAnsi"/>
-                <w:noProof/>
-                <w:webHidden/>
-                <w:sz w:val="20"/>
-                <w:szCs w:val="20"/>
-              </w:rPr>
-              <w:instrText xml:space="preserve"> PAGEREF _Toc40170910 \h </w:instrText>
-            </w:r>
-            <w:r>
-              <w:rPr>
-                <w:rFonts w:cstheme="minorHAnsi"/>
-                <w:noProof/>
-                <w:webHidden/>
-                <w:sz w:val="20"/>
-                <w:szCs w:val="20"/>
-              </w:rPr>
-            </w:r>
-            <w:r>
-              <w:rPr>
-                <w:rFonts w:cstheme="minorHAnsi"/>
-                <w:noProof/>
-                <w:webHidden/>
-                <w:sz w:val="20"/>
-                <w:szCs w:val="20"/>
+                <w:noProof/>
+                <w:webHidden/>
+              </w:rPr>
+              <w:instrText xml:space="preserve"> PAGEREF _Toc40963722 \h </w:instrText>
+            </w:r>
+            <w:r>
+              <w:rPr>
+                <w:noProof/>
+                <w:webHidden/>
+              </w:rPr>
+            </w:r>
+            <w:r>
+              <w:rPr>
+                <w:noProof/>
+                <w:webHidden/>
               </w:rPr>
               <w:fldChar w:fldCharType="separate"/>
             </w:r>
             <w:r>
               <w:rPr>
-                <w:rFonts w:cstheme="minorHAnsi"/>
-                <w:noProof/>
-                <w:webHidden/>
-                <w:sz w:val="20"/>
-                <w:szCs w:val="20"/>
-              </w:rPr>
-              <w:t>15</w:t>
-            </w:r>
-            <w:r>
-              <w:rPr>
-                <w:rFonts w:cstheme="minorHAnsi"/>
-                <w:noProof/>
-                <w:webHidden/>
-                <w:sz w:val="20"/>
-                <w:szCs w:val="20"/>
+                <w:noProof/>
+                <w:webHidden/>
+              </w:rPr>
+              <w:t>14</w:t>
+            </w:r>
+            <w:r>
+              <w:rPr>
+                <w:noProof/>
+                <w:webHidden/>
               </w:rPr>
               <w:fldChar w:fldCharType="end"/>
             </w:r>
@@ -2630,89 +1987,63 @@
               <w:tab w:val="right" w:leader="dot" w:pos="9350"/>
             </w:tabs>
             <w:rPr>
-              <w:rFonts w:cstheme="minorHAnsi"/>
               <w:noProof/>
-              <w:sz w:val="20"/>
-              <w:szCs w:val="20"/>
             </w:rPr>
           </w:pPr>
-          <w:hyperlink w:anchor="_Toc40170911" w:history="1">
+          <w:hyperlink w:anchor="_Toc40963723" w:history="1">
             <w:r>
               <w:rPr>
                 <w:rStyle w:val="Hyperlink"/>
                 <w:rFonts w:cstheme="minorHAnsi"/>
                 <w:noProof/>
-                <w:sz w:val="20"/>
-                <w:szCs w:val="20"/>
-              </w:rPr>
-              <w:t>Create a branch</w:t>
-            </w:r>
-            <w:r>
-              <w:rPr>
-                <w:rFonts w:cstheme="minorHAnsi"/>
-                <w:noProof/>
-                <w:webHidden/>
-                <w:sz w:val="20"/>
-                <w:szCs w:val="20"/>
+              </w:rPr>
+              <w:t>Link the remote repository from the local repository</w:t>
+            </w:r>
+            <w:r>
+              <w:rPr>
+                <w:noProof/>
+                <w:webHidden/>
               </w:rPr>
               <w:tab/>
             </w:r>
             <w:r>
               <w:rPr>
-                <w:rFonts w:cstheme="minorHAnsi"/>
-                <w:noProof/>
-                <w:webHidden/>
-                <w:sz w:val="20"/>
-                <w:szCs w:val="20"/>
+                <w:noProof/>
+                <w:webHidden/>
               </w:rPr>
               <w:fldChar w:fldCharType="begin"/>
             </w:r>
             <w:r>
               <w:rPr>
-                <w:rFonts w:cstheme="minorHAnsi"/>
-                <w:noProof/>
-                <w:webHidden/>
-                <w:sz w:val="20"/>
-                <w:szCs w:val="20"/>
-              </w:rPr>
-              <w:instrText xml:space="preserve"> PAGEREF _Toc40170911 \h </w:instrText>
-            </w:r>
-            <w:r>
-              <w:rPr>
-                <w:rFonts w:cstheme="minorHAnsi"/>
-                <w:noProof/>
-                <w:webHidden/>
-                <w:sz w:val="20"/>
-                <w:szCs w:val="20"/>
-              </w:rPr>
-            </w:r>
-            <w:r>
-              <w:rPr>
-                <w:rFonts w:cstheme="minorHAnsi"/>
-                <w:noProof/>
-                <w:webHidden/>
-                <w:sz w:val="20"/>
-                <w:szCs w:val="20"/>
+                <w:noProof/>
+                <w:webHidden/>
+              </w:rPr>
+              <w:instrText xml:space="preserve"> PAGEREF _Toc40963723 \h </w:instrText>
+            </w:r>
+            <w:r>
+              <w:rPr>
+                <w:noProof/>
+                <w:webHidden/>
+              </w:rPr>
+            </w:r>
+            <w:r>
+              <w:rPr>
+                <w:noProof/>
+                <w:webHidden/>
               </w:rPr>
               <w:fldChar w:fldCharType="separate"/>
             </w:r>
             <w:r>
               <w:rPr>
-                <w:rFonts w:cstheme="minorHAnsi"/>
-                <w:noProof/>
-                <w:webHidden/>
-                <w:sz w:val="20"/>
-                <w:szCs w:val="20"/>
-              </w:rPr>
-              <w:t>16</w:t>
-            </w:r>
-            <w:r>
-              <w:rPr>
-                <w:rFonts w:cstheme="minorHAnsi"/>
-                <w:noProof/>
-                <w:webHidden/>
-                <w:sz w:val="20"/>
-                <w:szCs w:val="20"/>
+                <w:noProof/>
+                <w:webHidden/>
+              </w:rPr>
+              <w:t>15</w:t>
+            </w:r>
+            <w:r>
+              <w:rPr>
+                <w:noProof/>
+                <w:webHidden/>
               </w:rPr>
               <w:fldChar w:fldCharType="end"/>
             </w:r>
@@ -2725,89 +2056,63 @@
               <w:tab w:val="right" w:leader="dot" w:pos="9350"/>
             </w:tabs>
             <w:rPr>
-              <w:rFonts w:cstheme="minorHAnsi"/>
               <w:noProof/>
-              <w:sz w:val="20"/>
-              <w:szCs w:val="20"/>
             </w:rPr>
           </w:pPr>
-          <w:hyperlink w:anchor="_Toc40170912" w:history="1">
+          <w:hyperlink w:anchor="_Toc40963724" w:history="1">
             <w:r>
               <w:rPr>
                 <w:rStyle w:val="Hyperlink"/>
                 <w:rFonts w:cstheme="minorHAnsi"/>
                 <w:noProof/>
-                <w:sz w:val="20"/>
-                <w:szCs w:val="20"/>
-              </w:rPr>
-              <w:t>Commit to the new branch</w:t>
-            </w:r>
-            <w:r>
-              <w:rPr>
-                <w:rFonts w:cstheme="minorHAnsi"/>
-                <w:noProof/>
-                <w:webHidden/>
-                <w:sz w:val="20"/>
-                <w:szCs w:val="20"/>
+              </w:rPr>
+              <w:t>Relating branches to the issues</w:t>
+            </w:r>
+            <w:r>
+              <w:rPr>
+                <w:noProof/>
+                <w:webHidden/>
               </w:rPr>
               <w:tab/>
             </w:r>
             <w:r>
               <w:rPr>
-                <w:rFonts w:cstheme="minorHAnsi"/>
-                <w:noProof/>
-                <w:webHidden/>
-                <w:sz w:val="20"/>
-                <w:szCs w:val="20"/>
+                <w:noProof/>
+                <w:webHidden/>
               </w:rPr>
               <w:fldChar w:fldCharType="begin"/>
             </w:r>
             <w:r>
               <w:rPr>
-                <w:rFonts w:cstheme="minorHAnsi"/>
-                <w:noProof/>
-                <w:webHidden/>
-                <w:sz w:val="20"/>
-                <w:szCs w:val="20"/>
-              </w:rPr>
-              <w:instrText xml:space="preserve"> PAGEREF _Toc40170912 \h </w:instrText>
-            </w:r>
-            <w:r>
-              <w:rPr>
-                <w:rFonts w:cstheme="minorHAnsi"/>
-                <w:noProof/>
-                <w:webHidden/>
-                <w:sz w:val="20"/>
-                <w:szCs w:val="20"/>
-              </w:rPr>
-            </w:r>
-            <w:r>
-              <w:rPr>
-                <w:rFonts w:cstheme="minorHAnsi"/>
-                <w:noProof/>
-                <w:webHidden/>
-                <w:sz w:val="20"/>
-                <w:szCs w:val="20"/>
+                <w:noProof/>
+                <w:webHidden/>
+              </w:rPr>
+              <w:instrText xml:space="preserve"> PAGEREF _Toc40963724 \h </w:instrText>
+            </w:r>
+            <w:r>
+              <w:rPr>
+                <w:noProof/>
+                <w:webHidden/>
+              </w:rPr>
+            </w:r>
+            <w:r>
+              <w:rPr>
+                <w:noProof/>
+                <w:webHidden/>
               </w:rPr>
               <w:fldChar w:fldCharType="separate"/>
             </w:r>
             <w:r>
               <w:rPr>
-                <w:rFonts w:cstheme="minorHAnsi"/>
-                <w:noProof/>
-                <w:webHidden/>
-                <w:sz w:val="20"/>
-                <w:szCs w:val="20"/>
-              </w:rPr>
-              <w:t>16</w:t>
-            </w:r>
-            <w:r>
-              <w:rPr>
-                <w:rFonts w:cstheme="minorHAnsi"/>
-                <w:noProof/>
-                <w:webHidden/>
-                <w:sz w:val="20"/>
-                <w:szCs w:val="20"/>
+                <w:noProof/>
+                <w:webHidden/>
+              </w:rPr>
+              <w:t>15</w:t>
+            </w:r>
+            <w:r>
+              <w:rPr>
+                <w:noProof/>
+                <w:webHidden/>
               </w:rPr>
               <w:fldChar w:fldCharType="end"/>
             </w:r>
@@ -2820,89 +2125,339 @@
               <w:tab w:val="right" w:leader="dot" w:pos="9350"/>
             </w:tabs>
             <w:rPr>
-              <w:rFonts w:cstheme="minorHAnsi"/>
               <w:noProof/>
-              <w:sz w:val="20"/>
-              <w:szCs w:val="20"/>
             </w:rPr>
           </w:pPr>
-          <w:hyperlink w:anchor="_Toc40170913" w:history="1">
+          <w:hyperlink w:anchor="_Toc40963725" w:history="1">
             <w:r>
               <w:rPr>
                 <w:rStyle w:val="Hyperlink"/>
                 <w:rFonts w:cstheme="minorHAnsi"/>
                 <w:noProof/>
-                <w:sz w:val="20"/>
-                <w:szCs w:val="20"/>
+              </w:rPr>
+              <w:t>Add the files in local directory</w:t>
+            </w:r>
+            <w:r>
+              <w:rPr>
+                <w:noProof/>
+                <w:webHidden/>
+              </w:rPr>
+              <w:tab/>
+            </w:r>
+            <w:r>
+              <w:rPr>
+                <w:noProof/>
+                <w:webHidden/>
+              </w:rPr>
+              <w:fldChar w:fldCharType="begin"/>
+            </w:r>
+            <w:r>
+              <w:rPr>
+                <w:noProof/>
+                <w:webHidden/>
+              </w:rPr>
+              <w:instrText xml:space="preserve"> PAGEREF _Toc40963725 \h </w:instrText>
+            </w:r>
+            <w:r>
+              <w:rPr>
+                <w:noProof/>
+                <w:webHidden/>
+              </w:rPr>
+            </w:r>
+            <w:r>
+              <w:rPr>
+                <w:noProof/>
+                <w:webHidden/>
+              </w:rPr>
+              <w:fldChar w:fldCharType="separate"/>
+            </w:r>
+            <w:r>
+              <w:rPr>
+                <w:noProof/>
+                <w:webHidden/>
+              </w:rPr>
+              <w:t>15</w:t>
+            </w:r>
+            <w:r>
+              <w:rPr>
+                <w:noProof/>
+                <w:webHidden/>
+              </w:rPr>
+              <w:fldChar w:fldCharType="end"/>
+            </w:r>
+          </w:hyperlink>
+        </w:p>
+        <w:p>
+          <w:pPr>
+            <w:pStyle w:val="TOC3"/>
+            <w:tabs>
+              <w:tab w:val="right" w:leader="dot" w:pos="9350"/>
+            </w:tabs>
+            <w:rPr>
+              <w:noProof/>
+            </w:rPr>
+          </w:pPr>
+          <w:hyperlink w:anchor="_Toc40963726" w:history="1">
+            <w:r>
+              <w:rPr>
+                <w:rStyle w:val="Hyperlink"/>
+                <w:rFonts w:cstheme="minorHAnsi"/>
+                <w:noProof/>
+              </w:rPr>
+              <w:t>Push the changes to the remote repository</w:t>
+            </w:r>
+            <w:r>
+              <w:rPr>
+                <w:noProof/>
+                <w:webHidden/>
+              </w:rPr>
+              <w:tab/>
+            </w:r>
+            <w:r>
+              <w:rPr>
+                <w:noProof/>
+                <w:webHidden/>
+              </w:rPr>
+              <w:fldChar w:fldCharType="begin"/>
+            </w:r>
+            <w:r>
+              <w:rPr>
+                <w:noProof/>
+                <w:webHidden/>
+              </w:rPr>
+              <w:instrText xml:space="preserve"> PAGEREF _Toc40963726 \h </w:instrText>
+            </w:r>
+            <w:r>
+              <w:rPr>
+                <w:noProof/>
+                <w:webHidden/>
+              </w:rPr>
+            </w:r>
+            <w:r>
+              <w:rPr>
+                <w:noProof/>
+                <w:webHidden/>
+              </w:rPr>
+              <w:fldChar w:fldCharType="separate"/>
+            </w:r>
+            <w:r>
+              <w:rPr>
+                <w:noProof/>
+                <w:webHidden/>
+              </w:rPr>
+              <w:t>16</w:t>
+            </w:r>
+            <w:r>
+              <w:rPr>
+                <w:noProof/>
+                <w:webHidden/>
+              </w:rPr>
+              <w:fldChar w:fldCharType="end"/>
+            </w:r>
+          </w:hyperlink>
+        </w:p>
+        <w:p>
+          <w:pPr>
+            <w:pStyle w:val="TOC3"/>
+            <w:tabs>
+              <w:tab w:val="right" w:leader="dot" w:pos="9350"/>
+            </w:tabs>
+            <w:rPr>
+              <w:noProof/>
+            </w:rPr>
+          </w:pPr>
+          <w:hyperlink w:anchor="_Toc40963727" w:history="1">
+            <w:r>
+              <w:rPr>
+                <w:rStyle w:val="Hyperlink"/>
+                <w:rFonts w:cstheme="minorHAnsi"/>
+                <w:noProof/>
+              </w:rPr>
+              <w:t>Create a branch</w:t>
+            </w:r>
+            <w:r>
+              <w:rPr>
+                <w:noProof/>
+                <w:webHidden/>
+              </w:rPr>
+              <w:tab/>
+            </w:r>
+            <w:r>
+              <w:rPr>
+                <w:noProof/>
+                <w:webHidden/>
+              </w:rPr>
+              <w:fldChar w:fldCharType="begin"/>
+            </w:r>
+            <w:r>
+              <w:rPr>
+                <w:noProof/>
+                <w:webHidden/>
+              </w:rPr>
+              <w:instrText xml:space="preserve"> PAGEREF _Toc40963727 \h </w:instrText>
+            </w:r>
+            <w:r>
+              <w:rPr>
+                <w:noProof/>
+                <w:webHidden/>
+              </w:rPr>
+            </w:r>
+            <w:r>
+              <w:rPr>
+                <w:noProof/>
+                <w:webHidden/>
+              </w:rPr>
+              <w:fldChar w:fldCharType="separate"/>
+            </w:r>
+            <w:r>
+              <w:rPr>
+                <w:noProof/>
+                <w:webHidden/>
+              </w:rPr>
+              <w:t>17</w:t>
+            </w:r>
+            <w:r>
+              <w:rPr>
+                <w:noProof/>
+                <w:webHidden/>
+              </w:rPr>
+              <w:fldChar w:fldCharType="end"/>
+            </w:r>
+          </w:hyperlink>
+        </w:p>
+        <w:p>
+          <w:pPr>
+            <w:pStyle w:val="TOC3"/>
+            <w:tabs>
+              <w:tab w:val="right" w:leader="dot" w:pos="9350"/>
+            </w:tabs>
+            <w:rPr>
+              <w:noProof/>
+            </w:rPr>
+          </w:pPr>
+          <w:hyperlink w:anchor="_Toc40963728" w:history="1">
+            <w:r>
+              <w:rPr>
+                <w:rStyle w:val="Hyperlink"/>
+                <w:rFonts w:cstheme="minorHAnsi"/>
+                <w:noProof/>
+              </w:rPr>
+              <w:t>Commit to the new branch</w:t>
+            </w:r>
+            <w:r>
+              <w:rPr>
+                <w:noProof/>
+                <w:webHidden/>
+              </w:rPr>
+              <w:tab/>
+            </w:r>
+            <w:r>
+              <w:rPr>
+                <w:noProof/>
+                <w:webHidden/>
+              </w:rPr>
+              <w:fldChar w:fldCharType="begin"/>
+            </w:r>
+            <w:r>
+              <w:rPr>
+                <w:noProof/>
+                <w:webHidden/>
+              </w:rPr>
+              <w:instrText xml:space="preserve"> PAGEREF _Toc40963728 \h </w:instrText>
+            </w:r>
+            <w:r>
+              <w:rPr>
+                <w:noProof/>
+                <w:webHidden/>
+              </w:rPr>
+            </w:r>
+            <w:r>
+              <w:rPr>
+                <w:noProof/>
+                <w:webHidden/>
+              </w:rPr>
+              <w:fldChar w:fldCharType="separate"/>
+            </w:r>
+            <w:r>
+              <w:rPr>
+                <w:noProof/>
+                <w:webHidden/>
+              </w:rPr>
+              <w:t>17</w:t>
+            </w:r>
+            <w:r>
+              <w:rPr>
+                <w:noProof/>
+                <w:webHidden/>
+              </w:rPr>
+              <w:fldChar w:fldCharType="end"/>
+            </w:r>
+          </w:hyperlink>
+        </w:p>
+        <w:p>
+          <w:pPr>
+            <w:pStyle w:val="TOC3"/>
+            <w:tabs>
+              <w:tab w:val="right" w:leader="dot" w:pos="9350"/>
+            </w:tabs>
+            <w:rPr>
+              <w:noProof/>
+            </w:rPr>
+          </w:pPr>
+          <w:hyperlink w:anchor="_Toc40963729" w:history="1">
+            <w:r>
+              <w:rPr>
+                <w:rStyle w:val="Hyperlink"/>
+                <w:rFonts w:cstheme="minorHAnsi"/>
+                <w:noProof/>
               </w:rPr>
               <w:t>Delete a remote branch</w:t>
             </w:r>
             <w:r>
               <w:rPr>
-                <w:rFonts w:cstheme="minorHAnsi"/>
-                <w:noProof/>
-                <w:webHidden/>
-                <w:sz w:val="20"/>
-                <w:szCs w:val="20"/>
+                <w:noProof/>
+                <w:webHidden/>
               </w:rPr>
               <w:tab/>
             </w:r>
             <w:r>
               <w:rPr>
-                <w:rFonts w:cstheme="minorHAnsi"/>
-                <w:noProof/>
-                <w:webHidden/>
-                <w:sz w:val="20"/>
-                <w:szCs w:val="20"/>
+                <w:noProof/>
+                <w:webHidden/>
               </w:rPr>
               <w:fldChar w:fldCharType="begin"/>
             </w:r>
             <w:r>
               <w:rPr>
-                <w:rFonts w:cstheme="minorHAnsi"/>
-                <w:noProof/>
-                <w:webHidden/>
-                <w:sz w:val="20"/>
-                <w:szCs w:val="20"/>
-              </w:rPr>
-              <w:instrText xml:space="preserve"> PAGEREF _Toc40170913 \h </w:instrText>
-            </w:r>
-            <w:r>
-              <w:rPr>
-                <w:rFonts w:cstheme="minorHAnsi"/>
-                <w:noProof/>
-                <w:webHidden/>
-                <w:sz w:val="20"/>
-                <w:szCs w:val="20"/>
-              </w:rPr>
-            </w:r>
-            <w:r>
-              <w:rPr>
-                <w:rFonts w:cstheme="minorHAnsi"/>
-                <w:noProof/>
-                <w:webHidden/>
-                <w:sz w:val="20"/>
-                <w:szCs w:val="20"/>
+                <w:noProof/>
+                <w:webHidden/>
+              </w:rPr>
+              <w:instrText xml:space="preserve"> PAGEREF _Toc40963729 \h </w:instrText>
+            </w:r>
+            <w:r>
+              <w:rPr>
+                <w:noProof/>
+                <w:webHidden/>
+              </w:rPr>
+            </w:r>
+            <w:r>
+              <w:rPr>
+                <w:noProof/>
+                <w:webHidden/>
               </w:rPr>
               <w:fldChar w:fldCharType="separate"/>
             </w:r>
             <w:r>
               <w:rPr>
-                <w:rFonts w:cstheme="minorHAnsi"/>
-                <w:noProof/>
-                <w:webHidden/>
-                <w:sz w:val="20"/>
-                <w:szCs w:val="20"/>
-              </w:rPr>
-              <w:t>17</w:t>
-            </w:r>
-            <w:r>
-              <w:rPr>
-                <w:rFonts w:cstheme="minorHAnsi"/>
-                <w:noProof/>
-                <w:webHidden/>
-                <w:sz w:val="20"/>
-                <w:szCs w:val="20"/>
+                <w:noProof/>
+                <w:webHidden/>
+              </w:rPr>
+              <w:t>18</w:t>
+            </w:r>
+            <w:r>
+              <w:rPr>
+                <w:noProof/>
+                <w:webHidden/>
               </w:rPr>
               <w:fldChar w:fldCharType="end"/>
             </w:r>
@@ -2971,7 +2526,7 @@
           <w:szCs w:val="20"/>
         </w:rPr>
       </w:pPr>
-      <w:bookmarkStart w:id="1" w:name="_Toc40170887"/>
+      <w:bookmarkStart w:id="1" w:name="_Toc40963699"/>
       <w:r>
         <w:rPr>
           <w:rFonts w:asciiTheme="minorHAnsi" w:hAnsiTheme="minorHAnsi" w:cstheme="minorHAnsi"/>
@@ -3065,7 +2620,7 @@
           <w:szCs w:val="20"/>
         </w:rPr>
       </w:pPr>
-      <w:bookmarkStart w:id="2" w:name="_Toc40170888"/>
+      <w:bookmarkStart w:id="2" w:name="_Toc40963700"/>
       <w:r>
         <w:rPr>
           <w:rFonts w:asciiTheme="minorHAnsi" w:hAnsiTheme="minorHAnsi" w:cstheme="minorHAnsi"/>
@@ -3085,7 +2640,7 @@
           <w:szCs w:val="20"/>
         </w:rPr>
       </w:pPr>
-      <w:bookmarkStart w:id="3" w:name="_Toc40170889"/>
+      <w:bookmarkStart w:id="3" w:name="_Toc40963701"/>
       <w:r>
         <w:rPr>
           <w:rFonts w:asciiTheme="minorHAnsi" w:hAnsiTheme="minorHAnsi" w:cstheme="minorHAnsi"/>
@@ -3149,7 +2704,7 @@
           <v:shape id="_x0000_i1025" type="#_x0000_t75" style="width:466.6pt;height:212.25pt" o:ole="">
             <v:imagedata r:id="rId8" o:title=""/>
           </v:shape>
-          <o:OLEObject Type="Embed" ProgID="Visio.Drawing.11" ShapeID="_x0000_i1025" DrawAspect="Content" ObjectID="_1651575255" r:id="rId9"/>
+          <o:OLEObject Type="Embed" ProgID="Visio.Drawing.11" ShapeID="_x0000_i1025" DrawAspect="Content" ObjectID="_1651581602" r:id="rId9"/>
         </w:object>
       </w:r>
     </w:p>
@@ -3162,7 +2717,7 @@
           <w:szCs w:val="20"/>
         </w:rPr>
       </w:pPr>
-      <w:bookmarkStart w:id="4" w:name="_Toc40170890"/>
+      <w:bookmarkStart w:id="4" w:name="_Toc40963702"/>
       <w:r>
         <w:rPr>
           <w:rFonts w:asciiTheme="minorHAnsi" w:hAnsiTheme="minorHAnsi" w:cstheme="minorHAnsi"/>
@@ -3219,25 +2774,7 @@
           <w:sz w:val="20"/>
           <w:szCs w:val="20"/>
         </w:rPr>
-        <w:t xml:space="preserve"> in a project, the user </w:t>
-      </w:r>
-      <w:bookmarkStart w:id="5" w:name="_GoBack"/>
-      <w:r>
-        <w:rPr>
-          <w:rFonts w:cstheme="minorHAnsi"/>
-          <w:sz w:val="20"/>
-          <w:szCs w:val="20"/>
-        </w:rPr>
-        <w:t xml:space="preserve">will clone a whole project from the remote, COTS. Users will maintain their own version locally until the change is </w:t>
-      </w:r>
-      <w:bookmarkEnd w:id="5"/>
-      <w:r>
-        <w:rPr>
-          <w:rFonts w:cstheme="minorHAnsi"/>
-          <w:sz w:val="20"/>
-          <w:szCs w:val="20"/>
-        </w:rPr>
-        <w:t>completely tested and ready for production.</w:t>
+        <w:t xml:space="preserve"> in a project, the user will clone a whole project from the remote, COTS. Users will maintain their own version locally until the change is completely tested and ready for production.</w:t>
       </w:r>
       <w:r>
         <w:rPr>
@@ -3257,7 +2794,7 @@
           <w:szCs w:val="20"/>
         </w:rPr>
       </w:pPr>
-      <w:bookmarkStart w:id="6" w:name="_Toc40170891"/>
+      <w:bookmarkStart w:id="5" w:name="_Toc40963703"/>
       <w:r>
         <w:rPr>
           <w:rFonts w:asciiTheme="minorHAnsi" w:hAnsiTheme="minorHAnsi" w:cstheme="minorHAnsi"/>
@@ -3281,6 +2818,171 @@
           <w:szCs w:val="20"/>
         </w:rPr>
         <w:t>OneDrive - State of Ohio</w:t>
+      </w:r>
+      <w:r>
+        <w:rPr>
+          <w:rFonts w:asciiTheme="minorHAnsi" w:hAnsiTheme="minorHAnsi" w:cstheme="minorHAnsi"/>
+          <w:sz w:val="20"/>
+          <w:szCs w:val="20"/>
+        </w:rPr>
+        <w:t>)</w:t>
+      </w:r>
+      <w:bookmarkEnd w:id="5"/>
+    </w:p>
+    <w:p>
+      <w:pPr>
+        <w:rPr>
+          <w:rFonts w:cstheme="minorHAnsi"/>
+          <w:sz w:val="20"/>
+          <w:szCs w:val="20"/>
+        </w:rPr>
+      </w:pPr>
+      <w:r>
+        <w:rPr>
+          <w:rFonts w:cstheme="minorHAnsi"/>
+          <w:sz w:val="20"/>
+          <w:szCs w:val="20"/>
+        </w:rPr>
+        <w:t xml:space="preserve">This is </w:t>
+      </w:r>
+      <w:r>
+        <w:rPr>
+          <w:rFonts w:cstheme="minorHAnsi"/>
+          <w:sz w:val="20"/>
+          <w:szCs w:val="20"/>
+        </w:rPr>
+        <w:t>an optional</w:t>
+      </w:r>
+      <w:r>
+        <w:rPr>
+          <w:rFonts w:cstheme="minorHAnsi"/>
+          <w:sz w:val="20"/>
+          <w:szCs w:val="20"/>
+        </w:rPr>
+        <w:t xml:space="preserve"> repository that each user can have to make a backup of their local repository. Through this repository, users store any changes that they are working so that they will not be tied to a single workstation. If </w:t>
+      </w:r>
+      <w:r>
+        <w:rPr>
+          <w:rFonts w:cstheme="minorHAnsi"/>
+          <w:sz w:val="20"/>
+          <w:szCs w:val="20"/>
+        </w:rPr>
+        <w:t xml:space="preserve">a </w:t>
+      </w:r>
+      <w:r>
+        <w:rPr>
+          <w:rFonts w:cstheme="minorHAnsi"/>
+          <w:sz w:val="20"/>
+          <w:szCs w:val="20"/>
+        </w:rPr>
+        <w:t xml:space="preserve">change </w:t>
+      </w:r>
+      <w:r>
+        <w:rPr>
+          <w:rFonts w:cstheme="minorHAnsi"/>
+          <w:sz w:val="20"/>
+          <w:szCs w:val="20"/>
+        </w:rPr>
+        <w:t>is</w:t>
+      </w:r>
+      <w:r>
+        <w:rPr>
+          <w:rFonts w:cstheme="minorHAnsi"/>
+          <w:sz w:val="20"/>
+          <w:szCs w:val="20"/>
+        </w:rPr>
+        <w:t xml:space="preserve"> small and it can be made quickly, users </w:t>
+      </w:r>
+      <w:r>
+        <w:rPr>
+          <w:rFonts w:cstheme="minorHAnsi"/>
+          <w:sz w:val="20"/>
+          <w:szCs w:val="20"/>
+        </w:rPr>
+        <w:t>could</w:t>
+      </w:r>
+      <w:r>
+        <w:rPr>
+          <w:rFonts w:cstheme="minorHAnsi"/>
+          <w:sz w:val="20"/>
+          <w:szCs w:val="20"/>
+        </w:rPr>
+        <w:t xml:space="preserve"> use </w:t>
+      </w:r>
+      <w:r>
+        <w:rPr>
+          <w:rFonts w:cstheme="minorHAnsi"/>
+          <w:sz w:val="20"/>
+          <w:szCs w:val="20"/>
+        </w:rPr>
+        <w:t>origin</w:t>
+      </w:r>
+      <w:r>
+        <w:rPr>
+          <w:rFonts w:cstheme="minorHAnsi"/>
+          <w:sz w:val="20"/>
+          <w:szCs w:val="20"/>
+        </w:rPr>
+        <w:t xml:space="preserve"> repository directly.</w:t>
+      </w:r>
+      <w:r>
+        <w:rPr>
+          <w:rFonts w:cstheme="minorHAnsi"/>
+          <w:sz w:val="20"/>
+          <w:szCs w:val="20"/>
+        </w:rPr>
+        <w:t xml:space="preserve"> </w:t>
+      </w:r>
+    </w:p>
+    <w:p>
+      <w:pPr>
+        <w:pStyle w:val="Heading3"/>
+        <w:rPr>
+          <w:rFonts w:asciiTheme="minorHAnsi" w:hAnsiTheme="minorHAnsi" w:cstheme="minorHAnsi"/>
+          <w:sz w:val="20"/>
+          <w:szCs w:val="20"/>
+        </w:rPr>
+      </w:pPr>
+      <w:bookmarkStart w:id="6" w:name="_Toc40963704"/>
+      <w:r>
+        <w:rPr>
+          <w:rFonts w:asciiTheme="minorHAnsi" w:hAnsiTheme="minorHAnsi" w:cstheme="minorHAnsi"/>
+          <w:sz w:val="20"/>
+          <w:szCs w:val="20"/>
+        </w:rPr>
+        <w:t>o</w:t>
+      </w:r>
+      <w:r>
+        <w:rPr>
+          <w:rFonts w:asciiTheme="minorHAnsi" w:hAnsiTheme="minorHAnsi" w:cstheme="minorHAnsi"/>
+          <w:sz w:val="20"/>
+          <w:szCs w:val="20"/>
+        </w:rPr>
+        <w:t>rigin</w:t>
+      </w:r>
+      <w:r>
+        <w:rPr>
+          <w:rFonts w:asciiTheme="minorHAnsi" w:hAnsiTheme="minorHAnsi" w:cstheme="minorHAnsi"/>
+          <w:sz w:val="20"/>
+          <w:szCs w:val="20"/>
+        </w:rPr>
+        <w:t xml:space="preserve"> (Remote</w:t>
+      </w:r>
+      <w:r>
+        <w:rPr>
+          <w:rFonts w:asciiTheme="minorHAnsi" w:hAnsiTheme="minorHAnsi" w:cstheme="minorHAnsi"/>
+          <w:sz w:val="20"/>
+          <w:szCs w:val="20"/>
+        </w:rPr>
+        <w:t xml:space="preserve"> – </w:t>
+      </w:r>
+      <w:r>
+        <w:rPr>
+          <w:rFonts w:asciiTheme="minorHAnsi" w:hAnsiTheme="minorHAnsi" w:cstheme="minorHAnsi"/>
+          <w:sz w:val="20"/>
+          <w:szCs w:val="20"/>
+        </w:rPr>
+        <w:t>https://odjfs.visualstudio.com</w:t>
       </w:r>
       <w:r>
         <w:rPr>
@@ -3306,7 +3008,7 @@
           <w:sz w:val="20"/>
           <w:szCs w:val="20"/>
         </w:rPr>
-        <w:t xml:space="preserve">This is </w:t>
+        <w:t xml:space="preserve">“origin” is the </w:t>
       </w:r>
       <w:r>
         <w:rPr>
@@ -3314,7 +3016,7 @@
           <w:sz w:val="20"/>
           <w:szCs w:val="20"/>
         </w:rPr>
-        <w:t>an optional</w:t>
+        <w:t xml:space="preserve">main repository </w:t>
       </w:r>
       <w:r>
         <w:rPr>
@@ -3322,7 +3024,7 @@
           <w:sz w:val="20"/>
           <w:szCs w:val="20"/>
         </w:rPr>
-        <w:t xml:space="preserve"> repository that each user can have to make a backup of their local repository. Through this repository, users store any changes that they are working so that they will not be tied to a single workstation. If </w:t>
+        <w:t xml:space="preserve">for </w:t>
       </w:r>
       <w:r>
         <w:rPr>
@@ -3330,7 +3032,7 @@
           <w:sz w:val="20"/>
           <w:szCs w:val="20"/>
         </w:rPr>
-        <w:t xml:space="preserve">a </w:t>
+        <w:t xml:space="preserve">COTS </w:t>
       </w:r>
       <w:r>
         <w:rPr>
@@ -3338,7 +3040,7 @@
           <w:sz w:val="20"/>
           <w:szCs w:val="20"/>
         </w:rPr>
-        <w:t xml:space="preserve">change </w:t>
+        <w:t xml:space="preserve">team that is </w:t>
       </w:r>
       <w:r>
         <w:rPr>
@@ -3346,7 +3048,7 @@
           <w:sz w:val="20"/>
           <w:szCs w:val="20"/>
         </w:rPr>
-        <w:t>is</w:t>
+        <w:t>residing</w:t>
       </w:r>
       <w:r>
         <w:rPr>
@@ -3354,7 +3056,7 @@
           <w:sz w:val="20"/>
           <w:szCs w:val="20"/>
         </w:rPr>
-        <w:t xml:space="preserve"> small and it can be made quickly, users </w:t>
+        <w:t xml:space="preserve"> on https://odjfs.visualstudio.com</w:t>
       </w:r>
       <w:r>
         <w:rPr>
@@ -3362,7 +3064,7 @@
           <w:sz w:val="20"/>
           <w:szCs w:val="20"/>
         </w:rPr>
-        <w:t>could</w:t>
+        <w:t xml:space="preserve">. This is the repository that team members </w:t>
       </w:r>
       <w:r>
         <w:rPr>
@@ -3370,7 +3072,7 @@
           <w:sz w:val="20"/>
           <w:szCs w:val="20"/>
         </w:rPr>
-        <w:t xml:space="preserve"> use </w:t>
+        <w:t>copy project</w:t>
       </w:r>
       <w:r>
         <w:rPr>
@@ -3378,7 +3080,7 @@
           <w:sz w:val="20"/>
           <w:szCs w:val="20"/>
         </w:rPr>
-        <w:t>origin</w:t>
+        <w:t>s</w:t>
       </w:r>
       <w:r>
         <w:rPr>
@@ -3386,7 +3088,7 @@
           <w:sz w:val="20"/>
           <w:szCs w:val="20"/>
         </w:rPr>
-        <w:t xml:space="preserve"> repository directly.</w:t>
+        <w:t xml:space="preserve"> from and </w:t>
       </w:r>
       <w:r>
         <w:rPr>
@@ -3394,7 +3096,47 @@
           <w:sz w:val="20"/>
           <w:szCs w:val="20"/>
         </w:rPr>
-        <w:t xml:space="preserve"> </w:t>
+        <w:t xml:space="preserve">submit the changes that have been made, </w:t>
+      </w:r>
+      <w:r>
+        <w:rPr>
+          <w:rFonts w:cstheme="minorHAnsi"/>
+          <w:sz w:val="20"/>
+          <w:szCs w:val="20"/>
+        </w:rPr>
+        <w:t xml:space="preserve">and completely </w:t>
+      </w:r>
+      <w:r>
+        <w:rPr>
+          <w:rFonts w:cstheme="minorHAnsi"/>
+          <w:sz w:val="20"/>
+          <w:szCs w:val="20"/>
+        </w:rPr>
+        <w:t xml:space="preserve">tested. </w:t>
+      </w:r>
+      <w:r>
+        <w:rPr>
+          <w:rFonts w:cstheme="minorHAnsi"/>
+          <w:sz w:val="20"/>
+          <w:szCs w:val="20"/>
+        </w:rPr>
+        <w:t xml:space="preserve">The source code and artifacts in this </w:t>
+      </w:r>
+      <w:r>
+        <w:rPr>
+          <w:rFonts w:cstheme="minorHAnsi"/>
+          <w:sz w:val="20"/>
+          <w:szCs w:val="20"/>
+        </w:rPr>
+        <w:t xml:space="preserve">repository </w:t>
+      </w:r>
+      <w:r>
+        <w:rPr>
+          <w:rFonts w:cstheme="minorHAnsi"/>
+          <w:sz w:val="20"/>
+          <w:szCs w:val="20"/>
+        </w:rPr>
+        <w:t xml:space="preserve">should be error-free and ready for deployment to production environment. </w:t>
       </w:r>
     </w:p>
     <w:p>
@@ -3406,14 +3148,14 @@
           <w:szCs w:val="20"/>
         </w:rPr>
       </w:pPr>
-      <w:bookmarkStart w:id="7" w:name="_Toc40170892"/>
+      <w:bookmarkStart w:id="7" w:name="_Toc40963705"/>
       <w:r>
         <w:rPr>
           <w:rFonts w:asciiTheme="minorHAnsi" w:hAnsiTheme="minorHAnsi" w:cstheme="minorHAnsi"/>
           <w:sz w:val="20"/>
           <w:szCs w:val="20"/>
         </w:rPr>
-        <w:t>o</w:t>
+        <w:t>Deployment Manager (</w:t>
       </w:r>
       <w:r>
         <w:rPr>
@@ -3421,31 +3163,7 @@
           <w:sz w:val="20"/>
           <w:szCs w:val="20"/>
         </w:rPr>
-        <w:t>rigin</w:t>
-      </w:r>
-      <w:r>
-        <w:rPr>
-          <w:rFonts w:asciiTheme="minorHAnsi" w:hAnsiTheme="minorHAnsi" w:cstheme="minorHAnsi"/>
-          <w:sz w:val="20"/>
-          <w:szCs w:val="20"/>
-        </w:rPr>
-        <w:t xml:space="preserve"> (Remote</w:t>
-      </w:r>
-      <w:r>
-        <w:rPr>
-          <w:rFonts w:asciiTheme="minorHAnsi" w:hAnsiTheme="minorHAnsi" w:cstheme="minorHAnsi"/>
-          <w:sz w:val="20"/>
-          <w:szCs w:val="20"/>
-        </w:rPr>
-        <w:t xml:space="preserve"> – </w:t>
-      </w:r>
-      <w:r>
-        <w:rPr>
-          <w:rFonts w:asciiTheme="minorHAnsi" w:hAnsiTheme="minorHAnsi" w:cstheme="minorHAnsi"/>
-          <w:sz w:val="20"/>
-          <w:szCs w:val="20"/>
-        </w:rPr>
-        <w:t>https://odjfs.visualstudio.com</w:t>
+        <w:t>Local - Optional</w:t>
       </w:r>
       <w:r>
         <w:rPr>
@@ -3471,187 +3189,6 @@
           <w:sz w:val="20"/>
           <w:szCs w:val="20"/>
         </w:rPr>
-        <w:t xml:space="preserve">“origin” is the </w:t>
-      </w:r>
-      <w:r>
-        <w:rPr>
-          <w:rFonts w:cstheme="minorHAnsi"/>
-          <w:sz w:val="20"/>
-          <w:szCs w:val="20"/>
-        </w:rPr>
-        <w:t xml:space="preserve">main repository </w:t>
-      </w:r>
-      <w:r>
-        <w:rPr>
-          <w:rFonts w:cstheme="minorHAnsi"/>
-          <w:sz w:val="20"/>
-          <w:szCs w:val="20"/>
-        </w:rPr>
-        <w:t xml:space="preserve">for </w:t>
-      </w:r>
-      <w:r>
-        <w:rPr>
-          <w:rFonts w:cstheme="minorHAnsi"/>
-          <w:sz w:val="20"/>
-          <w:szCs w:val="20"/>
-        </w:rPr>
-        <w:t xml:space="preserve">COTS </w:t>
-      </w:r>
-      <w:r>
-        <w:rPr>
-          <w:rFonts w:cstheme="minorHAnsi"/>
-          <w:sz w:val="20"/>
-          <w:szCs w:val="20"/>
-        </w:rPr>
-        <w:t xml:space="preserve">team that is </w:t>
-      </w:r>
-      <w:r>
-        <w:rPr>
-          <w:rFonts w:cstheme="minorHAnsi"/>
-          <w:sz w:val="20"/>
-          <w:szCs w:val="20"/>
-        </w:rPr>
-        <w:t>residing</w:t>
-      </w:r>
-      <w:r>
-        <w:rPr>
-          <w:rFonts w:cstheme="minorHAnsi"/>
-          <w:sz w:val="20"/>
-          <w:szCs w:val="20"/>
-        </w:rPr>
-        <w:t xml:space="preserve"> on https://odjfs.visualstudio.com</w:t>
-      </w:r>
-      <w:r>
-        <w:rPr>
-          <w:rFonts w:cstheme="minorHAnsi"/>
-          <w:sz w:val="20"/>
-          <w:szCs w:val="20"/>
-        </w:rPr>
-        <w:t xml:space="preserve">. This is the repository that team members </w:t>
-      </w:r>
-      <w:r>
-        <w:rPr>
-          <w:rFonts w:cstheme="minorHAnsi"/>
-          <w:sz w:val="20"/>
-          <w:szCs w:val="20"/>
-        </w:rPr>
-        <w:t>copy project</w:t>
-      </w:r>
-      <w:r>
-        <w:rPr>
-          <w:rFonts w:cstheme="minorHAnsi"/>
-          <w:sz w:val="20"/>
-          <w:szCs w:val="20"/>
-        </w:rPr>
-        <w:t>s</w:t>
-      </w:r>
-      <w:r>
-        <w:rPr>
-          <w:rFonts w:cstheme="minorHAnsi"/>
-          <w:sz w:val="20"/>
-          <w:szCs w:val="20"/>
-        </w:rPr>
-        <w:t xml:space="preserve"> from and </w:t>
-      </w:r>
-      <w:r>
-        <w:rPr>
-          <w:rFonts w:cstheme="minorHAnsi"/>
-          <w:sz w:val="20"/>
-          <w:szCs w:val="20"/>
-        </w:rPr>
-        <w:t xml:space="preserve">submit the changes that have been made, </w:t>
-      </w:r>
-      <w:r>
-        <w:rPr>
-          <w:rFonts w:cstheme="minorHAnsi"/>
-          <w:sz w:val="20"/>
-          <w:szCs w:val="20"/>
-        </w:rPr>
-        <w:t xml:space="preserve">and completely </w:t>
-      </w:r>
-      <w:r>
-        <w:rPr>
-          <w:rFonts w:cstheme="minorHAnsi"/>
-          <w:sz w:val="20"/>
-          <w:szCs w:val="20"/>
-        </w:rPr>
-        <w:t xml:space="preserve">tested. </w:t>
-      </w:r>
-      <w:r>
-        <w:rPr>
-          <w:rFonts w:cstheme="minorHAnsi"/>
-          <w:sz w:val="20"/>
-          <w:szCs w:val="20"/>
-        </w:rPr>
-        <w:t xml:space="preserve">The source code and artifacts in this </w:t>
-      </w:r>
-      <w:r>
-        <w:rPr>
-          <w:rFonts w:cstheme="minorHAnsi"/>
-          <w:sz w:val="20"/>
-          <w:szCs w:val="20"/>
-        </w:rPr>
-        <w:t xml:space="preserve">repository </w:t>
-      </w:r>
-      <w:r>
-        <w:rPr>
-          <w:rFonts w:cstheme="minorHAnsi"/>
-          <w:sz w:val="20"/>
-          <w:szCs w:val="20"/>
-        </w:rPr>
-        <w:t xml:space="preserve">should be error-free and ready for deployment to production environment. </w:t>
-      </w:r>
-    </w:p>
-    <w:p>
-      <w:pPr>
-        <w:pStyle w:val="Heading3"/>
-        <w:rPr>
-          <w:rFonts w:asciiTheme="minorHAnsi" w:hAnsiTheme="minorHAnsi" w:cstheme="minorHAnsi"/>
-          <w:sz w:val="20"/>
-          <w:szCs w:val="20"/>
-        </w:rPr>
-      </w:pPr>
-      <w:bookmarkStart w:id="8" w:name="_Toc40170893"/>
-      <w:r>
-        <w:rPr>
-          <w:rFonts w:asciiTheme="minorHAnsi" w:hAnsiTheme="minorHAnsi" w:cstheme="minorHAnsi"/>
-          <w:sz w:val="20"/>
-          <w:szCs w:val="20"/>
-        </w:rPr>
-        <w:t>Deployment Manager (</w:t>
-      </w:r>
-      <w:r>
-        <w:rPr>
-          <w:rFonts w:asciiTheme="minorHAnsi" w:hAnsiTheme="minorHAnsi" w:cstheme="minorHAnsi"/>
-          <w:sz w:val="20"/>
-          <w:szCs w:val="20"/>
-        </w:rPr>
-        <w:t>Local - Optional</w:t>
-      </w:r>
-      <w:r>
-        <w:rPr>
-          <w:rFonts w:asciiTheme="minorHAnsi" w:hAnsiTheme="minorHAnsi" w:cstheme="minorHAnsi"/>
-          <w:sz w:val="20"/>
-          <w:szCs w:val="20"/>
-        </w:rPr>
-        <w:t>)</w:t>
-      </w:r>
-      <w:bookmarkEnd w:id="8"/>
-    </w:p>
-    <w:p>
-      <w:pPr>
-        <w:rPr>
-          <w:rFonts w:cstheme="minorHAnsi"/>
-          <w:sz w:val="20"/>
-          <w:szCs w:val="20"/>
-        </w:rPr>
-      </w:pPr>
-      <w:r>
-        <w:rPr>
-          <w:rFonts w:cstheme="minorHAnsi"/>
-          <w:sz w:val="20"/>
-          <w:szCs w:val="20"/>
-        </w:rPr>
         <w:t xml:space="preserve">Deployment Manager takes care of the deployment of all the changes that have been pushed to COTS repository.  This repository should be on deployment server so that the change can easily be deployed to the designated environment. </w:t>
       </w:r>
       <w:r>
@@ -3672,7 +3209,7 @@
           <w:szCs w:val="20"/>
         </w:rPr>
       </w:pPr>
-      <w:bookmarkStart w:id="9" w:name="_Toc40170894"/>
+      <w:bookmarkStart w:id="8" w:name="_Toc40963706"/>
       <w:r>
         <w:rPr>
           <w:rFonts w:asciiTheme="minorHAnsi" w:hAnsiTheme="minorHAnsi" w:cstheme="minorHAnsi"/>
@@ -3682,7 +3219,7 @@
         <w:lastRenderedPageBreak/>
         <w:t>Folder Structure</w:t>
       </w:r>
-      <w:bookmarkEnd w:id="9"/>
+      <w:bookmarkEnd w:id="8"/>
     </w:p>
     <w:p>
       <w:pPr>
@@ -4253,7 +3790,7 @@
           <w:szCs w:val="20"/>
         </w:rPr>
       </w:pPr>
-      <w:bookmarkStart w:id="10" w:name="_Toc40170895"/>
+      <w:bookmarkStart w:id="9" w:name="_Toc40963707"/>
       <w:r>
         <w:rPr>
           <w:rFonts w:asciiTheme="minorHAnsi" w:hAnsiTheme="minorHAnsi" w:cstheme="minorHAnsi"/>
@@ -4270,7 +3807,7 @@
         </w:rPr>
         <w:t>Installation</w:t>
       </w:r>
-      <w:bookmarkEnd w:id="10"/>
+      <w:bookmarkEnd w:id="9"/>
     </w:p>
     <w:p>
       <w:pPr>
@@ -4915,7 +4452,7 @@
           <w:szCs w:val="20"/>
         </w:rPr>
       </w:pPr>
-      <w:bookmarkStart w:id="11" w:name="_Toc40170896"/>
+      <w:bookmarkStart w:id="10" w:name="_Toc40963708"/>
       <w:r>
         <w:rPr>
           <w:rFonts w:asciiTheme="minorHAnsi" w:hAnsiTheme="minorHAnsi" w:cstheme="minorHAnsi"/>
@@ -4924,7 +4461,7 @@
         </w:rPr>
         <w:t>GIT Documentation – Pro Git</w:t>
       </w:r>
-      <w:bookmarkEnd w:id="11"/>
+      <w:bookmarkEnd w:id="10"/>
     </w:p>
     <w:p>
       <w:pPr>
@@ -4958,7 +4495,7 @@
           <w:szCs w:val="20"/>
         </w:rPr>
       </w:pPr>
-      <w:bookmarkStart w:id="12" w:name="_Toc40170897"/>
+      <w:bookmarkStart w:id="11" w:name="_Toc40963709"/>
       <w:r>
         <w:rPr>
           <w:rFonts w:asciiTheme="minorHAnsi" w:hAnsiTheme="minorHAnsi" w:cstheme="minorHAnsi"/>
@@ -4967,7 +4504,7 @@
         </w:rPr>
         <w:t>Operation</w:t>
       </w:r>
-      <w:bookmarkEnd w:id="12"/>
+      <w:bookmarkEnd w:id="11"/>
     </w:p>
     <w:p>
       <w:pPr>
@@ -4978,7 +4515,7 @@
           <w:szCs w:val="20"/>
         </w:rPr>
       </w:pPr>
-      <w:bookmarkStart w:id="13" w:name="_Toc40170898"/>
+      <w:bookmarkStart w:id="12" w:name="_Toc40963710"/>
       <w:r>
         <w:rPr>
           <w:rFonts w:asciiTheme="minorHAnsi" w:hAnsiTheme="minorHAnsi" w:cstheme="minorHAnsi"/>
@@ -4987,7 +4524,7 @@
         </w:rPr>
         <w:t>Set up user</w:t>
       </w:r>
-      <w:bookmarkEnd w:id="13"/>
+      <w:bookmarkEnd w:id="12"/>
     </w:p>
     <w:p>
       <w:pPr>
@@ -5072,7 +4609,7 @@
                 <w:szCs w:val="20"/>
               </w:rPr>
             </w:pPr>
-            <w:bookmarkStart w:id="14" w:name="_Toc40170899"/>
+            <w:bookmarkStart w:id="13" w:name="_Toc40963711"/>
             <w:r>
               <w:rPr>
                 <w:rFonts w:asciiTheme="minorHAnsi" w:hAnsiTheme="minorHAnsi" w:cstheme="minorHAnsi"/>
@@ -5081,7 +4618,7 @@
               </w:rPr>
               <w:t>Setup Identity</w:t>
             </w:r>
-            <w:bookmarkEnd w:id="14"/>
+            <w:bookmarkEnd w:id="13"/>
           </w:p>
         </w:tc>
       </w:tr>
@@ -5572,7 +5109,7 @@
           <w:szCs w:val="20"/>
         </w:rPr>
       </w:pPr>
-      <w:bookmarkStart w:id="15" w:name="_Toc40170900"/>
+      <w:bookmarkStart w:id="14" w:name="_Toc40963712"/>
       <w:r>
         <w:rPr>
           <w:rFonts w:asciiTheme="minorHAnsi" w:hAnsiTheme="minorHAnsi" w:cstheme="minorHAnsi"/>
@@ -5581,7 +5118,7 @@
         </w:rPr>
         <w:t>Set up remote repository</w:t>
       </w:r>
-      <w:bookmarkEnd w:id="15"/>
+      <w:bookmarkEnd w:id="14"/>
     </w:p>
     <w:tbl>
       <w:tblPr>
@@ -5609,7 +5146,7 @@
                 <w:szCs w:val="20"/>
               </w:rPr>
             </w:pPr>
-            <w:bookmarkStart w:id="16" w:name="_Toc40170901"/>
+            <w:bookmarkStart w:id="15" w:name="_Toc40963713"/>
             <w:r>
               <w:rPr>
                 <w:rFonts w:asciiTheme="minorHAnsi" w:hAnsiTheme="minorHAnsi" w:cstheme="minorHAnsi"/>
@@ -5618,7 +5155,7 @@
               </w:rPr>
               <w:t>Clone a remote repository to a local location</w:t>
             </w:r>
-            <w:bookmarkEnd w:id="16"/>
+            <w:bookmarkEnd w:id="15"/>
           </w:p>
         </w:tc>
       </w:tr>
@@ -6719,7 +6256,7 @@
           <w:szCs w:val="20"/>
         </w:rPr>
       </w:pPr>
-      <w:bookmarkStart w:id="17" w:name="_Toc40170902"/>
+      <w:bookmarkStart w:id="16" w:name="_Toc40963714"/>
       <w:r>
         <w:rPr>
           <w:rFonts w:asciiTheme="minorHAnsi" w:hAnsiTheme="minorHAnsi" w:cstheme="minorHAnsi"/>
@@ -6728,7 +6265,7 @@
         </w:rPr>
         <w:t>Basic Operation</w:t>
       </w:r>
-      <w:bookmarkEnd w:id="17"/>
+      <w:bookmarkEnd w:id="16"/>
     </w:p>
     <w:tbl>
       <w:tblPr>
@@ -6756,6 +6293,7 @@
                 <w:szCs w:val="20"/>
               </w:rPr>
             </w:pPr>
+            <w:bookmarkStart w:id="17" w:name="_Toc40963715"/>
             <w:proofErr w:type="gramStart"/>
             <w:r>
               <w:rPr>
@@ -6774,6 +6312,7 @@
               </w:rPr>
               <w:t>gitignore</w:t>
             </w:r>
+            <w:bookmarkEnd w:id="17"/>
             <w:proofErr w:type="spellEnd"/>
             <w:proofErr w:type="gramEnd"/>
           </w:p>
@@ -6811,6 +6350,7 @@
                 <w:szCs w:val="20"/>
               </w:rPr>
             </w:pPr>
+            <w:bookmarkStart w:id="18" w:name="_GoBack"/>
           </w:p>
         </w:tc>
         <w:tc>
@@ -7156,7 +6696,23 @@
                       <w:sz w:val="16"/>
                       <w:szCs w:val="16"/>
                     </w:rPr>
-                    <w:t>FDM/Environments/*/Assets/*</w:t>
+                    <w:t>FDM/Environments/</w:t>
+                  </w:r>
+                  <w:r>
+                    <w:rPr>
+                      <w:rFonts w:ascii="Courier New" w:eastAsia="Times New Roman" w:hAnsi="Courier New" w:cs="Courier New"/>
+                      <w:sz w:val="16"/>
+                      <w:szCs w:val="16"/>
+                    </w:rPr>
+                    <w:t>*</w:t>
+                  </w:r>
+                  <w:r>
+                    <w:rPr>
+                      <w:rFonts w:ascii="Courier New" w:eastAsia="Times New Roman" w:hAnsi="Courier New" w:cs="Courier New"/>
+                      <w:sz w:val="16"/>
+                      <w:szCs w:val="16"/>
+                    </w:rPr>
+                    <w:t>*/Assets/*</w:t>
                   </w:r>
                 </w:p>
                 <w:p>
@@ -7200,15 +6756,7 @@
                       <w:sz w:val="16"/>
                       <w:szCs w:val="16"/>
                     </w:rPr>
-                    <w:t># Microsoft Office</w:t>
-                  </w:r>
-                  <w:r>
-                    <w:rPr>
-                      <w:rFonts w:ascii="Courier New" w:eastAsia="Times New Roman" w:hAnsi="Courier New" w:cs="Courier New"/>
-                      <w:sz w:val="16"/>
-                      <w:szCs w:val="16"/>
-                    </w:rPr>
-                    <w:t xml:space="preserve"> – All temporary files</w:t>
+                    <w:t># Microsoft Office – All temporary files</w:t>
                   </w:r>
                 </w:p>
                 <w:p>
@@ -7248,6 +6796,7 @@
           </w:p>
         </w:tc>
       </w:tr>
+      <w:bookmarkEnd w:id="18"/>
       <w:tr>
         <w:tc>
           <w:tcPr>
@@ -7345,7 +6894,7 @@
                 <w:szCs w:val="20"/>
               </w:rPr>
             </w:pPr>
-            <w:bookmarkStart w:id="18" w:name="_Toc40170903"/>
+            <w:bookmarkStart w:id="19" w:name="_Toc40963716"/>
             <w:r>
               <w:rPr>
                 <w:rFonts w:asciiTheme="minorHAnsi" w:hAnsiTheme="minorHAnsi" w:cstheme="minorHAnsi"/>
@@ -7354,7 +6903,7 @@
               </w:rPr>
               <w:t>Fetch remote repository</w:t>
             </w:r>
-            <w:bookmarkEnd w:id="18"/>
+            <w:bookmarkEnd w:id="19"/>
           </w:p>
         </w:tc>
       </w:tr>
@@ -8118,7 +7667,7 @@
                 <w:szCs w:val="20"/>
               </w:rPr>
             </w:pPr>
-            <w:bookmarkStart w:id="19" w:name="_Toc40170904"/>
+            <w:bookmarkStart w:id="20" w:name="_Toc40963717"/>
             <w:r>
               <w:rPr>
                 <w:rFonts w:asciiTheme="minorHAnsi" w:hAnsiTheme="minorHAnsi" w:cstheme="minorHAnsi"/>
@@ -8143,7 +7692,7 @@
               </w:rPr>
               <w:t xml:space="preserve"> to index</w:t>
             </w:r>
-            <w:bookmarkEnd w:id="19"/>
+            <w:bookmarkEnd w:id="20"/>
           </w:p>
         </w:tc>
       </w:tr>
@@ -9214,6 +8763,7 @@
                 <w:szCs w:val="20"/>
               </w:rPr>
             </w:pPr>
+            <w:bookmarkStart w:id="21" w:name="_Toc40963718"/>
             <w:r>
               <w:rPr>
                 <w:rFonts w:asciiTheme="minorHAnsi" w:hAnsiTheme="minorHAnsi" w:cstheme="minorHAnsi"/>
@@ -9222,6 +8772,7 @@
               </w:rPr>
               <w:t>Renaming and Moving Files</w:t>
             </w:r>
+            <w:bookmarkEnd w:id="21"/>
           </w:p>
         </w:tc>
       </w:tr>
@@ -10149,6 +9700,7 @@
                 <w:szCs w:val="20"/>
               </w:rPr>
             </w:pPr>
+            <w:bookmarkStart w:id="22" w:name="_Toc40963719"/>
             <w:r>
               <w:rPr>
                 <w:rFonts w:asciiTheme="minorHAnsi" w:hAnsiTheme="minorHAnsi" w:cstheme="minorHAnsi"/>
@@ -10157,6 +9709,7 @@
               </w:rPr>
               <w:t>History</w:t>
             </w:r>
+            <w:bookmarkEnd w:id="22"/>
           </w:p>
         </w:tc>
       </w:tr>
@@ -11473,6 +11026,7 @@
                 <w:szCs w:val="20"/>
               </w:rPr>
             </w:pPr>
+            <w:bookmarkStart w:id="23" w:name="_Toc40963720"/>
             <w:r>
               <w:rPr>
                 <w:rFonts w:asciiTheme="minorHAnsi" w:hAnsiTheme="minorHAnsi" w:cstheme="minorHAnsi"/>
@@ -11481,6 +11035,7 @@
               </w:rPr>
               <w:t>Alias</w:t>
             </w:r>
+            <w:bookmarkEnd w:id="23"/>
           </w:p>
         </w:tc>
       </w:tr>
@@ -12450,6 +12005,7 @@
                 <w:sz w:val="20"/>
                 <w:szCs w:val="20"/>
               </w:rPr>
+              <w:lastRenderedPageBreak/>
               <w:t>Ref.</w:t>
             </w:r>
           </w:p>
@@ -12518,7 +12074,7 @@
                 <w:szCs w:val="20"/>
               </w:rPr>
             </w:pPr>
-            <w:bookmarkStart w:id="20" w:name="_Toc40170905"/>
+            <w:bookmarkStart w:id="24" w:name="_Toc40963721"/>
             <w:r>
               <w:rPr>
                 <w:rFonts w:asciiTheme="minorHAnsi" w:hAnsiTheme="minorHAnsi" w:cstheme="minorHAnsi"/>
@@ -12527,7 +12083,7 @@
               </w:rPr>
               <w:t>Create a local repository</w:t>
             </w:r>
-            <w:bookmarkEnd w:id="20"/>
+            <w:bookmarkEnd w:id="24"/>
           </w:p>
         </w:tc>
       </w:tr>
@@ -13200,7 +12756,7 @@
                 <w:szCs w:val="20"/>
               </w:rPr>
             </w:pPr>
-            <w:bookmarkStart w:id="21" w:name="_Toc40170906"/>
+            <w:bookmarkStart w:id="25" w:name="_Toc40963722"/>
             <w:r>
               <w:rPr>
                 <w:rFonts w:asciiTheme="minorHAnsi" w:hAnsiTheme="minorHAnsi" w:cstheme="minorHAnsi"/>
@@ -13209,7 +12765,7 @@
               </w:rPr>
               <w:t>Create a remote repository</w:t>
             </w:r>
-            <w:bookmarkEnd w:id="21"/>
+            <w:bookmarkEnd w:id="25"/>
           </w:p>
         </w:tc>
       </w:tr>
@@ -13576,7 +13132,7 @@
                 <w:szCs w:val="20"/>
               </w:rPr>
             </w:pPr>
-            <w:bookmarkStart w:id="22" w:name="_Toc40170907"/>
+            <w:bookmarkStart w:id="26" w:name="_Toc40963723"/>
             <w:r>
               <w:rPr>
                 <w:rFonts w:asciiTheme="minorHAnsi" w:hAnsiTheme="minorHAnsi" w:cstheme="minorHAnsi"/>
@@ -13586,7 +13142,7 @@
               <w:lastRenderedPageBreak/>
               <w:t>Link the remote repository from the local repository</w:t>
             </w:r>
-            <w:bookmarkEnd w:id="22"/>
+            <w:bookmarkEnd w:id="26"/>
           </w:p>
         </w:tc>
       </w:tr>
@@ -14166,7 +13722,7 @@
                 <w:szCs w:val="20"/>
               </w:rPr>
             </w:pPr>
-            <w:bookmarkStart w:id="23" w:name="_Toc40170908"/>
+            <w:bookmarkStart w:id="27" w:name="_Toc40963724"/>
             <w:r>
               <w:rPr>
                 <w:rFonts w:asciiTheme="minorHAnsi" w:hAnsiTheme="minorHAnsi" w:cstheme="minorHAnsi"/>
@@ -14175,7 +13731,7 @@
               </w:rPr>
               <w:t>Relating branches to the issues</w:t>
             </w:r>
-            <w:bookmarkEnd w:id="23"/>
+            <w:bookmarkEnd w:id="27"/>
           </w:p>
         </w:tc>
       </w:tr>
@@ -14532,7 +14088,7 @@
                 <w:szCs w:val="20"/>
               </w:rPr>
             </w:pPr>
-            <w:bookmarkStart w:id="24" w:name="_Toc40170909"/>
+            <w:bookmarkStart w:id="28" w:name="_Toc40963725"/>
             <w:r>
               <w:rPr>
                 <w:rFonts w:asciiTheme="minorHAnsi" w:hAnsiTheme="minorHAnsi" w:cstheme="minorHAnsi"/>
@@ -14541,7 +14097,7 @@
               </w:rPr>
               <w:t>Add the files in local directory</w:t>
             </w:r>
-            <w:bookmarkEnd w:id="24"/>
+            <w:bookmarkEnd w:id="28"/>
           </w:p>
         </w:tc>
       </w:tr>
@@ -15954,7 +15510,7 @@
                 <w:szCs w:val="20"/>
               </w:rPr>
             </w:pPr>
-            <w:bookmarkStart w:id="25" w:name="_Toc40170910"/>
+            <w:bookmarkStart w:id="29" w:name="_Toc40963726"/>
             <w:r>
               <w:rPr>
                 <w:rFonts w:asciiTheme="minorHAnsi" w:hAnsiTheme="minorHAnsi" w:cstheme="minorHAnsi"/>
@@ -15963,7 +15519,7 @@
               </w:rPr>
               <w:t>Push the changes to the remote repository</w:t>
             </w:r>
-            <w:bookmarkEnd w:id="25"/>
+            <w:bookmarkEnd w:id="29"/>
           </w:p>
         </w:tc>
       </w:tr>
@@ -16333,7 +15889,7 @@
                 <w:szCs w:val="20"/>
               </w:rPr>
             </w:pPr>
-            <w:bookmarkStart w:id="26" w:name="_Toc40170911"/>
+            <w:bookmarkStart w:id="30" w:name="_Toc40963727"/>
             <w:r>
               <w:rPr>
                 <w:rFonts w:asciiTheme="minorHAnsi" w:hAnsiTheme="minorHAnsi" w:cstheme="minorHAnsi"/>
@@ -16342,7 +15898,7 @@
               </w:rPr>
               <w:t>Create a branch</w:t>
             </w:r>
-            <w:bookmarkEnd w:id="26"/>
+            <w:bookmarkEnd w:id="30"/>
           </w:p>
         </w:tc>
       </w:tr>
@@ -16652,7 +16208,7 @@
                 <w:szCs w:val="20"/>
               </w:rPr>
             </w:pPr>
-            <w:bookmarkStart w:id="27" w:name="_Toc40170912"/>
+            <w:bookmarkStart w:id="31" w:name="_Toc40963728"/>
             <w:r>
               <w:rPr>
                 <w:rFonts w:asciiTheme="minorHAnsi" w:hAnsiTheme="minorHAnsi" w:cstheme="minorHAnsi"/>
@@ -16661,7 +16217,7 @@
               </w:rPr>
               <w:t>Commit to the new branch</w:t>
             </w:r>
-            <w:bookmarkEnd w:id="27"/>
+            <w:bookmarkEnd w:id="31"/>
           </w:p>
           <w:p>
             <w:pPr>
@@ -17566,7 +17122,7 @@
                 <w:szCs w:val="20"/>
               </w:rPr>
             </w:pPr>
-            <w:bookmarkStart w:id="28" w:name="_Toc40170913"/>
+            <w:bookmarkStart w:id="32" w:name="_Toc40963729"/>
             <w:r>
               <w:rPr>
                 <w:rFonts w:asciiTheme="minorHAnsi" w:hAnsiTheme="minorHAnsi" w:cstheme="minorHAnsi"/>
@@ -17575,7 +17131,7 @@
               </w:rPr>
               <w:t>Delete a remote branch</w:t>
             </w:r>
-            <w:bookmarkEnd w:id="28"/>
+            <w:bookmarkEnd w:id="32"/>
           </w:p>
         </w:tc>
       </w:tr>
@@ -19085,7 +18641,7 @@
 </file>
 
 <file path=customXml/itemProps1.xml><?xml version="1.0" encoding="utf-8"?>
-<ds:datastoreItem xmlns:ds="http://schemas.openxmlformats.org/officeDocument/2006/customXml" ds:itemID="{A30A48E7-FF9D-4F70-B83C-FD4A1EEFD991}">
+<ds:datastoreItem xmlns:ds="http://schemas.openxmlformats.org/officeDocument/2006/customXml" ds:itemID="{F8384B61-A2F0-4813-BBF5-EF04C956A0FB}">
   <ds:schemaRefs>
     <ds:schemaRef ds:uri="http://schemas.openxmlformats.org/officeDocument/2006/bibliography"/>
   </ds:schemaRefs>

</xml_diff>

<commit_message>
adds binary conflict & 11_tagging document
</commit_message>
<xml_diff>
--- a/JFS COTS Workflow.docx
+++ b/JFS COTS Workflow.docx
@@ -1479,14 +1479,7 @@
                 <w:noProof/>
                 <w:webHidden/>
               </w:rPr>
-              <w:t>1</w:t>
-            </w:r>
-            <w:r>
-              <w:rPr>
-                <w:noProof/>
-                <w:webHidden/>
-              </w:rPr>
-              <w:t>0</w:t>
+              <w:t>10</w:t>
             </w:r>
             <w:r>
               <w:rPr>
@@ -2701,10 +2694,10 @@
             <v:path o:extrusionok="f" gradientshapeok="t" o:connecttype="rect"/>
             <o:lock v:ext="edit" aspectratio="t"/>
           </v:shapetype>
-          <v:shape id="_x0000_i1025" type="#_x0000_t75" style="width:466.6pt;height:212.25pt" o:ole="">
+          <v:shape id="_x0000_i1025" type="#_x0000_t75" style="width:466.55pt;height:212.55pt" o:ole="">
             <v:imagedata r:id="rId8" o:title=""/>
           </v:shape>
-          <o:OLEObject Type="Embed" ProgID="Visio.Drawing.11" ShapeID="_x0000_i1025" DrawAspect="Content" ObjectID="_1651581602" r:id="rId9"/>
+          <o:OLEObject Type="Embed" ProgID="Visio.Drawing.11" ShapeID="_x0000_i1025" DrawAspect="Content" ObjectID="_1672557523" r:id="rId9"/>
         </w:object>
       </w:r>
     </w:p>
@@ -6350,7 +6343,6 @@
                 <w:szCs w:val="20"/>
               </w:rPr>
             </w:pPr>
-            <w:bookmarkStart w:id="18" w:name="_GoBack"/>
           </w:p>
         </w:tc>
         <w:tc>
@@ -6796,7 +6788,6 @@
           </w:p>
         </w:tc>
       </w:tr>
-      <w:bookmarkEnd w:id="18"/>
       <w:tr>
         <w:tc>
           <w:tcPr>
@@ -6894,7 +6885,7 @@
                 <w:szCs w:val="20"/>
               </w:rPr>
             </w:pPr>
-            <w:bookmarkStart w:id="19" w:name="_Toc40963716"/>
+            <w:bookmarkStart w:id="18" w:name="_Toc40963716"/>
             <w:r>
               <w:rPr>
                 <w:rFonts w:asciiTheme="minorHAnsi" w:hAnsiTheme="minorHAnsi" w:cstheme="minorHAnsi"/>
@@ -6903,7 +6894,7 @@
               </w:rPr>
               <w:t>Fetch remote repository</w:t>
             </w:r>
-            <w:bookmarkEnd w:id="19"/>
+            <w:bookmarkEnd w:id="18"/>
           </w:p>
         </w:tc>
       </w:tr>
@@ -7667,7 +7658,7 @@
                 <w:szCs w:val="20"/>
               </w:rPr>
             </w:pPr>
-            <w:bookmarkStart w:id="20" w:name="_Toc40963717"/>
+            <w:bookmarkStart w:id="19" w:name="_Toc40963717"/>
             <w:r>
               <w:rPr>
                 <w:rFonts w:asciiTheme="minorHAnsi" w:hAnsiTheme="minorHAnsi" w:cstheme="minorHAnsi"/>
@@ -7692,7 +7683,7 @@
               </w:rPr>
               <w:t xml:space="preserve"> to index</w:t>
             </w:r>
-            <w:bookmarkEnd w:id="20"/>
+            <w:bookmarkEnd w:id="19"/>
           </w:p>
         </w:tc>
       </w:tr>
@@ -8763,7 +8754,7 @@
                 <w:szCs w:val="20"/>
               </w:rPr>
             </w:pPr>
-            <w:bookmarkStart w:id="21" w:name="_Toc40963718"/>
+            <w:bookmarkStart w:id="20" w:name="_Toc40963718"/>
             <w:r>
               <w:rPr>
                 <w:rFonts w:asciiTheme="minorHAnsi" w:hAnsiTheme="minorHAnsi" w:cstheme="minorHAnsi"/>
@@ -8772,7 +8763,7 @@
               </w:rPr>
               <w:t>Renaming and Moving Files</w:t>
             </w:r>
-            <w:bookmarkEnd w:id="21"/>
+            <w:bookmarkEnd w:id="20"/>
           </w:p>
         </w:tc>
       </w:tr>
@@ -9700,7 +9691,7 @@
                 <w:szCs w:val="20"/>
               </w:rPr>
             </w:pPr>
-            <w:bookmarkStart w:id="22" w:name="_Toc40963719"/>
+            <w:bookmarkStart w:id="21" w:name="_Toc40963719"/>
             <w:r>
               <w:rPr>
                 <w:rFonts w:asciiTheme="minorHAnsi" w:hAnsiTheme="minorHAnsi" w:cstheme="minorHAnsi"/>
@@ -9709,7 +9700,7 @@
               </w:rPr>
               <w:t>History</w:t>
             </w:r>
-            <w:bookmarkEnd w:id="22"/>
+            <w:bookmarkEnd w:id="21"/>
           </w:p>
         </w:tc>
       </w:tr>
@@ -11026,7 +11017,7 @@
                 <w:szCs w:val="20"/>
               </w:rPr>
             </w:pPr>
-            <w:bookmarkStart w:id="23" w:name="_Toc40963720"/>
+            <w:bookmarkStart w:id="22" w:name="_Toc40963720"/>
             <w:r>
               <w:rPr>
                 <w:rFonts w:asciiTheme="minorHAnsi" w:hAnsiTheme="minorHAnsi" w:cstheme="minorHAnsi"/>
@@ -11035,7 +11026,7 @@
               </w:rPr>
               <w:t>Alias</w:t>
             </w:r>
-            <w:bookmarkEnd w:id="23"/>
+            <w:bookmarkEnd w:id="22"/>
           </w:p>
         </w:tc>
       </w:tr>
@@ -12074,7 +12065,7 @@
                 <w:szCs w:val="20"/>
               </w:rPr>
             </w:pPr>
-            <w:bookmarkStart w:id="24" w:name="_Toc40963721"/>
+            <w:bookmarkStart w:id="23" w:name="_Toc40963721"/>
             <w:r>
               <w:rPr>
                 <w:rFonts w:asciiTheme="minorHAnsi" w:hAnsiTheme="minorHAnsi" w:cstheme="minorHAnsi"/>
@@ -12083,7 +12074,7 @@
               </w:rPr>
               <w:t>Create a local repository</w:t>
             </w:r>
-            <w:bookmarkEnd w:id="24"/>
+            <w:bookmarkEnd w:id="23"/>
           </w:p>
         </w:tc>
       </w:tr>
@@ -12756,7 +12747,7 @@
                 <w:szCs w:val="20"/>
               </w:rPr>
             </w:pPr>
-            <w:bookmarkStart w:id="25" w:name="_Toc40963722"/>
+            <w:bookmarkStart w:id="24" w:name="_Toc40963722"/>
             <w:r>
               <w:rPr>
                 <w:rFonts w:asciiTheme="minorHAnsi" w:hAnsiTheme="minorHAnsi" w:cstheme="minorHAnsi"/>
@@ -12765,7 +12756,7 @@
               </w:rPr>
               <w:t>Create a remote repository</w:t>
             </w:r>
-            <w:bookmarkEnd w:id="25"/>
+            <w:bookmarkEnd w:id="24"/>
           </w:p>
         </w:tc>
       </w:tr>
@@ -13132,7 +13123,7 @@
                 <w:szCs w:val="20"/>
               </w:rPr>
             </w:pPr>
-            <w:bookmarkStart w:id="26" w:name="_Toc40963723"/>
+            <w:bookmarkStart w:id="25" w:name="_Toc40963723"/>
             <w:r>
               <w:rPr>
                 <w:rFonts w:asciiTheme="minorHAnsi" w:hAnsiTheme="minorHAnsi" w:cstheme="minorHAnsi"/>
@@ -13142,7 +13133,7 @@
               <w:lastRenderedPageBreak/>
               <w:t>Link the remote repository from the local repository</w:t>
             </w:r>
-            <w:bookmarkEnd w:id="26"/>
+            <w:bookmarkEnd w:id="25"/>
           </w:p>
         </w:tc>
       </w:tr>
@@ -13722,7 +13713,7 @@
                 <w:szCs w:val="20"/>
               </w:rPr>
             </w:pPr>
-            <w:bookmarkStart w:id="27" w:name="_Toc40963724"/>
+            <w:bookmarkStart w:id="26" w:name="_Toc40963724"/>
             <w:r>
               <w:rPr>
                 <w:rFonts w:asciiTheme="minorHAnsi" w:hAnsiTheme="minorHAnsi" w:cstheme="minorHAnsi"/>
@@ -13731,7 +13722,7 @@
               </w:rPr>
               <w:t>Relating branches to the issues</w:t>
             </w:r>
-            <w:bookmarkEnd w:id="27"/>
+            <w:bookmarkEnd w:id="26"/>
           </w:p>
         </w:tc>
       </w:tr>
@@ -13945,6 +13936,15 @@
                 <w:szCs w:val="20"/>
               </w:rPr>
             </w:pPr>
+            <w:proofErr w:type="gramStart"/>
+            <w:r>
+              <w:rPr>
+                <w:rFonts w:cstheme="minorHAnsi"/>
+                <w:sz w:val="20"/>
+                <w:szCs w:val="20"/>
+              </w:rPr>
+              <w:t>`</w:t>
+            </w:r>
             <w:r>
               <w:rPr>
                 <w:rFonts w:cstheme="minorHAnsi"/>
@@ -13953,6 +13953,7 @@
               </w:rPr>
               <w:t xml:space="preserve">  master</w:t>
             </w:r>
+            <w:proofErr w:type="gramEnd"/>
           </w:p>
           <w:p>
             <w:pPr>
@@ -14088,7 +14089,7 @@
                 <w:szCs w:val="20"/>
               </w:rPr>
             </w:pPr>
-            <w:bookmarkStart w:id="28" w:name="_Toc40963725"/>
+            <w:bookmarkStart w:id="27" w:name="_Toc40963725"/>
             <w:r>
               <w:rPr>
                 <w:rFonts w:asciiTheme="minorHAnsi" w:hAnsiTheme="minorHAnsi" w:cstheme="minorHAnsi"/>
@@ -14097,7 +14098,7 @@
               </w:rPr>
               <w:t>Add the files in local directory</w:t>
             </w:r>
-            <w:bookmarkEnd w:id="28"/>
+            <w:bookmarkEnd w:id="27"/>
           </w:p>
         </w:tc>
       </w:tr>
@@ -15510,7 +15511,7 @@
                 <w:szCs w:val="20"/>
               </w:rPr>
             </w:pPr>
-            <w:bookmarkStart w:id="29" w:name="_Toc40963726"/>
+            <w:bookmarkStart w:id="28" w:name="_Toc40963726"/>
             <w:r>
               <w:rPr>
                 <w:rFonts w:asciiTheme="minorHAnsi" w:hAnsiTheme="minorHAnsi" w:cstheme="minorHAnsi"/>
@@ -15519,7 +15520,7 @@
               </w:rPr>
               <w:t>Push the changes to the remote repository</w:t>
             </w:r>
-            <w:bookmarkEnd w:id="29"/>
+            <w:bookmarkEnd w:id="28"/>
           </w:p>
         </w:tc>
       </w:tr>
@@ -15889,7 +15890,7 @@
                 <w:szCs w:val="20"/>
               </w:rPr>
             </w:pPr>
-            <w:bookmarkStart w:id="30" w:name="_Toc40963727"/>
+            <w:bookmarkStart w:id="29" w:name="_Toc40963727"/>
             <w:r>
               <w:rPr>
                 <w:rFonts w:asciiTheme="minorHAnsi" w:hAnsiTheme="minorHAnsi" w:cstheme="minorHAnsi"/>
@@ -15898,7 +15899,7 @@
               </w:rPr>
               <w:t>Create a branch</w:t>
             </w:r>
-            <w:bookmarkEnd w:id="30"/>
+            <w:bookmarkEnd w:id="29"/>
           </w:p>
         </w:tc>
       </w:tr>
@@ -16208,7 +16209,7 @@
                 <w:szCs w:val="20"/>
               </w:rPr>
             </w:pPr>
-            <w:bookmarkStart w:id="31" w:name="_Toc40963728"/>
+            <w:bookmarkStart w:id="30" w:name="_Toc40963728"/>
             <w:r>
               <w:rPr>
                 <w:rFonts w:asciiTheme="minorHAnsi" w:hAnsiTheme="minorHAnsi" w:cstheme="minorHAnsi"/>
@@ -16217,7 +16218,7 @@
               </w:rPr>
               <w:t>Commit to the new branch</w:t>
             </w:r>
-            <w:bookmarkEnd w:id="31"/>
+            <w:bookmarkEnd w:id="30"/>
           </w:p>
           <w:p>
             <w:pPr>
@@ -17122,7 +17123,7 @@
                 <w:szCs w:val="20"/>
               </w:rPr>
             </w:pPr>
-            <w:bookmarkStart w:id="32" w:name="_Toc40963729"/>
+            <w:bookmarkStart w:id="31" w:name="_Toc40963729"/>
             <w:r>
               <w:rPr>
                 <w:rFonts w:asciiTheme="minorHAnsi" w:hAnsiTheme="minorHAnsi" w:cstheme="minorHAnsi"/>
@@ -17131,7 +17132,7 @@
               </w:rPr>
               <w:t>Delete a remote branch</w:t>
             </w:r>
-            <w:bookmarkEnd w:id="32"/>
+            <w:bookmarkEnd w:id="31"/>
           </w:p>
         </w:tc>
       </w:tr>
@@ -17170,6 +17171,3678 @@
               </w:rPr>
               <w:t>$ git push COTS --delete &lt;branch name&gt;</w:t>
             </w:r>
+          </w:p>
+        </w:tc>
+      </w:tr>
+    </w:tbl>
+    <w:p>
+      <w:pPr>
+        <w:rPr>
+          <w:rFonts w:cstheme="minorHAnsi"/>
+          <w:sz w:val="20"/>
+          <w:szCs w:val="20"/>
+        </w:rPr>
+      </w:pPr>
+    </w:p>
+    <w:tbl>
+      <w:tblPr>
+        <w:tblStyle w:val="TableGrid"/>
+        <w:tblW w:w="0" w:type="auto"/>
+        <w:tblLook w:val="04A0" w:firstRow="1" w:lastRow="0" w:firstColumn="1" w:lastColumn="0" w:noHBand="0" w:noVBand="1"/>
+      </w:tblPr>
+      <w:tblGrid>
+        <w:gridCol w:w="828"/>
+        <w:gridCol w:w="8748"/>
+      </w:tblGrid>
+      <w:tr>
+        <w:tc>
+          <w:tcPr>
+            <w:tcW w:w="9576" w:type="dxa"/>
+            <w:gridSpan w:val="2"/>
+          </w:tcPr>
+          <w:p>
+            <w:pPr>
+              <w:pStyle w:val="Heading3"/>
+              <w:outlineLvl w:val="2"/>
+              <w:rPr>
+                <w:rFonts w:asciiTheme="minorHAnsi" w:hAnsiTheme="minorHAnsi" w:cstheme="minorHAnsi"/>
+                <w:sz w:val="20"/>
+                <w:szCs w:val="20"/>
+              </w:rPr>
+            </w:pPr>
+            <w:r>
+              <w:rPr>
+                <w:rFonts w:asciiTheme="minorHAnsi" w:hAnsiTheme="minorHAnsi" w:cstheme="minorHAnsi"/>
+                <w:sz w:val="20"/>
+                <w:szCs w:val="20"/>
+              </w:rPr>
+              <w:t>Tagging</w:t>
+            </w:r>
+          </w:p>
+        </w:tc>
+      </w:tr>
+      <w:tr>
+        <w:tc>
+          <w:tcPr>
+            <w:tcW w:w="828" w:type="dxa"/>
+          </w:tcPr>
+          <w:p>
+            <w:pPr>
+              <w:rPr>
+                <w:rFonts w:cstheme="minorHAnsi"/>
+                <w:sz w:val="20"/>
+                <w:szCs w:val="20"/>
+              </w:rPr>
+            </w:pPr>
+          </w:p>
+        </w:tc>
+        <w:tc>
+          <w:tcPr>
+            <w:tcW w:w="8748" w:type="dxa"/>
+          </w:tcPr>
+          <w:p>
+            <w:pPr>
+              <w:autoSpaceDE w:val="0"/>
+              <w:autoSpaceDN w:val="0"/>
+              <w:adjustRightInd w:val="0"/>
+              <w:rPr>
+                <w:rFonts w:cstheme="minorHAnsi"/>
+                <w:b/>
+                <w:bCs/>
+                <w:color w:val="000000"/>
+                <w:sz w:val="28"/>
+                <w:szCs w:val="28"/>
+              </w:rPr>
+            </w:pPr>
+            <w:r>
+              <w:rPr>
+                <w:rFonts w:cstheme="minorHAnsi"/>
+                <w:b/>
+                <w:bCs/>
+                <w:color w:val="000000"/>
+                <w:sz w:val="28"/>
+                <w:szCs w:val="28"/>
+              </w:rPr>
+              <w:t>Simple Tagging Example / Lightweight Tags</w:t>
+            </w:r>
+          </w:p>
+          <w:p>
+            <w:pPr>
+              <w:autoSpaceDE w:val="0"/>
+              <w:autoSpaceDN w:val="0"/>
+              <w:adjustRightInd w:val="0"/>
+              <w:rPr>
+                <w:rFonts w:cstheme="minorHAnsi"/>
+                <w:color w:val="333333"/>
+                <w:sz w:val="18"/>
+                <w:szCs w:val="18"/>
+              </w:rPr>
+            </w:pPr>
+            <w:r>
+              <w:rPr>
+                <w:rFonts w:cstheme="minorHAnsi"/>
+                <w:color w:val="333333"/>
+                <w:sz w:val="18"/>
+                <w:szCs w:val="18"/>
+              </w:rPr>
+              <w:t xml:space="preserve">Simple example with </w:t>
+            </w:r>
+            <w:r>
+              <w:rPr>
+                <w:rFonts w:cstheme="minorHAnsi"/>
+                <w:i/>
+                <w:iCs/>
+                <w:color w:val="333333"/>
+                <w:sz w:val="18"/>
+                <w:szCs w:val="18"/>
+              </w:rPr>
+              <w:t xml:space="preserve">lightweight </w:t>
+            </w:r>
+            <w:r>
+              <w:rPr>
+                <w:rFonts w:cstheme="minorHAnsi"/>
+                <w:color w:val="333333"/>
+                <w:sz w:val="18"/>
+                <w:szCs w:val="18"/>
+              </w:rPr>
+              <w:t>tags and some basic tag commands.</w:t>
+            </w:r>
+          </w:p>
+          <w:p>
+            <w:pPr>
+              <w:autoSpaceDE w:val="0"/>
+              <w:autoSpaceDN w:val="0"/>
+              <w:adjustRightInd w:val="0"/>
+              <w:rPr>
+                <w:rFonts w:cstheme="minorHAnsi"/>
+                <w:b/>
+                <w:bCs/>
+                <w:color w:val="333333"/>
+                <w:sz w:val="24"/>
+                <w:szCs w:val="24"/>
+              </w:rPr>
+            </w:pPr>
+          </w:p>
+          <w:p>
+            <w:pPr>
+              <w:autoSpaceDE w:val="0"/>
+              <w:autoSpaceDN w:val="0"/>
+              <w:adjustRightInd w:val="0"/>
+              <w:rPr>
+                <w:rFonts w:cstheme="minorHAnsi"/>
+                <w:b/>
+                <w:bCs/>
+                <w:color w:val="333333"/>
+                <w:sz w:val="24"/>
+                <w:szCs w:val="24"/>
+              </w:rPr>
+            </w:pPr>
+            <w:r>
+              <w:rPr>
+                <w:rFonts w:cstheme="minorHAnsi"/>
+                <w:b/>
+                <w:bCs/>
+                <w:color w:val="333333"/>
+                <w:sz w:val="24"/>
+                <w:szCs w:val="24"/>
+              </w:rPr>
+              <w:t>Command Listing</w:t>
+            </w:r>
+          </w:p>
+          <w:p>
+            <w:pPr>
+              <w:autoSpaceDE w:val="0"/>
+              <w:autoSpaceDN w:val="0"/>
+              <w:adjustRightInd w:val="0"/>
+              <w:rPr>
+                <w:rFonts w:cstheme="minorHAnsi"/>
+                <w:color w:val="333333"/>
+                <w:sz w:val="16"/>
+                <w:szCs w:val="16"/>
+              </w:rPr>
+            </w:pPr>
+            <w:proofErr w:type="spellStart"/>
+            <w:r>
+              <w:rPr>
+                <w:rFonts w:cstheme="minorHAnsi"/>
+                <w:color w:val="333333"/>
+                <w:sz w:val="16"/>
+                <w:szCs w:val="16"/>
+              </w:rPr>
+              <w:t>pwd</w:t>
+            </w:r>
+            <w:proofErr w:type="spellEnd"/>
+          </w:p>
+          <w:p>
+            <w:pPr>
+              <w:autoSpaceDE w:val="0"/>
+              <w:autoSpaceDN w:val="0"/>
+              <w:adjustRightInd w:val="0"/>
+              <w:rPr>
+                <w:rFonts w:cstheme="minorHAnsi"/>
+                <w:color w:val="333333"/>
+                <w:sz w:val="16"/>
+                <w:szCs w:val="16"/>
+              </w:rPr>
+            </w:pPr>
+            <w:r>
+              <w:rPr>
+                <w:rFonts w:cstheme="minorHAnsi"/>
+                <w:color w:val="333333"/>
+                <w:sz w:val="16"/>
+                <w:szCs w:val="16"/>
+              </w:rPr>
+              <w:t>cd projects/starter-web/</w:t>
+            </w:r>
+          </w:p>
+          <w:p>
+            <w:pPr>
+              <w:autoSpaceDE w:val="0"/>
+              <w:autoSpaceDN w:val="0"/>
+              <w:adjustRightInd w:val="0"/>
+              <w:rPr>
+                <w:rFonts w:cstheme="minorHAnsi"/>
+                <w:color w:val="333333"/>
+                <w:sz w:val="16"/>
+                <w:szCs w:val="16"/>
+              </w:rPr>
+            </w:pPr>
+            <w:r>
+              <w:rPr>
+                <w:rFonts w:cstheme="minorHAnsi"/>
+                <w:color w:val="333333"/>
+                <w:sz w:val="16"/>
+                <w:szCs w:val="16"/>
+              </w:rPr>
+              <w:t>git status</w:t>
+            </w:r>
+          </w:p>
+          <w:p>
+            <w:pPr>
+              <w:autoSpaceDE w:val="0"/>
+              <w:autoSpaceDN w:val="0"/>
+              <w:adjustRightInd w:val="0"/>
+              <w:rPr>
+                <w:rFonts w:cstheme="minorHAnsi"/>
+                <w:color w:val="333333"/>
+                <w:sz w:val="16"/>
+                <w:szCs w:val="16"/>
+              </w:rPr>
+            </w:pPr>
+            <w:r>
+              <w:rPr>
+                <w:rFonts w:cstheme="minorHAnsi"/>
+                <w:color w:val="333333"/>
+                <w:sz w:val="16"/>
+                <w:szCs w:val="16"/>
+              </w:rPr>
+              <w:t>git log --</w:t>
+            </w:r>
+            <w:proofErr w:type="spellStart"/>
+            <w:r>
+              <w:rPr>
+                <w:rFonts w:cstheme="minorHAnsi"/>
+                <w:color w:val="333333"/>
+                <w:sz w:val="16"/>
+                <w:szCs w:val="16"/>
+              </w:rPr>
+              <w:t>oneline</w:t>
+            </w:r>
+            <w:proofErr w:type="spellEnd"/>
+            <w:r>
+              <w:rPr>
+                <w:rFonts w:cstheme="minorHAnsi"/>
+                <w:color w:val="333333"/>
+                <w:sz w:val="16"/>
+                <w:szCs w:val="16"/>
+              </w:rPr>
+              <w:t xml:space="preserve"> --decorate --graph </w:t>
+            </w:r>
+            <w:r>
+              <w:rPr>
+                <w:rFonts w:cstheme="minorHAnsi"/>
+                <w:color w:val="333333"/>
+                <w:sz w:val="16"/>
+                <w:szCs w:val="16"/>
+              </w:rPr>
+              <w:t>–</w:t>
+            </w:r>
+            <w:r>
+              <w:rPr>
+                <w:rFonts w:cstheme="minorHAnsi"/>
+                <w:color w:val="333333"/>
+                <w:sz w:val="16"/>
+                <w:szCs w:val="16"/>
+              </w:rPr>
+              <w:t>all</w:t>
+            </w:r>
+            <w:r>
+              <w:rPr>
+                <w:rFonts w:cstheme="minorHAnsi"/>
+                <w:color w:val="333333"/>
+                <w:sz w:val="16"/>
+                <w:szCs w:val="16"/>
+              </w:rPr>
+              <w:t xml:space="preserve"> (hist)</w:t>
+            </w:r>
+          </w:p>
+          <w:p>
+            <w:pPr>
+              <w:autoSpaceDE w:val="0"/>
+              <w:autoSpaceDN w:val="0"/>
+              <w:adjustRightInd w:val="0"/>
+              <w:rPr>
+                <w:rFonts w:cstheme="minorHAnsi"/>
+                <w:color w:val="333333"/>
+                <w:sz w:val="16"/>
+                <w:szCs w:val="16"/>
+              </w:rPr>
+            </w:pPr>
+            <w:r>
+              <w:rPr>
+                <w:rFonts w:cstheme="minorHAnsi"/>
+                <w:color w:val="333333"/>
+                <w:sz w:val="16"/>
+                <w:szCs w:val="16"/>
+              </w:rPr>
+              <w:t xml:space="preserve">git tag </w:t>
+            </w:r>
+            <w:proofErr w:type="spellStart"/>
+            <w:r>
+              <w:rPr>
+                <w:rFonts w:cstheme="minorHAnsi"/>
+                <w:color w:val="333333"/>
+                <w:sz w:val="16"/>
+                <w:szCs w:val="16"/>
+              </w:rPr>
+              <w:t>myTag</w:t>
+            </w:r>
+            <w:proofErr w:type="spellEnd"/>
+          </w:p>
+          <w:p>
+            <w:pPr>
+              <w:autoSpaceDE w:val="0"/>
+              <w:autoSpaceDN w:val="0"/>
+              <w:adjustRightInd w:val="0"/>
+              <w:rPr>
+                <w:rFonts w:cstheme="minorHAnsi"/>
+                <w:color w:val="333333"/>
+                <w:sz w:val="16"/>
+                <w:szCs w:val="16"/>
+              </w:rPr>
+            </w:pPr>
+            <w:r>
+              <w:rPr>
+                <w:rFonts w:cstheme="minorHAnsi"/>
+                <w:color w:val="333333"/>
+                <w:sz w:val="16"/>
+                <w:szCs w:val="16"/>
+              </w:rPr>
+              <w:t>git log --</w:t>
+            </w:r>
+            <w:proofErr w:type="spellStart"/>
+            <w:r>
+              <w:rPr>
+                <w:rFonts w:cstheme="minorHAnsi"/>
+                <w:color w:val="333333"/>
+                <w:sz w:val="16"/>
+                <w:szCs w:val="16"/>
+              </w:rPr>
+              <w:t>oneline</w:t>
+            </w:r>
+            <w:proofErr w:type="spellEnd"/>
+            <w:r>
+              <w:rPr>
+                <w:rFonts w:cstheme="minorHAnsi"/>
+                <w:color w:val="333333"/>
+                <w:sz w:val="16"/>
+                <w:szCs w:val="16"/>
+              </w:rPr>
+              <w:t xml:space="preserve"> --decorate --graph --all</w:t>
+            </w:r>
+          </w:p>
+          <w:p>
+            <w:pPr>
+              <w:autoSpaceDE w:val="0"/>
+              <w:autoSpaceDN w:val="0"/>
+              <w:adjustRightInd w:val="0"/>
+              <w:rPr>
+                <w:rFonts w:cstheme="minorHAnsi"/>
+                <w:color w:val="333333"/>
+                <w:sz w:val="16"/>
+                <w:szCs w:val="16"/>
+              </w:rPr>
+            </w:pPr>
+            <w:r>
+              <w:rPr>
+                <w:rFonts w:cstheme="minorHAnsi"/>
+                <w:color w:val="333333"/>
+                <w:sz w:val="16"/>
+                <w:szCs w:val="16"/>
+              </w:rPr>
+              <w:t>git tag --list</w:t>
+            </w:r>
+          </w:p>
+          <w:p>
+            <w:pPr>
+              <w:autoSpaceDE w:val="0"/>
+              <w:autoSpaceDN w:val="0"/>
+              <w:adjustRightInd w:val="0"/>
+              <w:rPr>
+                <w:rFonts w:cstheme="minorHAnsi"/>
+                <w:color w:val="333333"/>
+                <w:sz w:val="16"/>
+                <w:szCs w:val="16"/>
+              </w:rPr>
+            </w:pPr>
+            <w:r>
+              <w:rPr>
+                <w:rFonts w:cstheme="minorHAnsi"/>
+                <w:color w:val="333333"/>
+                <w:sz w:val="16"/>
+                <w:szCs w:val="16"/>
+              </w:rPr>
+              <w:t xml:space="preserve">git show </w:t>
+            </w:r>
+            <w:proofErr w:type="spellStart"/>
+            <w:r>
+              <w:rPr>
+                <w:rFonts w:cstheme="minorHAnsi"/>
+                <w:color w:val="333333"/>
+                <w:sz w:val="16"/>
+                <w:szCs w:val="16"/>
+              </w:rPr>
+              <w:t>myTag</w:t>
+            </w:r>
+            <w:proofErr w:type="spellEnd"/>
+          </w:p>
+          <w:p>
+            <w:pPr>
+              <w:autoSpaceDE w:val="0"/>
+              <w:autoSpaceDN w:val="0"/>
+              <w:adjustRightInd w:val="0"/>
+              <w:rPr>
+                <w:rFonts w:cstheme="minorHAnsi"/>
+                <w:color w:val="333333"/>
+                <w:sz w:val="16"/>
+                <w:szCs w:val="16"/>
+              </w:rPr>
+            </w:pPr>
+            <w:r>
+              <w:rPr>
+                <w:rFonts w:cstheme="minorHAnsi"/>
+                <w:color w:val="333333"/>
+                <w:sz w:val="16"/>
+                <w:szCs w:val="16"/>
+              </w:rPr>
+              <w:t>git tag --list</w:t>
+            </w:r>
+          </w:p>
+          <w:p>
+            <w:pPr>
+              <w:autoSpaceDE w:val="0"/>
+              <w:autoSpaceDN w:val="0"/>
+              <w:adjustRightInd w:val="0"/>
+              <w:rPr>
+                <w:rFonts w:cstheme="minorHAnsi"/>
+                <w:color w:val="333333"/>
+                <w:sz w:val="16"/>
+                <w:szCs w:val="16"/>
+              </w:rPr>
+            </w:pPr>
+            <w:r>
+              <w:rPr>
+                <w:rFonts w:cstheme="minorHAnsi"/>
+                <w:color w:val="333333"/>
+                <w:sz w:val="16"/>
+                <w:szCs w:val="16"/>
+              </w:rPr>
+              <w:t xml:space="preserve">git tag --delete </w:t>
+            </w:r>
+            <w:proofErr w:type="spellStart"/>
+            <w:r>
+              <w:rPr>
+                <w:rFonts w:cstheme="minorHAnsi"/>
+                <w:color w:val="333333"/>
+                <w:sz w:val="16"/>
+                <w:szCs w:val="16"/>
+              </w:rPr>
+              <w:t>myTag</w:t>
+            </w:r>
+            <w:proofErr w:type="spellEnd"/>
+          </w:p>
+          <w:p>
+            <w:pPr>
+              <w:autoSpaceDE w:val="0"/>
+              <w:autoSpaceDN w:val="0"/>
+              <w:adjustRightInd w:val="0"/>
+              <w:rPr>
+                <w:rFonts w:cstheme="minorHAnsi"/>
+                <w:color w:val="333333"/>
+                <w:sz w:val="16"/>
+                <w:szCs w:val="16"/>
+              </w:rPr>
+            </w:pPr>
+            <w:r>
+              <w:rPr>
+                <w:rFonts w:cstheme="minorHAnsi"/>
+                <w:color w:val="333333"/>
+                <w:sz w:val="16"/>
+                <w:szCs w:val="16"/>
+              </w:rPr>
+              <w:t>git tag --list</w:t>
+            </w:r>
+          </w:p>
+          <w:p>
+            <w:pPr>
+              <w:autoSpaceDE w:val="0"/>
+              <w:autoSpaceDN w:val="0"/>
+              <w:adjustRightInd w:val="0"/>
+              <w:rPr>
+                <w:rFonts w:cstheme="minorHAnsi"/>
+                <w:color w:val="333333"/>
+                <w:sz w:val="16"/>
+                <w:szCs w:val="16"/>
+              </w:rPr>
+            </w:pPr>
+            <w:r>
+              <w:rPr>
+                <w:rFonts w:cstheme="minorHAnsi"/>
+                <w:color w:val="333333"/>
+                <w:sz w:val="16"/>
+                <w:szCs w:val="16"/>
+              </w:rPr>
+              <w:t>git log --</w:t>
+            </w:r>
+            <w:proofErr w:type="spellStart"/>
+            <w:r>
+              <w:rPr>
+                <w:rFonts w:cstheme="minorHAnsi"/>
+                <w:color w:val="333333"/>
+                <w:sz w:val="16"/>
+                <w:szCs w:val="16"/>
+              </w:rPr>
+              <w:t>oneline</w:t>
+            </w:r>
+            <w:proofErr w:type="spellEnd"/>
+            <w:r>
+              <w:rPr>
+                <w:rFonts w:cstheme="minorHAnsi"/>
+                <w:color w:val="333333"/>
+                <w:sz w:val="16"/>
+                <w:szCs w:val="16"/>
+              </w:rPr>
+              <w:t xml:space="preserve"> --decorate --graph --all</w:t>
+            </w:r>
+          </w:p>
+          <w:p>
+            <w:pPr>
+              <w:autoSpaceDE w:val="0"/>
+              <w:autoSpaceDN w:val="0"/>
+              <w:adjustRightInd w:val="0"/>
+              <w:rPr>
+                <w:rFonts w:cstheme="minorHAnsi"/>
+                <w:b/>
+                <w:bCs/>
+                <w:color w:val="000000"/>
+                <w:sz w:val="33"/>
+                <w:szCs w:val="33"/>
+              </w:rPr>
+            </w:pPr>
+          </w:p>
+          <w:p>
+            <w:pPr>
+              <w:autoSpaceDE w:val="0"/>
+              <w:autoSpaceDN w:val="0"/>
+              <w:adjustRightInd w:val="0"/>
+              <w:rPr>
+                <w:rFonts w:cstheme="minorHAnsi"/>
+                <w:b/>
+                <w:bCs/>
+                <w:color w:val="000000"/>
+                <w:sz w:val="28"/>
+                <w:szCs w:val="28"/>
+              </w:rPr>
+            </w:pPr>
+            <w:r>
+              <w:rPr>
+                <w:rFonts w:cstheme="minorHAnsi"/>
+                <w:b/>
+                <w:bCs/>
+                <w:color w:val="000000"/>
+                <w:sz w:val="28"/>
+                <w:szCs w:val="28"/>
+              </w:rPr>
+              <w:t>Annotated Tags</w:t>
+            </w:r>
+            <w:r>
+              <w:rPr>
+                <w:rFonts w:cstheme="minorHAnsi"/>
+                <w:b/>
+                <w:bCs/>
+                <w:color w:val="000000"/>
+                <w:sz w:val="28"/>
+                <w:szCs w:val="28"/>
+              </w:rPr>
+              <w:t xml:space="preserve"> (“-a”)</w:t>
+            </w:r>
+          </w:p>
+          <w:p>
+            <w:pPr>
+              <w:autoSpaceDE w:val="0"/>
+              <w:autoSpaceDN w:val="0"/>
+              <w:adjustRightInd w:val="0"/>
+              <w:rPr>
+                <w:rFonts w:cstheme="minorHAnsi"/>
+                <w:color w:val="333333"/>
+                <w:sz w:val="18"/>
+                <w:szCs w:val="18"/>
+              </w:rPr>
+            </w:pPr>
+            <w:r>
+              <w:rPr>
+                <w:rFonts w:cstheme="minorHAnsi"/>
+                <w:color w:val="333333"/>
+                <w:sz w:val="18"/>
+                <w:szCs w:val="18"/>
+              </w:rPr>
+              <w:t>Annotated tags are tags with more information, like comments, associated with them.</w:t>
+            </w:r>
+          </w:p>
+          <w:p>
+            <w:pPr>
+              <w:autoSpaceDE w:val="0"/>
+              <w:autoSpaceDN w:val="0"/>
+              <w:adjustRightInd w:val="0"/>
+              <w:rPr>
+                <w:rFonts w:cstheme="minorHAnsi"/>
+                <w:b/>
+                <w:bCs/>
+                <w:color w:val="333333"/>
+                <w:sz w:val="24"/>
+                <w:szCs w:val="24"/>
+              </w:rPr>
+            </w:pPr>
+            <w:r>
+              <w:rPr>
+                <w:rFonts w:cstheme="minorHAnsi"/>
+                <w:b/>
+                <w:bCs/>
+                <w:color w:val="333333"/>
+                <w:sz w:val="24"/>
+                <w:szCs w:val="24"/>
+              </w:rPr>
+              <w:lastRenderedPageBreak/>
+              <w:t>Command Listing</w:t>
+            </w:r>
+          </w:p>
+          <w:p>
+            <w:pPr>
+              <w:autoSpaceDE w:val="0"/>
+              <w:autoSpaceDN w:val="0"/>
+              <w:adjustRightInd w:val="0"/>
+              <w:rPr>
+                <w:rFonts w:cstheme="minorHAnsi"/>
+                <w:color w:val="333333"/>
+                <w:sz w:val="16"/>
+                <w:szCs w:val="16"/>
+              </w:rPr>
+            </w:pPr>
+            <w:proofErr w:type="spellStart"/>
+            <w:r>
+              <w:rPr>
+                <w:rFonts w:cstheme="minorHAnsi"/>
+                <w:color w:val="333333"/>
+                <w:sz w:val="16"/>
+                <w:szCs w:val="16"/>
+              </w:rPr>
+              <w:t>pwd</w:t>
+            </w:r>
+            <w:proofErr w:type="spellEnd"/>
+          </w:p>
+          <w:p>
+            <w:pPr>
+              <w:autoSpaceDE w:val="0"/>
+              <w:autoSpaceDN w:val="0"/>
+              <w:adjustRightInd w:val="0"/>
+              <w:rPr>
+                <w:rFonts w:cstheme="minorHAnsi"/>
+                <w:color w:val="333333"/>
+                <w:sz w:val="16"/>
+                <w:szCs w:val="16"/>
+              </w:rPr>
+            </w:pPr>
+            <w:r>
+              <w:rPr>
+                <w:rFonts w:cstheme="minorHAnsi"/>
+                <w:color w:val="333333"/>
+                <w:sz w:val="16"/>
+                <w:szCs w:val="16"/>
+              </w:rPr>
+              <w:t>git status</w:t>
+            </w:r>
+          </w:p>
+          <w:p>
+            <w:pPr>
+              <w:autoSpaceDE w:val="0"/>
+              <w:autoSpaceDN w:val="0"/>
+              <w:adjustRightInd w:val="0"/>
+              <w:rPr>
+                <w:rFonts w:cstheme="minorHAnsi"/>
+                <w:color w:val="333333"/>
+                <w:sz w:val="16"/>
+                <w:szCs w:val="16"/>
+              </w:rPr>
+            </w:pPr>
+            <w:r>
+              <w:rPr>
+                <w:rFonts w:cstheme="minorHAnsi"/>
+                <w:color w:val="333333"/>
+                <w:sz w:val="16"/>
+                <w:szCs w:val="16"/>
+              </w:rPr>
+              <w:t>clear</w:t>
+            </w:r>
+          </w:p>
+          <w:p>
+            <w:pPr>
+              <w:autoSpaceDE w:val="0"/>
+              <w:autoSpaceDN w:val="0"/>
+              <w:adjustRightInd w:val="0"/>
+              <w:rPr>
+                <w:rFonts w:cstheme="minorHAnsi"/>
+                <w:color w:val="333333"/>
+                <w:sz w:val="16"/>
+                <w:szCs w:val="16"/>
+              </w:rPr>
+            </w:pPr>
+            <w:r>
+              <w:rPr>
+                <w:rFonts w:cstheme="minorHAnsi"/>
+                <w:color w:val="333333"/>
+                <w:sz w:val="16"/>
+                <w:szCs w:val="16"/>
+              </w:rPr>
+              <w:t>git tag -a v-1.0</w:t>
+            </w:r>
+          </w:p>
+          <w:p>
+            <w:pPr>
+              <w:autoSpaceDE w:val="0"/>
+              <w:autoSpaceDN w:val="0"/>
+              <w:adjustRightInd w:val="0"/>
+              <w:rPr>
+                <w:rFonts w:cstheme="minorHAnsi"/>
+                <w:color w:val="333333"/>
+                <w:sz w:val="16"/>
+                <w:szCs w:val="16"/>
+              </w:rPr>
+            </w:pPr>
+            <w:r>
+              <w:rPr>
+                <w:rFonts w:cstheme="minorHAnsi"/>
+                <w:color w:val="333333"/>
+                <w:sz w:val="16"/>
+                <w:szCs w:val="16"/>
+              </w:rPr>
+              <w:t>git tag --list</w:t>
+            </w:r>
+          </w:p>
+          <w:p>
+            <w:pPr>
+              <w:autoSpaceDE w:val="0"/>
+              <w:autoSpaceDN w:val="0"/>
+              <w:adjustRightInd w:val="0"/>
+              <w:rPr>
+                <w:rFonts w:cstheme="minorHAnsi"/>
+                <w:color w:val="333333"/>
+                <w:sz w:val="16"/>
+                <w:szCs w:val="16"/>
+              </w:rPr>
+            </w:pPr>
+            <w:r>
+              <w:rPr>
+                <w:rFonts w:cstheme="minorHAnsi"/>
+                <w:color w:val="333333"/>
+                <w:sz w:val="16"/>
+                <w:szCs w:val="16"/>
+              </w:rPr>
+              <w:t>git log --</w:t>
+            </w:r>
+            <w:proofErr w:type="spellStart"/>
+            <w:r>
+              <w:rPr>
+                <w:rFonts w:cstheme="minorHAnsi"/>
+                <w:color w:val="333333"/>
+                <w:sz w:val="16"/>
+                <w:szCs w:val="16"/>
+              </w:rPr>
+              <w:t>oneline</w:t>
+            </w:r>
+            <w:proofErr w:type="spellEnd"/>
+            <w:r>
+              <w:rPr>
+                <w:rFonts w:cstheme="minorHAnsi"/>
+                <w:color w:val="333333"/>
+                <w:sz w:val="16"/>
+                <w:szCs w:val="16"/>
+              </w:rPr>
+              <w:t xml:space="preserve"> --decorate --graph --all</w:t>
+            </w:r>
+          </w:p>
+          <w:p>
+            <w:pPr>
+              <w:autoSpaceDE w:val="0"/>
+              <w:autoSpaceDN w:val="0"/>
+              <w:adjustRightInd w:val="0"/>
+              <w:rPr>
+                <w:rFonts w:cstheme="minorHAnsi"/>
+                <w:color w:val="333333"/>
+                <w:sz w:val="16"/>
+                <w:szCs w:val="16"/>
+              </w:rPr>
+            </w:pPr>
+            <w:r>
+              <w:rPr>
+                <w:rFonts w:cstheme="minorHAnsi"/>
+                <w:color w:val="333333"/>
+                <w:sz w:val="16"/>
+                <w:szCs w:val="16"/>
+              </w:rPr>
+              <w:t>git show v-1.0</w:t>
+            </w:r>
+          </w:p>
+          <w:p>
+            <w:pPr>
+              <w:autoSpaceDE w:val="0"/>
+              <w:autoSpaceDN w:val="0"/>
+              <w:adjustRightInd w:val="0"/>
+              <w:rPr>
+                <w:rFonts w:cstheme="minorHAnsi"/>
+                <w:b/>
+                <w:bCs/>
+                <w:color w:val="000000"/>
+                <w:sz w:val="33"/>
+                <w:szCs w:val="33"/>
+              </w:rPr>
+            </w:pPr>
+          </w:p>
+          <w:p>
+            <w:pPr>
+              <w:autoSpaceDE w:val="0"/>
+              <w:autoSpaceDN w:val="0"/>
+              <w:adjustRightInd w:val="0"/>
+              <w:rPr>
+                <w:rFonts w:cstheme="minorHAnsi"/>
+                <w:b/>
+                <w:bCs/>
+                <w:color w:val="000000"/>
+                <w:sz w:val="28"/>
+                <w:szCs w:val="28"/>
+              </w:rPr>
+            </w:pPr>
+            <w:r>
+              <w:rPr>
+                <w:rFonts w:cstheme="minorHAnsi"/>
+                <w:b/>
+                <w:bCs/>
+                <w:color w:val="000000"/>
+                <w:sz w:val="28"/>
+                <w:szCs w:val="28"/>
+              </w:rPr>
+              <w:t>Comparing Tags</w:t>
+            </w:r>
+          </w:p>
+          <w:p>
+            <w:pPr>
+              <w:autoSpaceDE w:val="0"/>
+              <w:autoSpaceDN w:val="0"/>
+              <w:adjustRightInd w:val="0"/>
+              <w:rPr>
+                <w:rFonts w:cstheme="minorHAnsi"/>
+                <w:color w:val="333333"/>
+                <w:sz w:val="18"/>
+                <w:szCs w:val="18"/>
+              </w:rPr>
+            </w:pPr>
+            <w:r>
+              <w:rPr>
+                <w:rFonts w:cstheme="minorHAnsi"/>
+                <w:color w:val="333333"/>
+                <w:sz w:val="18"/>
+                <w:szCs w:val="18"/>
+              </w:rPr>
+              <w:t>Tags mark important milestones in a project, so they are great way to compare what has happened between those milestones.</w:t>
+            </w:r>
+          </w:p>
+          <w:p>
+            <w:pPr>
+              <w:autoSpaceDE w:val="0"/>
+              <w:autoSpaceDN w:val="0"/>
+              <w:adjustRightInd w:val="0"/>
+              <w:rPr>
+                <w:rFonts w:cstheme="minorHAnsi"/>
+                <w:b/>
+                <w:bCs/>
+                <w:color w:val="333333"/>
+                <w:sz w:val="24"/>
+                <w:szCs w:val="24"/>
+              </w:rPr>
+            </w:pPr>
+          </w:p>
+          <w:p>
+            <w:pPr>
+              <w:autoSpaceDE w:val="0"/>
+              <w:autoSpaceDN w:val="0"/>
+              <w:adjustRightInd w:val="0"/>
+              <w:rPr>
+                <w:rFonts w:cstheme="minorHAnsi"/>
+                <w:b/>
+                <w:bCs/>
+                <w:color w:val="333333"/>
+                <w:sz w:val="24"/>
+                <w:szCs w:val="24"/>
+              </w:rPr>
+            </w:pPr>
+            <w:r>
+              <w:rPr>
+                <w:rFonts w:cstheme="minorHAnsi"/>
+                <w:b/>
+                <w:bCs/>
+                <w:color w:val="333333"/>
+                <w:sz w:val="24"/>
+                <w:szCs w:val="24"/>
+              </w:rPr>
+              <w:t>Command Listing</w:t>
+            </w:r>
+          </w:p>
+          <w:p>
+            <w:pPr>
+              <w:autoSpaceDE w:val="0"/>
+              <w:autoSpaceDN w:val="0"/>
+              <w:adjustRightInd w:val="0"/>
+              <w:rPr>
+                <w:rFonts w:cstheme="minorHAnsi"/>
+                <w:color w:val="333333"/>
+                <w:sz w:val="16"/>
+                <w:szCs w:val="16"/>
+              </w:rPr>
+            </w:pPr>
+            <w:r>
+              <w:rPr>
+                <w:rFonts w:cstheme="minorHAnsi"/>
+                <w:color w:val="333333"/>
+                <w:sz w:val="16"/>
+                <w:szCs w:val="16"/>
+              </w:rPr>
+              <w:t>git tag -a v-1.1</w:t>
+            </w:r>
+          </w:p>
+          <w:p>
+            <w:pPr>
+              <w:autoSpaceDE w:val="0"/>
+              <w:autoSpaceDN w:val="0"/>
+              <w:adjustRightInd w:val="0"/>
+              <w:rPr>
+                <w:rFonts w:cstheme="minorHAnsi"/>
+                <w:color w:val="333333"/>
+                <w:sz w:val="16"/>
+                <w:szCs w:val="16"/>
+              </w:rPr>
+            </w:pPr>
+            <w:r>
+              <w:rPr>
+                <w:rFonts w:cstheme="minorHAnsi"/>
+                <w:color w:val="333333"/>
+                <w:sz w:val="16"/>
+                <w:szCs w:val="16"/>
+              </w:rPr>
+              <w:t>mate simple.html</w:t>
+            </w:r>
+          </w:p>
+          <w:p>
+            <w:pPr>
+              <w:autoSpaceDE w:val="0"/>
+              <w:autoSpaceDN w:val="0"/>
+              <w:adjustRightInd w:val="0"/>
+              <w:rPr>
+                <w:rFonts w:cstheme="minorHAnsi"/>
+                <w:color w:val="333333"/>
+                <w:sz w:val="16"/>
+                <w:szCs w:val="16"/>
+              </w:rPr>
+            </w:pPr>
+            <w:r>
+              <w:rPr>
+                <w:rFonts w:cstheme="minorHAnsi"/>
+                <w:color w:val="333333"/>
+                <w:sz w:val="16"/>
+                <w:szCs w:val="16"/>
+              </w:rPr>
+              <w:t>git commit -am "Updating for tag 1.1"</w:t>
+            </w:r>
+          </w:p>
+          <w:p>
+            <w:pPr>
+              <w:autoSpaceDE w:val="0"/>
+              <w:autoSpaceDN w:val="0"/>
+              <w:adjustRightInd w:val="0"/>
+              <w:rPr>
+                <w:rFonts w:cstheme="minorHAnsi"/>
+                <w:color w:val="333333"/>
+                <w:sz w:val="16"/>
+                <w:szCs w:val="16"/>
+              </w:rPr>
+            </w:pPr>
+            <w:r>
+              <w:rPr>
+                <w:rFonts w:cstheme="minorHAnsi"/>
+                <w:color w:val="333333"/>
+                <w:sz w:val="16"/>
+                <w:szCs w:val="16"/>
+              </w:rPr>
+              <w:t>git commit --amend</w:t>
+            </w:r>
+          </w:p>
+          <w:p>
+            <w:pPr>
+              <w:autoSpaceDE w:val="0"/>
+              <w:autoSpaceDN w:val="0"/>
+              <w:adjustRightInd w:val="0"/>
+              <w:rPr>
+                <w:rFonts w:cstheme="minorHAnsi"/>
+                <w:color w:val="333333"/>
+                <w:sz w:val="16"/>
+                <w:szCs w:val="16"/>
+              </w:rPr>
+            </w:pPr>
+            <w:r>
+              <w:rPr>
+                <w:rFonts w:cstheme="minorHAnsi"/>
+                <w:color w:val="333333"/>
+                <w:sz w:val="16"/>
+                <w:szCs w:val="16"/>
+              </w:rPr>
+              <w:t>git tag v-1.2 -m "Release 1.2"</w:t>
+            </w:r>
+          </w:p>
+          <w:p>
+            <w:pPr>
+              <w:autoSpaceDE w:val="0"/>
+              <w:autoSpaceDN w:val="0"/>
+              <w:adjustRightInd w:val="0"/>
+              <w:rPr>
+                <w:rFonts w:cstheme="minorHAnsi"/>
+                <w:color w:val="333333"/>
+                <w:sz w:val="16"/>
+                <w:szCs w:val="16"/>
+              </w:rPr>
+            </w:pPr>
+            <w:r>
+              <w:rPr>
+                <w:rFonts w:cstheme="minorHAnsi"/>
+                <w:color w:val="333333"/>
+                <w:sz w:val="16"/>
+                <w:szCs w:val="16"/>
+              </w:rPr>
+              <w:t>git tag --list</w:t>
+            </w:r>
+          </w:p>
+          <w:p>
+            <w:pPr>
+              <w:autoSpaceDE w:val="0"/>
+              <w:autoSpaceDN w:val="0"/>
+              <w:adjustRightInd w:val="0"/>
+              <w:rPr>
+                <w:rFonts w:cstheme="minorHAnsi"/>
+                <w:color w:val="333333"/>
+                <w:sz w:val="16"/>
+                <w:szCs w:val="16"/>
+              </w:rPr>
+            </w:pPr>
+            <w:r>
+              <w:rPr>
+                <w:rFonts w:cstheme="minorHAnsi"/>
+                <w:color w:val="333333"/>
+                <w:sz w:val="16"/>
+                <w:szCs w:val="16"/>
+              </w:rPr>
+              <w:t>git log --</w:t>
+            </w:r>
+            <w:proofErr w:type="spellStart"/>
+            <w:r>
+              <w:rPr>
+                <w:rFonts w:cstheme="minorHAnsi"/>
+                <w:color w:val="333333"/>
+                <w:sz w:val="16"/>
+                <w:szCs w:val="16"/>
+              </w:rPr>
+              <w:t>oneline</w:t>
+            </w:r>
+            <w:proofErr w:type="spellEnd"/>
+            <w:r>
+              <w:rPr>
+                <w:rFonts w:cstheme="minorHAnsi"/>
+                <w:color w:val="333333"/>
+                <w:sz w:val="16"/>
+                <w:szCs w:val="16"/>
+              </w:rPr>
+              <w:t xml:space="preserve"> --decorate --graph --all</w:t>
+            </w:r>
+          </w:p>
+          <w:p>
+            <w:pPr>
+              <w:autoSpaceDE w:val="0"/>
+              <w:autoSpaceDN w:val="0"/>
+              <w:adjustRightInd w:val="0"/>
+              <w:rPr>
+                <w:rFonts w:cstheme="minorHAnsi"/>
+                <w:color w:val="333333"/>
+                <w:sz w:val="16"/>
+                <w:szCs w:val="16"/>
+                <w:highlight w:val="yellow"/>
+              </w:rPr>
+            </w:pPr>
+            <w:r>
+              <w:rPr>
+                <w:rFonts w:cstheme="minorHAnsi"/>
+                <w:color w:val="333333"/>
+                <w:sz w:val="16"/>
+                <w:szCs w:val="16"/>
+                <w:highlight w:val="yellow"/>
+              </w:rPr>
+              <w:t>git diff v-1.0 v-1.2</w:t>
+            </w:r>
+          </w:p>
+          <w:p>
+            <w:pPr>
+              <w:autoSpaceDE w:val="0"/>
+              <w:autoSpaceDN w:val="0"/>
+              <w:adjustRightInd w:val="0"/>
+              <w:rPr>
+                <w:rFonts w:cstheme="minorHAnsi"/>
+                <w:color w:val="333333"/>
+                <w:sz w:val="16"/>
+                <w:szCs w:val="16"/>
+              </w:rPr>
+            </w:pPr>
+            <w:r>
+              <w:rPr>
+                <w:rFonts w:cstheme="minorHAnsi"/>
+                <w:color w:val="333333"/>
+                <w:sz w:val="16"/>
+                <w:szCs w:val="16"/>
+                <w:highlight w:val="yellow"/>
+              </w:rPr>
+              <w:t xml:space="preserve">git </w:t>
+            </w:r>
+            <w:proofErr w:type="spellStart"/>
+            <w:r>
+              <w:rPr>
+                <w:rFonts w:cstheme="minorHAnsi"/>
+                <w:color w:val="333333"/>
+                <w:sz w:val="16"/>
+                <w:szCs w:val="16"/>
+                <w:highlight w:val="yellow"/>
+              </w:rPr>
+              <w:t>difftool</w:t>
+            </w:r>
+            <w:proofErr w:type="spellEnd"/>
+            <w:r>
+              <w:rPr>
+                <w:rFonts w:cstheme="minorHAnsi"/>
+                <w:color w:val="333333"/>
+                <w:sz w:val="16"/>
+                <w:szCs w:val="16"/>
+                <w:highlight w:val="yellow"/>
+              </w:rPr>
+              <w:t xml:space="preserve"> v-1.0 v-1.2</w:t>
+            </w:r>
+          </w:p>
+          <w:p>
+            <w:pPr>
+              <w:autoSpaceDE w:val="0"/>
+              <w:autoSpaceDN w:val="0"/>
+              <w:adjustRightInd w:val="0"/>
+              <w:rPr>
+                <w:rFonts w:cstheme="minorHAnsi"/>
+                <w:b/>
+                <w:bCs/>
+                <w:color w:val="000000"/>
+                <w:sz w:val="33"/>
+                <w:szCs w:val="33"/>
+              </w:rPr>
+            </w:pPr>
+          </w:p>
+          <w:p>
+            <w:pPr>
+              <w:autoSpaceDE w:val="0"/>
+              <w:autoSpaceDN w:val="0"/>
+              <w:adjustRightInd w:val="0"/>
+              <w:rPr>
+                <w:rFonts w:cstheme="minorHAnsi"/>
+                <w:b/>
+                <w:bCs/>
+                <w:color w:val="000000"/>
+                <w:sz w:val="28"/>
+                <w:szCs w:val="28"/>
+              </w:rPr>
+            </w:pPr>
+            <w:r>
+              <w:rPr>
+                <w:rFonts w:cstheme="minorHAnsi"/>
+                <w:b/>
+                <w:bCs/>
+                <w:color w:val="000000"/>
+                <w:sz w:val="28"/>
+                <w:szCs w:val="28"/>
+              </w:rPr>
+              <w:t>Tagging a Specific Comment</w:t>
+            </w:r>
+          </w:p>
+          <w:p>
+            <w:pPr>
+              <w:autoSpaceDE w:val="0"/>
+              <w:autoSpaceDN w:val="0"/>
+              <w:adjustRightInd w:val="0"/>
+              <w:rPr>
+                <w:rFonts w:cstheme="minorHAnsi"/>
+                <w:color w:val="333333"/>
+                <w:sz w:val="18"/>
+                <w:szCs w:val="18"/>
+              </w:rPr>
+            </w:pPr>
+            <w:r>
+              <w:rPr>
+                <w:rFonts w:cstheme="minorHAnsi"/>
+                <w:color w:val="333333"/>
+                <w:sz w:val="18"/>
+                <w:szCs w:val="18"/>
+              </w:rPr>
+              <w:t>If you forget to tag a commit in the past, you can simply pass in the commit id while creating the tag.</w:t>
+            </w:r>
+          </w:p>
+          <w:p>
+            <w:pPr>
+              <w:autoSpaceDE w:val="0"/>
+              <w:autoSpaceDN w:val="0"/>
+              <w:adjustRightInd w:val="0"/>
+              <w:rPr>
+                <w:rFonts w:cstheme="minorHAnsi"/>
+                <w:b/>
+                <w:bCs/>
+                <w:color w:val="333333"/>
+                <w:sz w:val="24"/>
+                <w:szCs w:val="24"/>
+              </w:rPr>
+            </w:pPr>
+            <w:r>
+              <w:rPr>
+                <w:rFonts w:cstheme="minorHAnsi"/>
+                <w:b/>
+                <w:bCs/>
+                <w:color w:val="333333"/>
+                <w:sz w:val="24"/>
+                <w:szCs w:val="24"/>
+              </w:rPr>
+              <w:t>Command Listing</w:t>
+            </w:r>
+          </w:p>
+          <w:p>
+            <w:pPr>
+              <w:autoSpaceDE w:val="0"/>
+              <w:autoSpaceDN w:val="0"/>
+              <w:adjustRightInd w:val="0"/>
+              <w:rPr>
+                <w:rFonts w:cstheme="minorHAnsi"/>
+                <w:color w:val="333333"/>
+                <w:sz w:val="16"/>
+                <w:szCs w:val="16"/>
+              </w:rPr>
+            </w:pPr>
+            <w:proofErr w:type="spellStart"/>
+            <w:r>
+              <w:rPr>
+                <w:rFonts w:cstheme="minorHAnsi"/>
+                <w:color w:val="333333"/>
+                <w:sz w:val="16"/>
+                <w:szCs w:val="16"/>
+              </w:rPr>
+              <w:t>pwd</w:t>
+            </w:r>
+            <w:proofErr w:type="spellEnd"/>
+          </w:p>
+          <w:p>
+            <w:pPr>
+              <w:autoSpaceDE w:val="0"/>
+              <w:autoSpaceDN w:val="0"/>
+              <w:adjustRightInd w:val="0"/>
+              <w:rPr>
+                <w:rFonts w:cstheme="minorHAnsi"/>
+                <w:color w:val="333333"/>
+                <w:sz w:val="16"/>
+                <w:szCs w:val="16"/>
+              </w:rPr>
+            </w:pPr>
+            <w:r>
+              <w:rPr>
+                <w:rFonts w:cstheme="minorHAnsi"/>
+                <w:color w:val="333333"/>
+                <w:sz w:val="16"/>
+                <w:szCs w:val="16"/>
+              </w:rPr>
+              <w:t>git status</w:t>
+            </w:r>
+          </w:p>
+          <w:p>
+            <w:pPr>
+              <w:autoSpaceDE w:val="0"/>
+              <w:autoSpaceDN w:val="0"/>
+              <w:adjustRightInd w:val="0"/>
+              <w:rPr>
+                <w:rFonts w:cstheme="minorHAnsi"/>
+                <w:color w:val="333333"/>
+                <w:sz w:val="16"/>
+                <w:szCs w:val="16"/>
+              </w:rPr>
+            </w:pPr>
+            <w:r>
+              <w:rPr>
+                <w:rFonts w:cstheme="minorHAnsi"/>
+                <w:color w:val="333333"/>
+                <w:sz w:val="16"/>
+                <w:szCs w:val="16"/>
+              </w:rPr>
+              <w:t>git log --</w:t>
+            </w:r>
+            <w:proofErr w:type="spellStart"/>
+            <w:r>
+              <w:rPr>
+                <w:rFonts w:cstheme="minorHAnsi"/>
+                <w:color w:val="333333"/>
+                <w:sz w:val="16"/>
+                <w:szCs w:val="16"/>
+              </w:rPr>
+              <w:t>oneline</w:t>
+            </w:r>
+            <w:proofErr w:type="spellEnd"/>
+            <w:r>
+              <w:rPr>
+                <w:rFonts w:cstheme="minorHAnsi"/>
+                <w:color w:val="333333"/>
+                <w:sz w:val="16"/>
+                <w:szCs w:val="16"/>
+              </w:rPr>
+              <w:t xml:space="preserve"> --decorate --graph --all</w:t>
+            </w:r>
+          </w:p>
+          <w:p>
+            <w:pPr>
+              <w:autoSpaceDE w:val="0"/>
+              <w:autoSpaceDN w:val="0"/>
+              <w:adjustRightInd w:val="0"/>
+              <w:rPr>
+                <w:rFonts w:cstheme="minorHAnsi"/>
+                <w:color w:val="333333"/>
+                <w:sz w:val="16"/>
+                <w:szCs w:val="16"/>
+              </w:rPr>
+            </w:pPr>
+            <w:r>
+              <w:rPr>
+                <w:rFonts w:cstheme="minorHAnsi"/>
+                <w:color w:val="333333"/>
+                <w:sz w:val="16"/>
+                <w:szCs w:val="16"/>
+              </w:rPr>
+              <w:t>git tag -a v-0.9-beta 96ef75b</w:t>
+            </w:r>
+          </w:p>
+          <w:p>
+            <w:pPr>
+              <w:autoSpaceDE w:val="0"/>
+              <w:autoSpaceDN w:val="0"/>
+              <w:adjustRightInd w:val="0"/>
+              <w:rPr>
+                <w:rFonts w:cstheme="minorHAnsi"/>
+                <w:color w:val="333333"/>
+                <w:sz w:val="16"/>
+                <w:szCs w:val="16"/>
+              </w:rPr>
+            </w:pPr>
+            <w:r>
+              <w:rPr>
+                <w:rFonts w:cstheme="minorHAnsi"/>
+                <w:color w:val="333333"/>
+                <w:sz w:val="16"/>
+                <w:szCs w:val="16"/>
+              </w:rPr>
+              <w:t>git log --</w:t>
+            </w:r>
+            <w:proofErr w:type="spellStart"/>
+            <w:r>
+              <w:rPr>
+                <w:rFonts w:cstheme="minorHAnsi"/>
+                <w:color w:val="333333"/>
+                <w:sz w:val="16"/>
+                <w:szCs w:val="16"/>
+              </w:rPr>
+              <w:t>oneline</w:t>
+            </w:r>
+            <w:proofErr w:type="spellEnd"/>
+            <w:r>
+              <w:rPr>
+                <w:rFonts w:cstheme="minorHAnsi"/>
+                <w:color w:val="333333"/>
+                <w:sz w:val="16"/>
+                <w:szCs w:val="16"/>
+              </w:rPr>
+              <w:t xml:space="preserve"> --decorate --graph --all</w:t>
+            </w:r>
+          </w:p>
+          <w:p>
+            <w:pPr>
+              <w:autoSpaceDE w:val="0"/>
+              <w:autoSpaceDN w:val="0"/>
+              <w:adjustRightInd w:val="0"/>
+              <w:rPr>
+                <w:rFonts w:cstheme="minorHAnsi"/>
+                <w:color w:val="333333"/>
+                <w:sz w:val="16"/>
+                <w:szCs w:val="16"/>
+              </w:rPr>
+            </w:pPr>
+            <w:r>
+              <w:rPr>
+                <w:rFonts w:cstheme="minorHAnsi"/>
+                <w:color w:val="333333"/>
+                <w:sz w:val="16"/>
+                <w:szCs w:val="16"/>
+              </w:rPr>
+              <w:t>git tag -a v-0.8-alpha ab0d621</w:t>
+            </w:r>
+          </w:p>
+          <w:p>
+            <w:pPr>
+              <w:autoSpaceDE w:val="0"/>
+              <w:autoSpaceDN w:val="0"/>
+              <w:adjustRightInd w:val="0"/>
+              <w:rPr>
+                <w:rFonts w:cstheme="minorHAnsi"/>
+                <w:color w:val="333333"/>
+                <w:sz w:val="16"/>
+                <w:szCs w:val="16"/>
+              </w:rPr>
+            </w:pPr>
+            <w:r>
+              <w:rPr>
+                <w:rFonts w:cstheme="minorHAnsi"/>
+                <w:color w:val="333333"/>
+                <w:sz w:val="16"/>
+                <w:szCs w:val="16"/>
+              </w:rPr>
+              <w:t>git log --</w:t>
+            </w:r>
+            <w:proofErr w:type="spellStart"/>
+            <w:r>
+              <w:rPr>
+                <w:rFonts w:cstheme="minorHAnsi"/>
+                <w:color w:val="333333"/>
+                <w:sz w:val="16"/>
+                <w:szCs w:val="16"/>
+              </w:rPr>
+              <w:t>oneline</w:t>
+            </w:r>
+            <w:proofErr w:type="spellEnd"/>
+            <w:r>
+              <w:rPr>
+                <w:rFonts w:cstheme="minorHAnsi"/>
+                <w:color w:val="333333"/>
+                <w:sz w:val="16"/>
+                <w:szCs w:val="16"/>
+              </w:rPr>
+              <w:t xml:space="preserve"> --decorate --graph --all</w:t>
+            </w:r>
+          </w:p>
+          <w:p>
+            <w:pPr>
+              <w:autoSpaceDE w:val="0"/>
+              <w:autoSpaceDN w:val="0"/>
+              <w:adjustRightInd w:val="0"/>
+              <w:rPr>
+                <w:rFonts w:cstheme="minorHAnsi"/>
+                <w:b/>
+                <w:bCs/>
+                <w:color w:val="000000"/>
+                <w:sz w:val="33"/>
+                <w:szCs w:val="33"/>
+              </w:rPr>
+            </w:pPr>
+          </w:p>
+          <w:p>
+            <w:pPr>
+              <w:autoSpaceDE w:val="0"/>
+              <w:autoSpaceDN w:val="0"/>
+              <w:adjustRightInd w:val="0"/>
+              <w:rPr>
+                <w:rFonts w:cstheme="minorHAnsi"/>
+                <w:b/>
+                <w:bCs/>
+                <w:color w:val="000000"/>
+                <w:sz w:val="28"/>
+                <w:szCs w:val="28"/>
+              </w:rPr>
+            </w:pPr>
+            <w:r>
+              <w:rPr>
+                <w:rFonts w:cstheme="minorHAnsi"/>
+                <w:b/>
+                <w:bCs/>
+                <w:color w:val="000000"/>
+                <w:sz w:val="28"/>
+                <w:szCs w:val="28"/>
+              </w:rPr>
+              <w:t>Updating a Tag</w:t>
+            </w:r>
+          </w:p>
+          <w:p>
+            <w:pPr>
+              <w:autoSpaceDE w:val="0"/>
+              <w:autoSpaceDN w:val="0"/>
+              <w:adjustRightInd w:val="0"/>
+              <w:rPr>
+                <w:rFonts w:cstheme="minorHAnsi"/>
+                <w:color w:val="333333"/>
+                <w:sz w:val="18"/>
+                <w:szCs w:val="18"/>
+              </w:rPr>
+            </w:pPr>
+            <w:r>
+              <w:rPr>
+                <w:rFonts w:cstheme="minorHAnsi"/>
+                <w:color w:val="333333"/>
+                <w:sz w:val="18"/>
+                <w:szCs w:val="18"/>
+              </w:rPr>
+              <w:t>Sometimes mistakes happen and you'll need to update a tag.</w:t>
+            </w:r>
+          </w:p>
+          <w:p>
+            <w:pPr>
+              <w:autoSpaceDE w:val="0"/>
+              <w:autoSpaceDN w:val="0"/>
+              <w:adjustRightInd w:val="0"/>
+              <w:rPr>
+                <w:rFonts w:cstheme="minorHAnsi"/>
+                <w:b/>
+                <w:bCs/>
+                <w:color w:val="333333"/>
+                <w:sz w:val="24"/>
+                <w:szCs w:val="24"/>
+              </w:rPr>
+            </w:pPr>
+            <w:r>
+              <w:rPr>
+                <w:rFonts w:cstheme="minorHAnsi"/>
+                <w:b/>
+                <w:bCs/>
+                <w:color w:val="333333"/>
+                <w:sz w:val="24"/>
+                <w:szCs w:val="24"/>
+              </w:rPr>
+              <w:t>Command Listing</w:t>
+            </w:r>
+          </w:p>
+          <w:p>
+            <w:pPr>
+              <w:autoSpaceDE w:val="0"/>
+              <w:autoSpaceDN w:val="0"/>
+              <w:adjustRightInd w:val="0"/>
+              <w:rPr>
+                <w:rFonts w:cstheme="minorHAnsi"/>
+                <w:color w:val="333333"/>
+                <w:sz w:val="16"/>
+                <w:szCs w:val="16"/>
+              </w:rPr>
+            </w:pPr>
+            <w:proofErr w:type="spellStart"/>
+            <w:r>
+              <w:rPr>
+                <w:rFonts w:cstheme="minorHAnsi"/>
+                <w:color w:val="333333"/>
+                <w:sz w:val="16"/>
+                <w:szCs w:val="16"/>
+              </w:rPr>
+              <w:t>pwd</w:t>
+            </w:r>
+            <w:proofErr w:type="spellEnd"/>
+          </w:p>
+          <w:p>
+            <w:pPr>
+              <w:autoSpaceDE w:val="0"/>
+              <w:autoSpaceDN w:val="0"/>
+              <w:adjustRightInd w:val="0"/>
+              <w:rPr>
+                <w:rFonts w:cstheme="minorHAnsi"/>
+                <w:color w:val="333333"/>
+                <w:sz w:val="16"/>
+                <w:szCs w:val="16"/>
+              </w:rPr>
+            </w:pPr>
+            <w:r>
+              <w:rPr>
+                <w:rFonts w:cstheme="minorHAnsi"/>
+                <w:color w:val="333333"/>
+                <w:sz w:val="16"/>
+                <w:szCs w:val="16"/>
+              </w:rPr>
+              <w:t>git status</w:t>
+            </w:r>
+          </w:p>
+          <w:p>
+            <w:pPr>
+              <w:autoSpaceDE w:val="0"/>
+              <w:autoSpaceDN w:val="0"/>
+              <w:adjustRightInd w:val="0"/>
+              <w:rPr>
+                <w:rFonts w:cstheme="minorHAnsi"/>
+                <w:color w:val="333333"/>
+                <w:sz w:val="16"/>
+                <w:szCs w:val="16"/>
+              </w:rPr>
+            </w:pPr>
+            <w:r>
+              <w:rPr>
+                <w:rFonts w:cstheme="minorHAnsi"/>
+                <w:color w:val="333333"/>
+                <w:sz w:val="16"/>
+                <w:szCs w:val="16"/>
+              </w:rPr>
+              <w:t>git log --</w:t>
+            </w:r>
+            <w:proofErr w:type="spellStart"/>
+            <w:r>
+              <w:rPr>
+                <w:rFonts w:cstheme="minorHAnsi"/>
+                <w:color w:val="333333"/>
+                <w:sz w:val="16"/>
+                <w:szCs w:val="16"/>
+              </w:rPr>
+              <w:t>oneline</w:t>
+            </w:r>
+            <w:proofErr w:type="spellEnd"/>
+            <w:r>
+              <w:rPr>
+                <w:rFonts w:cstheme="minorHAnsi"/>
+                <w:color w:val="333333"/>
+                <w:sz w:val="16"/>
+                <w:szCs w:val="16"/>
+              </w:rPr>
+              <w:t xml:space="preserve"> --decorate --graph --all</w:t>
+            </w:r>
+          </w:p>
+          <w:p>
+            <w:pPr>
+              <w:autoSpaceDE w:val="0"/>
+              <w:autoSpaceDN w:val="0"/>
+              <w:adjustRightInd w:val="0"/>
+              <w:rPr>
+                <w:rFonts w:cstheme="minorHAnsi"/>
+                <w:color w:val="333333"/>
+                <w:sz w:val="16"/>
+                <w:szCs w:val="16"/>
+              </w:rPr>
+            </w:pPr>
+            <w:r>
+              <w:rPr>
+                <w:rFonts w:cstheme="minorHAnsi"/>
+                <w:color w:val="333333"/>
+                <w:sz w:val="16"/>
+                <w:szCs w:val="16"/>
+                <w:highlight w:val="yellow"/>
+              </w:rPr>
+              <w:t>git tag -a v-0.8-alpha -f bd35d46</w:t>
+            </w:r>
+          </w:p>
+          <w:p>
+            <w:pPr>
+              <w:autoSpaceDE w:val="0"/>
+              <w:autoSpaceDN w:val="0"/>
+              <w:adjustRightInd w:val="0"/>
+              <w:rPr>
+                <w:rFonts w:cstheme="minorHAnsi"/>
+                <w:color w:val="333333"/>
+                <w:sz w:val="16"/>
+                <w:szCs w:val="16"/>
+              </w:rPr>
+            </w:pPr>
+            <w:r>
+              <w:rPr>
+                <w:rFonts w:cstheme="minorHAnsi"/>
+                <w:color w:val="333333"/>
+                <w:sz w:val="16"/>
+                <w:szCs w:val="16"/>
+              </w:rPr>
+              <w:t>git log --</w:t>
+            </w:r>
+            <w:proofErr w:type="spellStart"/>
+            <w:r>
+              <w:rPr>
+                <w:rFonts w:cstheme="minorHAnsi"/>
+                <w:color w:val="333333"/>
+                <w:sz w:val="16"/>
+                <w:szCs w:val="16"/>
+              </w:rPr>
+              <w:t>oneline</w:t>
+            </w:r>
+            <w:proofErr w:type="spellEnd"/>
+            <w:r>
+              <w:rPr>
+                <w:rFonts w:cstheme="minorHAnsi"/>
+                <w:color w:val="333333"/>
+                <w:sz w:val="16"/>
+                <w:szCs w:val="16"/>
+              </w:rPr>
+              <w:t xml:space="preserve"> --decorate --graph --all</w:t>
+            </w:r>
+          </w:p>
+          <w:p>
+            <w:pPr>
+              <w:autoSpaceDE w:val="0"/>
+              <w:autoSpaceDN w:val="0"/>
+              <w:adjustRightInd w:val="0"/>
+              <w:rPr>
+                <w:rFonts w:cstheme="minorHAnsi"/>
+                <w:b/>
+                <w:bCs/>
+                <w:color w:val="000000"/>
+                <w:sz w:val="33"/>
+                <w:szCs w:val="33"/>
+              </w:rPr>
+            </w:pPr>
+          </w:p>
+          <w:p>
+            <w:pPr>
+              <w:autoSpaceDE w:val="0"/>
+              <w:autoSpaceDN w:val="0"/>
+              <w:adjustRightInd w:val="0"/>
+              <w:rPr>
+                <w:rFonts w:cstheme="minorHAnsi"/>
+                <w:b/>
+                <w:bCs/>
+                <w:color w:val="000000"/>
+                <w:sz w:val="28"/>
+                <w:szCs w:val="28"/>
+              </w:rPr>
+            </w:pPr>
+            <w:r>
+              <w:rPr>
+                <w:rFonts w:cstheme="minorHAnsi"/>
+                <w:b/>
+                <w:bCs/>
+                <w:color w:val="000000"/>
+                <w:sz w:val="28"/>
+                <w:szCs w:val="28"/>
+              </w:rPr>
+              <w:t>Remote Tagging (GitHub)</w:t>
+            </w:r>
+          </w:p>
+          <w:p>
+            <w:pPr>
+              <w:autoSpaceDE w:val="0"/>
+              <w:autoSpaceDN w:val="0"/>
+              <w:adjustRightInd w:val="0"/>
+              <w:rPr>
+                <w:rFonts w:cstheme="minorHAnsi"/>
+                <w:color w:val="333333"/>
+                <w:sz w:val="18"/>
+                <w:szCs w:val="18"/>
+              </w:rPr>
+            </w:pPr>
+            <w:r>
+              <w:rPr>
+                <w:rFonts w:cstheme="minorHAnsi"/>
+                <w:color w:val="333333"/>
+                <w:sz w:val="18"/>
+                <w:szCs w:val="18"/>
+              </w:rPr>
+              <w:t>Working with remote tags on GitHub.</w:t>
+            </w:r>
+          </w:p>
+          <w:p>
+            <w:pPr>
+              <w:autoSpaceDE w:val="0"/>
+              <w:autoSpaceDN w:val="0"/>
+              <w:adjustRightInd w:val="0"/>
+              <w:rPr>
+                <w:rFonts w:cstheme="minorHAnsi"/>
+                <w:b/>
+                <w:bCs/>
+                <w:color w:val="333333"/>
+                <w:sz w:val="24"/>
+                <w:szCs w:val="24"/>
+              </w:rPr>
+            </w:pPr>
+            <w:r>
+              <w:rPr>
+                <w:rFonts w:cstheme="minorHAnsi"/>
+                <w:b/>
+                <w:bCs/>
+                <w:color w:val="333333"/>
+                <w:sz w:val="24"/>
+                <w:szCs w:val="24"/>
+              </w:rPr>
+              <w:t>Command Listing</w:t>
+            </w:r>
+          </w:p>
+          <w:p>
+            <w:pPr>
+              <w:autoSpaceDE w:val="0"/>
+              <w:autoSpaceDN w:val="0"/>
+              <w:adjustRightInd w:val="0"/>
+              <w:rPr>
+                <w:rFonts w:cstheme="minorHAnsi"/>
+                <w:color w:val="333333"/>
+                <w:sz w:val="16"/>
+                <w:szCs w:val="16"/>
+              </w:rPr>
+            </w:pPr>
+            <w:proofErr w:type="spellStart"/>
+            <w:r>
+              <w:rPr>
+                <w:rFonts w:cstheme="minorHAnsi"/>
+                <w:color w:val="333333"/>
+                <w:sz w:val="16"/>
+                <w:szCs w:val="16"/>
+              </w:rPr>
+              <w:t>pwd</w:t>
+            </w:r>
+            <w:proofErr w:type="spellEnd"/>
+          </w:p>
+          <w:p>
+            <w:pPr>
+              <w:autoSpaceDE w:val="0"/>
+              <w:autoSpaceDN w:val="0"/>
+              <w:adjustRightInd w:val="0"/>
+              <w:rPr>
+                <w:rFonts w:cstheme="minorHAnsi"/>
+                <w:color w:val="333333"/>
+                <w:sz w:val="16"/>
+                <w:szCs w:val="16"/>
+              </w:rPr>
+            </w:pPr>
+            <w:r>
+              <w:rPr>
+                <w:rFonts w:cstheme="minorHAnsi"/>
+                <w:color w:val="333333"/>
+                <w:sz w:val="16"/>
+                <w:szCs w:val="16"/>
+              </w:rPr>
+              <w:t>git status</w:t>
+            </w:r>
+          </w:p>
+          <w:p>
+            <w:pPr>
+              <w:autoSpaceDE w:val="0"/>
+              <w:autoSpaceDN w:val="0"/>
+              <w:adjustRightInd w:val="0"/>
+              <w:rPr>
+                <w:rFonts w:cstheme="minorHAnsi"/>
+                <w:color w:val="333333"/>
+                <w:sz w:val="16"/>
+                <w:szCs w:val="16"/>
+              </w:rPr>
+            </w:pPr>
+            <w:r>
+              <w:rPr>
+                <w:rFonts w:cstheme="minorHAnsi"/>
+                <w:color w:val="333333"/>
+                <w:sz w:val="16"/>
+                <w:szCs w:val="16"/>
+              </w:rPr>
+              <w:t>git tag --list</w:t>
+            </w:r>
+          </w:p>
+          <w:p>
+            <w:pPr>
+              <w:autoSpaceDE w:val="0"/>
+              <w:autoSpaceDN w:val="0"/>
+              <w:adjustRightInd w:val="0"/>
+              <w:rPr>
+                <w:rFonts w:cstheme="minorHAnsi"/>
+                <w:color w:val="333333"/>
+                <w:sz w:val="16"/>
+                <w:szCs w:val="16"/>
+              </w:rPr>
+            </w:pPr>
+            <w:r>
+              <w:rPr>
+                <w:rFonts w:cstheme="minorHAnsi"/>
+                <w:color w:val="333333"/>
+                <w:sz w:val="16"/>
+                <w:szCs w:val="16"/>
+              </w:rPr>
+              <w:t>git log --</w:t>
+            </w:r>
+            <w:proofErr w:type="spellStart"/>
+            <w:r>
+              <w:rPr>
+                <w:rFonts w:cstheme="minorHAnsi"/>
+                <w:color w:val="333333"/>
+                <w:sz w:val="16"/>
+                <w:szCs w:val="16"/>
+              </w:rPr>
+              <w:t>oneline</w:t>
+            </w:r>
+            <w:proofErr w:type="spellEnd"/>
+            <w:r>
+              <w:rPr>
+                <w:rFonts w:cstheme="minorHAnsi"/>
+                <w:color w:val="333333"/>
+                <w:sz w:val="16"/>
+                <w:szCs w:val="16"/>
+              </w:rPr>
+              <w:t xml:space="preserve"> --decorate --graph --all</w:t>
+            </w:r>
+          </w:p>
+          <w:p>
+            <w:pPr>
+              <w:autoSpaceDE w:val="0"/>
+              <w:autoSpaceDN w:val="0"/>
+              <w:adjustRightInd w:val="0"/>
+              <w:rPr>
+                <w:rFonts w:cstheme="minorHAnsi"/>
+                <w:color w:val="333333"/>
+                <w:sz w:val="16"/>
+                <w:szCs w:val="16"/>
+              </w:rPr>
+            </w:pPr>
+            <w:r>
+              <w:rPr>
+                <w:rFonts w:cstheme="minorHAnsi"/>
+                <w:color w:val="333333"/>
+                <w:sz w:val="16"/>
+                <w:szCs w:val="16"/>
+              </w:rPr>
+              <w:t>git push origin v-0.9-beta</w:t>
+            </w:r>
+          </w:p>
+          <w:p>
+            <w:pPr>
+              <w:autoSpaceDE w:val="0"/>
+              <w:autoSpaceDN w:val="0"/>
+              <w:adjustRightInd w:val="0"/>
+              <w:rPr>
+                <w:rFonts w:cstheme="minorHAnsi"/>
+                <w:color w:val="333333"/>
+                <w:sz w:val="16"/>
+                <w:szCs w:val="16"/>
+              </w:rPr>
+            </w:pPr>
+            <w:r>
+              <w:rPr>
+                <w:rFonts w:cstheme="minorHAnsi"/>
+                <w:color w:val="333333"/>
+                <w:sz w:val="16"/>
+                <w:szCs w:val="16"/>
+              </w:rPr>
+              <w:t>git push origin v-1.1</w:t>
+            </w:r>
+          </w:p>
+          <w:p>
+            <w:pPr>
+              <w:autoSpaceDE w:val="0"/>
+              <w:autoSpaceDN w:val="0"/>
+              <w:adjustRightInd w:val="0"/>
+              <w:rPr>
+                <w:rFonts w:cstheme="minorHAnsi"/>
+                <w:color w:val="333333"/>
+                <w:sz w:val="16"/>
+                <w:szCs w:val="16"/>
+              </w:rPr>
+            </w:pPr>
+            <w:r>
+              <w:rPr>
+                <w:rFonts w:cstheme="minorHAnsi"/>
+                <w:color w:val="333333"/>
+                <w:sz w:val="16"/>
+                <w:szCs w:val="16"/>
+              </w:rPr>
+              <w:t>clear</w:t>
+            </w:r>
+          </w:p>
+          <w:p>
+            <w:pPr>
+              <w:autoSpaceDE w:val="0"/>
+              <w:autoSpaceDN w:val="0"/>
+              <w:adjustRightInd w:val="0"/>
+              <w:rPr>
+                <w:rFonts w:cstheme="minorHAnsi"/>
+                <w:color w:val="333333"/>
+                <w:sz w:val="16"/>
+                <w:szCs w:val="16"/>
+              </w:rPr>
+            </w:pPr>
+            <w:r>
+              <w:rPr>
+                <w:rFonts w:cstheme="minorHAnsi"/>
+                <w:color w:val="333333"/>
+                <w:sz w:val="16"/>
+                <w:szCs w:val="16"/>
+              </w:rPr>
+              <w:t>git push origin master --tags</w:t>
+            </w:r>
+          </w:p>
+          <w:p>
+            <w:pPr>
+              <w:rPr>
+                <w:rFonts w:cstheme="minorHAnsi"/>
+                <w:sz w:val="20"/>
+                <w:szCs w:val="20"/>
+              </w:rPr>
+            </w:pPr>
+            <w:r>
+              <w:rPr>
+                <w:rFonts w:cstheme="minorHAnsi"/>
+                <w:color w:val="333333"/>
+                <w:sz w:val="16"/>
+                <w:szCs w:val="16"/>
+              </w:rPr>
+              <w:lastRenderedPageBreak/>
+              <w:t xml:space="preserve">git push </w:t>
+            </w:r>
+            <w:proofErr w:type="gramStart"/>
+            <w:r>
+              <w:rPr>
+                <w:rFonts w:cstheme="minorHAnsi"/>
+                <w:color w:val="333333"/>
+                <w:sz w:val="16"/>
+                <w:szCs w:val="16"/>
+              </w:rPr>
+              <w:t>origin :v</w:t>
+            </w:r>
+            <w:proofErr w:type="gramEnd"/>
+            <w:r>
+              <w:rPr>
+                <w:rFonts w:cstheme="minorHAnsi"/>
+                <w:color w:val="333333"/>
+                <w:sz w:val="16"/>
+                <w:szCs w:val="16"/>
+              </w:rPr>
+              <w:t>-0.8-alpha</w:t>
+            </w:r>
+            <w:r>
+              <w:rPr>
+                <w:rFonts w:cstheme="minorHAnsi"/>
+                <w:color w:val="333333"/>
+                <w:sz w:val="16"/>
+                <w:szCs w:val="16"/>
+              </w:rPr>
+              <w:t xml:space="preserve"> (remove tag from remote repository-</w:t>
+            </w:r>
+            <w:proofErr w:type="spellStart"/>
+            <w:r>
+              <w:rPr>
+                <w:rFonts w:cstheme="minorHAnsi"/>
+                <w:color w:val="333333"/>
+                <w:sz w:val="16"/>
+                <w:szCs w:val="16"/>
+              </w:rPr>
+              <w:t>github</w:t>
+            </w:r>
+            <w:proofErr w:type="spellEnd"/>
+            <w:r>
+              <w:rPr>
+                <w:rFonts w:cstheme="minorHAnsi"/>
+                <w:color w:val="333333"/>
+                <w:sz w:val="16"/>
+                <w:szCs w:val="16"/>
+              </w:rPr>
+              <w:t>)</w:t>
+            </w:r>
+          </w:p>
+          <w:p>
+            <w:pPr>
+              <w:autoSpaceDE w:val="0"/>
+              <w:autoSpaceDN w:val="0"/>
+              <w:adjustRightInd w:val="0"/>
+              <w:rPr>
+                <w:rFonts w:cstheme="minorHAnsi"/>
+                <w:sz w:val="20"/>
+                <w:szCs w:val="20"/>
+              </w:rPr>
+            </w:pPr>
+          </w:p>
+        </w:tc>
+      </w:tr>
+    </w:tbl>
+    <w:p>
+      <w:pPr>
+        <w:rPr>
+          <w:rFonts w:cstheme="minorHAnsi"/>
+          <w:sz w:val="20"/>
+          <w:szCs w:val="20"/>
+        </w:rPr>
+      </w:pPr>
+    </w:p>
+    <w:tbl>
+      <w:tblPr>
+        <w:tblStyle w:val="TableGrid"/>
+        <w:tblW w:w="0" w:type="auto"/>
+        <w:tblLook w:val="04A0" w:firstRow="1" w:lastRow="0" w:firstColumn="1" w:lastColumn="0" w:noHBand="0" w:noVBand="1"/>
+      </w:tblPr>
+      <w:tblGrid>
+        <w:gridCol w:w="828"/>
+        <w:gridCol w:w="8748"/>
+      </w:tblGrid>
+      <w:tr>
+        <w:tc>
+          <w:tcPr>
+            <w:tcW w:w="9576" w:type="dxa"/>
+            <w:gridSpan w:val="2"/>
+          </w:tcPr>
+          <w:p>
+            <w:pPr>
+              <w:pStyle w:val="Heading3"/>
+              <w:outlineLvl w:val="2"/>
+              <w:rPr>
+                <w:rFonts w:asciiTheme="minorHAnsi" w:hAnsiTheme="minorHAnsi" w:cstheme="minorHAnsi"/>
+                <w:sz w:val="20"/>
+                <w:szCs w:val="20"/>
+              </w:rPr>
+            </w:pPr>
+            <w:r>
+              <w:rPr>
+                <w:rFonts w:asciiTheme="minorHAnsi" w:hAnsiTheme="minorHAnsi" w:cstheme="minorHAnsi"/>
+                <w:sz w:val="20"/>
+                <w:szCs w:val="20"/>
+              </w:rPr>
+              <w:t>Reset</w:t>
+            </w:r>
+            <w:r>
+              <w:rPr>
+                <w:rFonts w:asciiTheme="minorHAnsi" w:hAnsiTheme="minorHAnsi" w:cstheme="minorHAnsi"/>
+                <w:sz w:val="20"/>
+                <w:szCs w:val="20"/>
+              </w:rPr>
+              <w:t xml:space="preserve"> and </w:t>
+            </w:r>
+            <w:proofErr w:type="spellStart"/>
+            <w:r>
+              <w:rPr>
+                <w:rFonts w:asciiTheme="minorHAnsi" w:hAnsiTheme="minorHAnsi" w:cstheme="minorHAnsi"/>
+                <w:sz w:val="20"/>
+                <w:szCs w:val="20"/>
+              </w:rPr>
+              <w:t>Reflog</w:t>
+            </w:r>
+            <w:proofErr w:type="spellEnd"/>
+          </w:p>
+          <w:p/>
+        </w:tc>
+      </w:tr>
+      <w:tr>
+        <w:tc>
+          <w:tcPr>
+            <w:tcW w:w="828" w:type="dxa"/>
+          </w:tcPr>
+          <w:p>
+            <w:pPr>
+              <w:rPr>
+                <w:rFonts w:cstheme="minorHAnsi"/>
+                <w:sz w:val="20"/>
+                <w:szCs w:val="20"/>
+              </w:rPr>
+            </w:pPr>
+          </w:p>
+        </w:tc>
+        <w:tc>
+          <w:tcPr>
+            <w:tcW w:w="8748" w:type="dxa"/>
+          </w:tcPr>
+          <w:p>
+            <w:pPr>
+              <w:rPr>
+                <w:rFonts w:cstheme="minorHAnsi"/>
+                <w:sz w:val="20"/>
+                <w:szCs w:val="20"/>
+              </w:rPr>
+            </w:pPr>
+            <w:r>
+              <w:rPr>
+                <w:rFonts w:cstheme="minorHAnsi"/>
+                <w:sz w:val="20"/>
+                <w:szCs w:val="20"/>
+              </w:rPr>
+              <w:t>$git reset HEAD^1</w:t>
+            </w:r>
+          </w:p>
+          <w:p>
+            <w:pPr>
+              <w:rPr>
+                <w:rFonts w:cstheme="minorHAnsi"/>
+                <w:sz w:val="20"/>
+                <w:szCs w:val="20"/>
+              </w:rPr>
+            </w:pPr>
+          </w:p>
+          <w:p>
+            <w:pPr>
+              <w:rPr>
+                <w:rFonts w:cstheme="minorHAnsi"/>
+                <w:sz w:val="20"/>
+                <w:szCs w:val="20"/>
+              </w:rPr>
+            </w:pPr>
+          </w:p>
+          <w:p>
+            <w:pPr>
+              <w:autoSpaceDE w:val="0"/>
+              <w:autoSpaceDN w:val="0"/>
+              <w:adjustRightInd w:val="0"/>
+              <w:rPr>
+                <w:rFonts w:ascii="Lucida Console" w:hAnsi="Lucida Console" w:cs="Lucida Console"/>
+                <w:sz w:val="16"/>
+                <w:szCs w:val="16"/>
+              </w:rPr>
+            </w:pPr>
+            <w:r>
+              <w:rPr>
+                <w:rFonts w:ascii="Lucida Console" w:hAnsi="Lucida Console" w:cs="Lucida Console"/>
+                <w:sz w:val="16"/>
+                <w:szCs w:val="16"/>
+              </w:rPr>
+              <w:t xml:space="preserve">$ git </w:t>
+            </w:r>
+            <w:proofErr w:type="spellStart"/>
+            <w:r>
+              <w:rPr>
+                <w:rFonts w:ascii="Lucida Console" w:hAnsi="Lucida Console" w:cs="Lucida Console"/>
+                <w:sz w:val="16"/>
+                <w:szCs w:val="16"/>
+              </w:rPr>
+              <w:t>reflog</w:t>
+            </w:r>
+            <w:proofErr w:type="spellEnd"/>
+          </w:p>
+          <w:p>
+            <w:pPr>
+              <w:autoSpaceDE w:val="0"/>
+              <w:autoSpaceDN w:val="0"/>
+              <w:adjustRightInd w:val="0"/>
+              <w:rPr>
+                <w:rFonts w:ascii="Lucida Console" w:hAnsi="Lucida Console" w:cs="Lucida Console"/>
+                <w:sz w:val="16"/>
+                <w:szCs w:val="16"/>
+              </w:rPr>
+            </w:pPr>
+            <w:r>
+              <w:rPr>
+                <w:rFonts w:ascii="Lucida Console" w:hAnsi="Lucida Console" w:cs="Lucida Console"/>
+                <w:color w:val="BFBF00"/>
+                <w:sz w:val="16"/>
+                <w:szCs w:val="16"/>
+              </w:rPr>
+              <w:t>1e68130 (</w:t>
+            </w:r>
+            <w:r>
+              <w:rPr>
+                <w:rFonts w:ascii="Lucida Console" w:hAnsi="Lucida Console" w:cs="Lucida Console"/>
+                <w:color w:val="40FFFF"/>
+                <w:sz w:val="16"/>
+                <w:szCs w:val="16"/>
+              </w:rPr>
+              <w:t xml:space="preserve">HEAD -&gt; </w:t>
+            </w:r>
+            <w:r>
+              <w:rPr>
+                <w:rFonts w:ascii="Lucida Console" w:hAnsi="Lucida Console" w:cs="Lucida Console"/>
+                <w:color w:val="40FF40"/>
+                <w:sz w:val="16"/>
+                <w:szCs w:val="16"/>
+              </w:rPr>
+              <w:t>master</w:t>
+            </w:r>
+            <w:r>
+              <w:rPr>
+                <w:rFonts w:ascii="Lucida Console" w:hAnsi="Lucida Console" w:cs="Lucida Console"/>
+                <w:color w:val="BFBF00"/>
+                <w:sz w:val="16"/>
+                <w:szCs w:val="16"/>
+              </w:rPr>
+              <w:t xml:space="preserve">, </w:t>
+            </w:r>
+            <w:r>
+              <w:rPr>
+                <w:rFonts w:ascii="Lucida Console" w:hAnsi="Lucida Console" w:cs="Lucida Console"/>
+                <w:color w:val="FFFF40"/>
+                <w:sz w:val="16"/>
+                <w:szCs w:val="16"/>
+              </w:rPr>
+              <w:t>tag: v1.0.2</w:t>
+            </w:r>
+            <w:r>
+              <w:rPr>
+                <w:rFonts w:ascii="Lucida Console" w:hAnsi="Lucida Console" w:cs="Lucida Console"/>
+                <w:color w:val="BFBF00"/>
+                <w:sz w:val="16"/>
+                <w:szCs w:val="16"/>
+              </w:rPr>
+              <w:t xml:space="preserve">, </w:t>
+            </w:r>
+            <w:r>
+              <w:rPr>
+                <w:rFonts w:ascii="Lucida Console" w:hAnsi="Lucida Console" w:cs="Lucida Console"/>
+                <w:color w:val="FF4040"/>
+                <w:sz w:val="16"/>
+                <w:szCs w:val="16"/>
+              </w:rPr>
+              <w:t>origin/master</w:t>
+            </w:r>
+            <w:r>
+              <w:rPr>
+                <w:rFonts w:ascii="Lucida Console" w:hAnsi="Lucida Console" w:cs="Lucida Console"/>
+                <w:color w:val="BFBF00"/>
+                <w:sz w:val="16"/>
+                <w:szCs w:val="16"/>
+              </w:rPr>
+              <w:t xml:space="preserve">, </w:t>
+            </w:r>
+            <w:r>
+              <w:rPr>
+                <w:rFonts w:ascii="Lucida Console" w:hAnsi="Lucida Console" w:cs="Lucida Console"/>
+                <w:color w:val="FF4040"/>
+                <w:sz w:val="16"/>
+                <w:szCs w:val="16"/>
+              </w:rPr>
+              <w:t>origin/HEAD</w:t>
+            </w:r>
+            <w:r>
+              <w:rPr>
+                <w:rFonts w:ascii="Lucida Console" w:hAnsi="Lucida Console" w:cs="Lucida Console"/>
+                <w:color w:val="BFBF00"/>
+                <w:sz w:val="16"/>
+                <w:szCs w:val="16"/>
+              </w:rPr>
+              <w:t>)</w:t>
+            </w:r>
+            <w:r>
+              <w:rPr>
+                <w:rFonts w:ascii="Lucida Console" w:hAnsi="Lucida Console" w:cs="Lucida Console"/>
+                <w:sz w:val="16"/>
+                <w:szCs w:val="16"/>
+              </w:rPr>
+              <w:t xml:space="preserve"> HEAD</w:t>
+            </w:r>
+            <w:proofErr w:type="gramStart"/>
+            <w:r>
+              <w:rPr>
+                <w:rFonts w:ascii="Lucida Console" w:hAnsi="Lucida Console" w:cs="Lucida Console"/>
+                <w:sz w:val="16"/>
+                <w:szCs w:val="16"/>
+              </w:rPr>
+              <w:t>@{</w:t>
+            </w:r>
+            <w:proofErr w:type="gramEnd"/>
+            <w:r>
+              <w:rPr>
+                <w:rFonts w:ascii="Lucida Console" w:hAnsi="Lucida Console" w:cs="Lucida Console"/>
+                <w:sz w:val="16"/>
+                <w:szCs w:val="16"/>
+              </w:rPr>
+              <w:t>0}: pull origin master: Fast-forward</w:t>
+            </w:r>
+          </w:p>
+          <w:p>
+            <w:pPr>
+              <w:autoSpaceDE w:val="0"/>
+              <w:autoSpaceDN w:val="0"/>
+              <w:adjustRightInd w:val="0"/>
+              <w:rPr>
+                <w:rFonts w:ascii="Lucida Console" w:hAnsi="Lucida Console" w:cs="Lucida Console"/>
+                <w:sz w:val="16"/>
+                <w:szCs w:val="16"/>
+              </w:rPr>
+            </w:pPr>
+            <w:r>
+              <w:rPr>
+                <w:rFonts w:ascii="Lucida Console" w:hAnsi="Lucida Console" w:cs="Lucida Console"/>
+                <w:color w:val="BFBF00"/>
+                <w:sz w:val="16"/>
+                <w:szCs w:val="16"/>
+              </w:rPr>
+              <w:t>9cffe78 (</w:t>
+            </w:r>
+            <w:r>
+              <w:rPr>
+                <w:rFonts w:ascii="Lucida Console" w:hAnsi="Lucida Console" w:cs="Lucida Console"/>
+                <w:color w:val="FFFF40"/>
+                <w:sz w:val="16"/>
+                <w:szCs w:val="16"/>
+              </w:rPr>
+              <w:t>tag: v1.0.1</w:t>
+            </w:r>
+            <w:r>
+              <w:rPr>
+                <w:rFonts w:ascii="Lucida Console" w:hAnsi="Lucida Console" w:cs="Lucida Console"/>
+                <w:color w:val="BFBF00"/>
+                <w:sz w:val="16"/>
+                <w:szCs w:val="16"/>
+              </w:rPr>
+              <w:t>)</w:t>
+            </w:r>
+            <w:r>
+              <w:rPr>
+                <w:rFonts w:ascii="Lucida Console" w:hAnsi="Lucida Console" w:cs="Lucida Console"/>
+                <w:sz w:val="16"/>
+                <w:szCs w:val="16"/>
+              </w:rPr>
+              <w:t xml:space="preserve"> HEAD</w:t>
+            </w:r>
+            <w:proofErr w:type="gramStart"/>
+            <w:r>
+              <w:rPr>
+                <w:rFonts w:ascii="Lucida Console" w:hAnsi="Lucida Console" w:cs="Lucida Console"/>
+                <w:sz w:val="16"/>
+                <w:szCs w:val="16"/>
+              </w:rPr>
+              <w:t>@{</w:t>
+            </w:r>
+            <w:proofErr w:type="gramEnd"/>
+            <w:r>
+              <w:rPr>
+                <w:rFonts w:ascii="Lucida Console" w:hAnsi="Lucida Console" w:cs="Lucida Console"/>
+                <w:sz w:val="16"/>
+                <w:szCs w:val="16"/>
+              </w:rPr>
+              <w:t>1}: reset: moving to HEAD^1</w:t>
+            </w:r>
+          </w:p>
+          <w:p>
+            <w:pPr>
+              <w:autoSpaceDE w:val="0"/>
+              <w:autoSpaceDN w:val="0"/>
+              <w:adjustRightInd w:val="0"/>
+              <w:rPr>
+                <w:rFonts w:ascii="Lucida Console" w:hAnsi="Lucida Console" w:cs="Lucida Console"/>
+                <w:sz w:val="16"/>
+                <w:szCs w:val="16"/>
+              </w:rPr>
+            </w:pPr>
+            <w:r>
+              <w:rPr>
+                <w:rFonts w:ascii="Lucida Console" w:hAnsi="Lucida Console" w:cs="Lucida Console"/>
+                <w:color w:val="BFBF00"/>
+                <w:sz w:val="16"/>
+                <w:szCs w:val="16"/>
+              </w:rPr>
+              <w:t>1e68130 (</w:t>
+            </w:r>
+            <w:r>
+              <w:rPr>
+                <w:rFonts w:ascii="Lucida Console" w:hAnsi="Lucida Console" w:cs="Lucida Console"/>
+                <w:color w:val="40FFFF"/>
+                <w:sz w:val="16"/>
+                <w:szCs w:val="16"/>
+              </w:rPr>
+              <w:t xml:space="preserve">HEAD -&gt; </w:t>
+            </w:r>
+            <w:r>
+              <w:rPr>
+                <w:rFonts w:ascii="Lucida Console" w:hAnsi="Lucida Console" w:cs="Lucida Console"/>
+                <w:color w:val="40FF40"/>
+                <w:sz w:val="16"/>
+                <w:szCs w:val="16"/>
+              </w:rPr>
+              <w:t>master</w:t>
+            </w:r>
+            <w:r>
+              <w:rPr>
+                <w:rFonts w:ascii="Lucida Console" w:hAnsi="Lucida Console" w:cs="Lucida Console"/>
+                <w:color w:val="BFBF00"/>
+                <w:sz w:val="16"/>
+                <w:szCs w:val="16"/>
+              </w:rPr>
+              <w:t xml:space="preserve">, </w:t>
+            </w:r>
+            <w:r>
+              <w:rPr>
+                <w:rFonts w:ascii="Lucida Console" w:hAnsi="Lucida Console" w:cs="Lucida Console"/>
+                <w:color w:val="FFFF40"/>
+                <w:sz w:val="16"/>
+                <w:szCs w:val="16"/>
+              </w:rPr>
+              <w:t>tag: v1.0.2</w:t>
+            </w:r>
+            <w:r>
+              <w:rPr>
+                <w:rFonts w:ascii="Lucida Console" w:hAnsi="Lucida Console" w:cs="Lucida Console"/>
+                <w:color w:val="BFBF00"/>
+                <w:sz w:val="16"/>
+                <w:szCs w:val="16"/>
+              </w:rPr>
+              <w:t xml:space="preserve">, </w:t>
+            </w:r>
+            <w:r>
+              <w:rPr>
+                <w:rFonts w:ascii="Lucida Console" w:hAnsi="Lucida Console" w:cs="Lucida Console"/>
+                <w:color w:val="FF4040"/>
+                <w:sz w:val="16"/>
+                <w:szCs w:val="16"/>
+              </w:rPr>
+              <w:t>origin/master</w:t>
+            </w:r>
+            <w:r>
+              <w:rPr>
+                <w:rFonts w:ascii="Lucida Console" w:hAnsi="Lucida Console" w:cs="Lucida Console"/>
+                <w:color w:val="BFBF00"/>
+                <w:sz w:val="16"/>
+                <w:szCs w:val="16"/>
+              </w:rPr>
+              <w:t xml:space="preserve">, </w:t>
+            </w:r>
+            <w:r>
+              <w:rPr>
+                <w:rFonts w:ascii="Lucida Console" w:hAnsi="Lucida Console" w:cs="Lucida Console"/>
+                <w:color w:val="FF4040"/>
+                <w:sz w:val="16"/>
+                <w:szCs w:val="16"/>
+              </w:rPr>
+              <w:t>origin/HEAD</w:t>
+            </w:r>
+            <w:r>
+              <w:rPr>
+                <w:rFonts w:ascii="Lucida Console" w:hAnsi="Lucida Console" w:cs="Lucida Console"/>
+                <w:color w:val="BFBF00"/>
+                <w:sz w:val="16"/>
+                <w:szCs w:val="16"/>
+              </w:rPr>
+              <w:t>)</w:t>
+            </w:r>
+            <w:r>
+              <w:rPr>
+                <w:rFonts w:ascii="Lucida Console" w:hAnsi="Lucida Console" w:cs="Lucida Console"/>
+                <w:sz w:val="16"/>
+                <w:szCs w:val="16"/>
+              </w:rPr>
+              <w:t xml:space="preserve"> HEAD</w:t>
+            </w:r>
+            <w:proofErr w:type="gramStart"/>
+            <w:r>
+              <w:rPr>
+                <w:rFonts w:ascii="Lucida Console" w:hAnsi="Lucida Console" w:cs="Lucida Console"/>
+                <w:sz w:val="16"/>
+                <w:szCs w:val="16"/>
+              </w:rPr>
+              <w:t>@{</w:t>
+            </w:r>
+            <w:proofErr w:type="gramEnd"/>
+            <w:r>
+              <w:rPr>
+                <w:rFonts w:ascii="Lucida Console" w:hAnsi="Lucida Console" w:cs="Lucida Console"/>
+                <w:sz w:val="16"/>
+                <w:szCs w:val="16"/>
+              </w:rPr>
+              <w:t>2}: commit (amend): Release 1.0.2</w:t>
+            </w:r>
+          </w:p>
+          <w:p>
+            <w:pPr>
+              <w:autoSpaceDE w:val="0"/>
+              <w:autoSpaceDN w:val="0"/>
+              <w:adjustRightInd w:val="0"/>
+              <w:rPr>
+                <w:rFonts w:ascii="Lucida Console" w:hAnsi="Lucida Console" w:cs="Lucida Console"/>
+                <w:sz w:val="16"/>
+                <w:szCs w:val="16"/>
+              </w:rPr>
+            </w:pPr>
+            <w:r>
+              <w:rPr>
+                <w:rFonts w:ascii="Lucida Console" w:hAnsi="Lucida Console" w:cs="Lucida Console"/>
+                <w:color w:val="BFBF00"/>
+                <w:sz w:val="16"/>
+                <w:szCs w:val="16"/>
+              </w:rPr>
+              <w:t>c1d7ca2</w:t>
+            </w:r>
+            <w:r>
+              <w:rPr>
+                <w:rFonts w:ascii="Lucida Console" w:hAnsi="Lucida Console" w:cs="Lucida Console"/>
+                <w:sz w:val="16"/>
+                <w:szCs w:val="16"/>
+              </w:rPr>
+              <w:t xml:space="preserve"> HEAD</w:t>
+            </w:r>
+            <w:proofErr w:type="gramStart"/>
+            <w:r>
+              <w:rPr>
+                <w:rFonts w:ascii="Lucida Console" w:hAnsi="Lucida Console" w:cs="Lucida Console"/>
+                <w:sz w:val="16"/>
+                <w:szCs w:val="16"/>
+              </w:rPr>
+              <w:t>@{</w:t>
+            </w:r>
+            <w:proofErr w:type="gramEnd"/>
+            <w:r>
+              <w:rPr>
+                <w:rFonts w:ascii="Lucida Console" w:hAnsi="Lucida Console" w:cs="Lucida Console"/>
+                <w:sz w:val="16"/>
+                <w:szCs w:val="16"/>
+              </w:rPr>
+              <w:t>3}: commit: v1.0.1</w:t>
+            </w:r>
+          </w:p>
+          <w:p>
+            <w:pPr>
+              <w:autoSpaceDE w:val="0"/>
+              <w:autoSpaceDN w:val="0"/>
+              <w:adjustRightInd w:val="0"/>
+              <w:rPr>
+                <w:rFonts w:ascii="Lucida Console" w:hAnsi="Lucida Console" w:cs="Lucida Console"/>
+                <w:sz w:val="16"/>
+                <w:szCs w:val="16"/>
+              </w:rPr>
+            </w:pPr>
+            <w:r>
+              <w:rPr>
+                <w:rFonts w:ascii="Lucida Console" w:hAnsi="Lucida Console" w:cs="Lucida Console"/>
+                <w:color w:val="BFBF00"/>
+                <w:sz w:val="16"/>
+                <w:szCs w:val="16"/>
+              </w:rPr>
+              <w:t>9cffe78 (</w:t>
+            </w:r>
+            <w:r>
+              <w:rPr>
+                <w:rFonts w:ascii="Lucida Console" w:hAnsi="Lucida Console" w:cs="Lucida Console"/>
+                <w:color w:val="FFFF40"/>
+                <w:sz w:val="16"/>
+                <w:szCs w:val="16"/>
+              </w:rPr>
+              <w:t>tag: v1.0.1</w:t>
+            </w:r>
+            <w:r>
+              <w:rPr>
+                <w:rFonts w:ascii="Lucida Console" w:hAnsi="Lucida Console" w:cs="Lucida Console"/>
+                <w:color w:val="BFBF00"/>
+                <w:sz w:val="16"/>
+                <w:szCs w:val="16"/>
+              </w:rPr>
+              <w:t>)</w:t>
+            </w:r>
+            <w:r>
+              <w:rPr>
+                <w:rFonts w:ascii="Lucida Console" w:hAnsi="Lucida Console" w:cs="Lucida Console"/>
+                <w:sz w:val="16"/>
+                <w:szCs w:val="16"/>
+              </w:rPr>
+              <w:t xml:space="preserve"> HEAD</w:t>
+            </w:r>
+            <w:proofErr w:type="gramStart"/>
+            <w:r>
+              <w:rPr>
+                <w:rFonts w:ascii="Lucida Console" w:hAnsi="Lucida Console" w:cs="Lucida Console"/>
+                <w:sz w:val="16"/>
+                <w:szCs w:val="16"/>
+              </w:rPr>
+              <w:t>@{</w:t>
+            </w:r>
+            <w:proofErr w:type="gramEnd"/>
+            <w:r>
+              <w:rPr>
+                <w:rFonts w:ascii="Lucida Console" w:hAnsi="Lucida Console" w:cs="Lucida Console"/>
+                <w:sz w:val="16"/>
+                <w:szCs w:val="16"/>
+              </w:rPr>
+              <w:t>4}: commit: updates index.html</w:t>
+            </w:r>
+          </w:p>
+          <w:p>
+            <w:pPr>
+              <w:autoSpaceDE w:val="0"/>
+              <w:autoSpaceDN w:val="0"/>
+              <w:adjustRightInd w:val="0"/>
+              <w:rPr>
+                <w:rFonts w:ascii="Lucida Console" w:hAnsi="Lucida Console" w:cs="Lucida Console"/>
+                <w:sz w:val="16"/>
+                <w:szCs w:val="16"/>
+              </w:rPr>
+            </w:pPr>
+            <w:r>
+              <w:rPr>
+                <w:rFonts w:ascii="Lucida Console" w:hAnsi="Lucida Console" w:cs="Lucida Console"/>
+                <w:color w:val="BFBF00"/>
+                <w:sz w:val="16"/>
+                <w:szCs w:val="16"/>
+              </w:rPr>
+              <w:t>ecb1e10 (</w:t>
+            </w:r>
+            <w:r>
+              <w:rPr>
+                <w:rFonts w:ascii="Lucida Console" w:hAnsi="Lucida Console" w:cs="Lucida Console"/>
+                <w:color w:val="FFFF40"/>
+                <w:sz w:val="16"/>
+                <w:szCs w:val="16"/>
+              </w:rPr>
+              <w:t>tag: v1.0.0</w:t>
+            </w:r>
+            <w:r>
+              <w:rPr>
+                <w:rFonts w:ascii="Lucida Console" w:hAnsi="Lucida Console" w:cs="Lucida Console"/>
+                <w:color w:val="BFBF00"/>
+                <w:sz w:val="16"/>
+                <w:szCs w:val="16"/>
+              </w:rPr>
+              <w:t>)</w:t>
+            </w:r>
+            <w:r>
+              <w:rPr>
+                <w:rFonts w:ascii="Lucida Console" w:hAnsi="Lucida Console" w:cs="Lucida Console"/>
+                <w:sz w:val="16"/>
+                <w:szCs w:val="16"/>
+              </w:rPr>
+              <w:t xml:space="preserve"> HEAD</w:t>
+            </w:r>
+            <w:proofErr w:type="gramStart"/>
+            <w:r>
+              <w:rPr>
+                <w:rFonts w:ascii="Lucida Console" w:hAnsi="Lucida Console" w:cs="Lucida Console"/>
+                <w:sz w:val="16"/>
+                <w:szCs w:val="16"/>
+              </w:rPr>
+              <w:t>@{</w:t>
+            </w:r>
+            <w:proofErr w:type="gramEnd"/>
+            <w:r>
+              <w:rPr>
+                <w:rFonts w:ascii="Lucida Console" w:hAnsi="Lucida Console" w:cs="Lucida Console"/>
+                <w:sz w:val="16"/>
+                <w:szCs w:val="16"/>
+              </w:rPr>
+              <w:t>5}: merge new-changes: Fast-forward</w:t>
+            </w:r>
+          </w:p>
+          <w:p>
+            <w:pPr>
+              <w:autoSpaceDE w:val="0"/>
+              <w:autoSpaceDN w:val="0"/>
+              <w:adjustRightInd w:val="0"/>
+              <w:rPr>
+                <w:rFonts w:ascii="Lucida Console" w:hAnsi="Lucida Console" w:cs="Lucida Console"/>
+                <w:sz w:val="16"/>
+                <w:szCs w:val="16"/>
+              </w:rPr>
+            </w:pPr>
+            <w:r>
+              <w:rPr>
+                <w:rFonts w:ascii="Lucida Console" w:hAnsi="Lucida Console" w:cs="Lucida Console"/>
+                <w:color w:val="BFBF00"/>
+                <w:sz w:val="16"/>
+                <w:szCs w:val="16"/>
+              </w:rPr>
+              <w:t>1f282bd</w:t>
+            </w:r>
+            <w:r>
+              <w:rPr>
+                <w:rFonts w:ascii="Lucida Console" w:hAnsi="Lucida Console" w:cs="Lucida Console"/>
+                <w:sz w:val="16"/>
+                <w:szCs w:val="16"/>
+              </w:rPr>
+              <w:t xml:space="preserve"> HEAD</w:t>
+            </w:r>
+            <w:proofErr w:type="gramStart"/>
+            <w:r>
+              <w:rPr>
+                <w:rFonts w:ascii="Lucida Console" w:hAnsi="Lucida Console" w:cs="Lucida Console"/>
+                <w:sz w:val="16"/>
+                <w:szCs w:val="16"/>
+              </w:rPr>
+              <w:t>@{</w:t>
+            </w:r>
+            <w:proofErr w:type="gramEnd"/>
+            <w:r>
+              <w:rPr>
+                <w:rFonts w:ascii="Lucida Console" w:hAnsi="Lucida Console" w:cs="Lucida Console"/>
+                <w:sz w:val="16"/>
+                <w:szCs w:val="16"/>
+              </w:rPr>
+              <w:t>6}: checkout: moving from new-changes to master</w:t>
+            </w:r>
+          </w:p>
+          <w:p>
+            <w:pPr>
+              <w:autoSpaceDE w:val="0"/>
+              <w:autoSpaceDN w:val="0"/>
+              <w:adjustRightInd w:val="0"/>
+              <w:rPr>
+                <w:rFonts w:ascii="Lucida Console" w:hAnsi="Lucida Console" w:cs="Lucida Console"/>
+                <w:sz w:val="16"/>
+                <w:szCs w:val="16"/>
+              </w:rPr>
+            </w:pPr>
+            <w:r>
+              <w:rPr>
+                <w:rFonts w:ascii="Lucida Console" w:hAnsi="Lucida Console" w:cs="Lucida Console"/>
+                <w:color w:val="BFBF00"/>
+                <w:sz w:val="16"/>
+                <w:szCs w:val="16"/>
+              </w:rPr>
+              <w:t>ecb1e10 (</w:t>
+            </w:r>
+            <w:r>
+              <w:rPr>
+                <w:rFonts w:ascii="Lucida Console" w:hAnsi="Lucida Console" w:cs="Lucida Console"/>
+                <w:color w:val="FFFF40"/>
+                <w:sz w:val="16"/>
+                <w:szCs w:val="16"/>
+              </w:rPr>
+              <w:t>tag: v1.0.0</w:t>
+            </w:r>
+            <w:r>
+              <w:rPr>
+                <w:rFonts w:ascii="Lucida Console" w:hAnsi="Lucida Console" w:cs="Lucida Console"/>
+                <w:color w:val="BFBF00"/>
+                <w:sz w:val="16"/>
+                <w:szCs w:val="16"/>
+              </w:rPr>
+              <w:t>)</w:t>
+            </w:r>
+            <w:r>
+              <w:rPr>
+                <w:rFonts w:ascii="Lucida Console" w:hAnsi="Lucida Console" w:cs="Lucida Console"/>
+                <w:sz w:val="16"/>
+                <w:szCs w:val="16"/>
+              </w:rPr>
+              <w:t xml:space="preserve"> HEAD</w:t>
+            </w:r>
+            <w:proofErr w:type="gramStart"/>
+            <w:r>
+              <w:rPr>
+                <w:rFonts w:ascii="Lucida Console" w:hAnsi="Lucida Console" w:cs="Lucida Console"/>
+                <w:sz w:val="16"/>
+                <w:szCs w:val="16"/>
+              </w:rPr>
+              <w:t>@{</w:t>
+            </w:r>
+            <w:proofErr w:type="gramEnd"/>
+            <w:r>
+              <w:rPr>
+                <w:rFonts w:ascii="Lucida Console" w:hAnsi="Lucida Console" w:cs="Lucida Console"/>
+                <w:sz w:val="16"/>
+                <w:szCs w:val="16"/>
+              </w:rPr>
+              <w:t>7}: commit: commit into a new branch</w:t>
+            </w:r>
+          </w:p>
+          <w:p>
+            <w:pPr>
+              <w:autoSpaceDE w:val="0"/>
+              <w:autoSpaceDN w:val="0"/>
+              <w:adjustRightInd w:val="0"/>
+              <w:rPr>
+                <w:rFonts w:ascii="Lucida Console" w:hAnsi="Lucida Console" w:cs="Lucida Console"/>
+                <w:sz w:val="16"/>
+                <w:szCs w:val="16"/>
+              </w:rPr>
+            </w:pPr>
+            <w:r>
+              <w:rPr>
+                <w:rFonts w:ascii="Lucida Console" w:hAnsi="Lucida Console" w:cs="Lucida Console"/>
+                <w:color w:val="BFBF00"/>
+                <w:sz w:val="16"/>
+                <w:szCs w:val="16"/>
+              </w:rPr>
+              <w:t>1f282bd</w:t>
+            </w:r>
+            <w:r>
+              <w:rPr>
+                <w:rFonts w:ascii="Lucida Console" w:hAnsi="Lucida Console" w:cs="Lucida Console"/>
+                <w:sz w:val="16"/>
+                <w:szCs w:val="16"/>
+              </w:rPr>
+              <w:t xml:space="preserve"> HEAD</w:t>
+            </w:r>
+            <w:proofErr w:type="gramStart"/>
+            <w:r>
+              <w:rPr>
+                <w:rFonts w:ascii="Lucida Console" w:hAnsi="Lucida Console" w:cs="Lucida Console"/>
+                <w:sz w:val="16"/>
+                <w:szCs w:val="16"/>
+              </w:rPr>
+              <w:t>@{</w:t>
+            </w:r>
+            <w:proofErr w:type="gramEnd"/>
+            <w:r>
+              <w:rPr>
+                <w:rFonts w:ascii="Lucida Console" w:hAnsi="Lucida Console" w:cs="Lucida Console"/>
+                <w:sz w:val="16"/>
+                <w:szCs w:val="16"/>
+              </w:rPr>
+              <w:t>8}: reset: moving to HEAD</w:t>
+            </w:r>
+          </w:p>
+          <w:p>
+            <w:pPr>
+              <w:autoSpaceDE w:val="0"/>
+              <w:autoSpaceDN w:val="0"/>
+              <w:adjustRightInd w:val="0"/>
+              <w:rPr>
+                <w:rFonts w:ascii="Lucida Console" w:hAnsi="Lucida Console" w:cs="Lucida Console"/>
+                <w:sz w:val="16"/>
+                <w:szCs w:val="16"/>
+              </w:rPr>
+            </w:pPr>
+            <w:r>
+              <w:rPr>
+                <w:rFonts w:ascii="Lucida Console" w:hAnsi="Lucida Console" w:cs="Lucida Console"/>
+                <w:color w:val="BFBF00"/>
+                <w:sz w:val="16"/>
+                <w:szCs w:val="16"/>
+              </w:rPr>
+              <w:t>1f282bd</w:t>
+            </w:r>
+            <w:r>
+              <w:rPr>
+                <w:rFonts w:ascii="Lucida Console" w:hAnsi="Lucida Console" w:cs="Lucida Console"/>
+                <w:sz w:val="16"/>
+                <w:szCs w:val="16"/>
+              </w:rPr>
+              <w:t xml:space="preserve"> HEAD</w:t>
+            </w:r>
+            <w:proofErr w:type="gramStart"/>
+            <w:r>
+              <w:rPr>
+                <w:rFonts w:ascii="Lucida Console" w:hAnsi="Lucida Console" w:cs="Lucida Console"/>
+                <w:sz w:val="16"/>
+                <w:szCs w:val="16"/>
+              </w:rPr>
+              <w:t>@{</w:t>
+            </w:r>
+            <w:proofErr w:type="gramEnd"/>
+            <w:r>
+              <w:rPr>
+                <w:rFonts w:ascii="Lucida Console" w:hAnsi="Lucida Console" w:cs="Lucida Console"/>
+                <w:sz w:val="16"/>
+                <w:szCs w:val="16"/>
+              </w:rPr>
+              <w:t>9}: reset: moving to HEAD</w:t>
+            </w:r>
+          </w:p>
+          <w:p>
+            <w:pPr>
+              <w:autoSpaceDE w:val="0"/>
+              <w:autoSpaceDN w:val="0"/>
+              <w:adjustRightInd w:val="0"/>
+              <w:rPr>
+                <w:rFonts w:ascii="Lucida Console" w:hAnsi="Lucida Console" w:cs="Lucida Console"/>
+                <w:sz w:val="16"/>
+                <w:szCs w:val="16"/>
+              </w:rPr>
+            </w:pPr>
+            <w:r>
+              <w:rPr>
+                <w:rFonts w:ascii="Lucida Console" w:hAnsi="Lucida Console" w:cs="Lucida Console"/>
+                <w:color w:val="BFBF00"/>
+                <w:sz w:val="16"/>
+                <w:szCs w:val="16"/>
+              </w:rPr>
+              <w:t>1f282bd</w:t>
+            </w:r>
+            <w:r>
+              <w:rPr>
+                <w:rFonts w:ascii="Lucida Console" w:hAnsi="Lucida Console" w:cs="Lucida Console"/>
+                <w:sz w:val="16"/>
+                <w:szCs w:val="16"/>
+              </w:rPr>
+              <w:t xml:space="preserve"> HEAD</w:t>
+            </w:r>
+            <w:proofErr w:type="gramStart"/>
+            <w:r>
+              <w:rPr>
+                <w:rFonts w:ascii="Lucida Console" w:hAnsi="Lucida Console" w:cs="Lucida Console"/>
+                <w:sz w:val="16"/>
+                <w:szCs w:val="16"/>
+              </w:rPr>
+              <w:t>@{</w:t>
+            </w:r>
+            <w:proofErr w:type="gramEnd"/>
+            <w:r>
+              <w:rPr>
+                <w:rFonts w:ascii="Lucida Console" w:hAnsi="Lucida Console" w:cs="Lucida Console"/>
+                <w:sz w:val="16"/>
+                <w:szCs w:val="16"/>
+              </w:rPr>
+              <w:t>10}: reset: moving to HEAD</w:t>
+            </w:r>
+          </w:p>
+          <w:p>
+            <w:pPr>
+              <w:autoSpaceDE w:val="0"/>
+              <w:autoSpaceDN w:val="0"/>
+              <w:adjustRightInd w:val="0"/>
+              <w:rPr>
+                <w:rFonts w:ascii="Lucida Console" w:hAnsi="Lucida Console" w:cs="Lucida Console"/>
+                <w:sz w:val="16"/>
+                <w:szCs w:val="16"/>
+              </w:rPr>
+            </w:pPr>
+          </w:p>
+          <w:p>
+            <w:pPr>
+              <w:autoSpaceDE w:val="0"/>
+              <w:autoSpaceDN w:val="0"/>
+              <w:adjustRightInd w:val="0"/>
+              <w:rPr>
+                <w:rFonts w:ascii="Lucida Console" w:hAnsi="Lucida Console" w:cs="Lucida Console"/>
+                <w:sz w:val="16"/>
+                <w:szCs w:val="16"/>
+              </w:rPr>
+            </w:pPr>
+            <w:r>
+              <w:rPr>
+                <w:rFonts w:ascii="Lucida Console" w:hAnsi="Lucida Console" w:cs="Lucida Console"/>
+                <w:sz w:val="16"/>
+                <w:szCs w:val="16"/>
+              </w:rPr>
+              <w:t xml:space="preserve">Use reset to a commit in </w:t>
+            </w:r>
+            <w:proofErr w:type="spellStart"/>
+            <w:r>
+              <w:rPr>
+                <w:rFonts w:ascii="Lucida Console" w:hAnsi="Lucida Console" w:cs="Lucida Console"/>
+                <w:sz w:val="16"/>
+                <w:szCs w:val="16"/>
+              </w:rPr>
+              <w:t>reflog</w:t>
+            </w:r>
+            <w:proofErr w:type="spellEnd"/>
+            <w:r>
+              <w:rPr>
+                <w:rFonts w:ascii="Lucida Console" w:hAnsi="Lucida Console" w:cs="Lucida Console"/>
+                <w:sz w:val="16"/>
+                <w:szCs w:val="16"/>
+              </w:rPr>
+              <w:t xml:space="preserve"> to </w:t>
+            </w:r>
+            <w:r>
+              <w:rPr>
+                <w:rFonts w:ascii="Lucida Console" w:hAnsi="Lucida Console" w:cs="Lucida Console"/>
+                <w:sz w:val="16"/>
+                <w:szCs w:val="16"/>
+                <w:highlight w:val="yellow"/>
+              </w:rPr>
+              <w:t>undo</w:t>
+            </w:r>
+            <w:r>
+              <w:rPr>
+                <w:rFonts w:ascii="Lucida Console" w:hAnsi="Lucida Console" w:cs="Lucida Console"/>
+                <w:sz w:val="16"/>
+                <w:szCs w:val="16"/>
+              </w:rPr>
+              <w:t xml:space="preserve"> what you have performed to GIT</w:t>
+            </w:r>
+          </w:p>
+          <w:p>
+            <w:pPr>
+              <w:autoSpaceDE w:val="0"/>
+              <w:autoSpaceDN w:val="0"/>
+              <w:adjustRightInd w:val="0"/>
+              <w:rPr>
+                <w:rFonts w:ascii="Lucida Console" w:hAnsi="Lucida Console" w:cs="Lucida Console"/>
+                <w:sz w:val="16"/>
+                <w:szCs w:val="16"/>
+              </w:rPr>
+            </w:pPr>
+          </w:p>
+          <w:p>
+            <w:pPr>
+              <w:rPr>
+                <w:rFonts w:cstheme="minorHAnsi"/>
+                <w:sz w:val="20"/>
+                <w:szCs w:val="20"/>
+              </w:rPr>
+            </w:pPr>
+          </w:p>
+          <w:p>
+            <w:pPr>
+              <w:rPr>
+                <w:rFonts w:cstheme="minorHAnsi"/>
+                <w:sz w:val="20"/>
+                <w:szCs w:val="20"/>
+              </w:rPr>
+            </w:pPr>
+          </w:p>
+        </w:tc>
+      </w:tr>
+    </w:tbl>
+    <w:p>
+      <w:pPr>
+        <w:rPr>
+          <w:rFonts w:cstheme="minorHAnsi"/>
+          <w:sz w:val="20"/>
+          <w:szCs w:val="20"/>
+        </w:rPr>
+      </w:pPr>
+    </w:p>
+    <w:tbl>
+      <w:tblPr>
+        <w:tblStyle w:val="TableGrid"/>
+        <w:tblW w:w="0" w:type="auto"/>
+        <w:tblLook w:val="04A0" w:firstRow="1" w:lastRow="0" w:firstColumn="1" w:lastColumn="0" w:noHBand="0" w:noVBand="1"/>
+      </w:tblPr>
+      <w:tblGrid>
+        <w:gridCol w:w="828"/>
+        <w:gridCol w:w="8748"/>
+      </w:tblGrid>
+      <w:tr>
+        <w:tc>
+          <w:tcPr>
+            <w:tcW w:w="9576" w:type="dxa"/>
+            <w:gridSpan w:val="2"/>
+          </w:tcPr>
+          <w:p>
+            <w:r>
+              <w:rPr>
+                <w:rFonts w:eastAsiaTheme="majorEastAsia" w:cstheme="minorHAnsi"/>
+                <w:b/>
+                <w:bCs/>
+                <w:color w:val="4F81BD" w:themeColor="accent1"/>
+                <w:sz w:val="20"/>
+                <w:szCs w:val="20"/>
+              </w:rPr>
+              <w:t>How to resolve a binary file conflict with Git</w:t>
+            </w:r>
+          </w:p>
+        </w:tc>
+      </w:tr>
+      <w:tr>
+        <w:tc>
+          <w:tcPr>
+            <w:tcW w:w="828" w:type="dxa"/>
+          </w:tcPr>
+          <w:p>
+            <w:pPr>
+              <w:rPr>
+                <w:rFonts w:cstheme="minorHAnsi"/>
+                <w:sz w:val="20"/>
+                <w:szCs w:val="20"/>
+              </w:rPr>
+            </w:pPr>
+          </w:p>
+        </w:tc>
+        <w:tc>
+          <w:tcPr>
+            <w:tcW w:w="8748" w:type="dxa"/>
+          </w:tcPr>
+          <w:p>
+            <w:pPr>
+              <w:rPr>
+                <w:rFonts w:ascii="Courier New" w:hAnsi="Courier New" w:cs="Courier New"/>
+                <w:sz w:val="16"/>
+                <w:szCs w:val="16"/>
+              </w:rPr>
+            </w:pPr>
+          </w:p>
+          <w:p>
+            <w:pPr>
+              <w:rPr>
+                <w:rFonts w:ascii="Courier New" w:hAnsi="Courier New" w:cs="Courier New"/>
+                <w:sz w:val="16"/>
+                <w:szCs w:val="16"/>
+              </w:rPr>
+            </w:pPr>
+            <w:r>
+              <w:rPr>
+                <w:rFonts w:ascii="Courier New" w:hAnsi="Courier New" w:cs="Courier New"/>
+                <w:sz w:val="16"/>
+                <w:szCs w:val="16"/>
+              </w:rPr>
+              <w:t>Auto-merging somefile.dll</w:t>
+            </w:r>
+          </w:p>
+          <w:p>
+            <w:pPr>
+              <w:rPr>
+                <w:rFonts w:ascii="Courier New" w:hAnsi="Courier New" w:cs="Courier New"/>
+                <w:sz w:val="16"/>
+                <w:szCs w:val="16"/>
+              </w:rPr>
+            </w:pPr>
+          </w:p>
+          <w:p>
+            <w:pPr>
+              <w:rPr>
+                <w:rFonts w:ascii="Courier New" w:hAnsi="Courier New" w:cs="Courier New"/>
+                <w:sz w:val="16"/>
+                <w:szCs w:val="16"/>
+              </w:rPr>
+            </w:pPr>
+            <w:r>
+              <w:rPr>
+                <w:rFonts w:ascii="Courier New" w:hAnsi="Courier New" w:cs="Courier New"/>
+                <w:sz w:val="16"/>
+                <w:szCs w:val="16"/>
+              </w:rPr>
+              <w:t>CONFLICT (content): Merge conflict in somefile.dll</w:t>
+            </w:r>
+          </w:p>
+          <w:p>
+            <w:pPr>
+              <w:rPr>
+                <w:rFonts w:ascii="Courier New" w:hAnsi="Courier New" w:cs="Courier New"/>
+                <w:sz w:val="16"/>
+                <w:szCs w:val="16"/>
+              </w:rPr>
+            </w:pPr>
+            <w:r>
+              <w:rPr>
+                <w:rFonts w:ascii="Courier New" w:hAnsi="Courier New" w:cs="Courier New"/>
+                <w:sz w:val="16"/>
+                <w:szCs w:val="16"/>
+              </w:rPr>
+              <w:t>Automatic merge failed; fix conflicts and then commit the result.</w:t>
+            </w:r>
+          </w:p>
+          <w:p>
+            <w:pPr>
+              <w:rPr>
+                <w:rFonts w:ascii="Courier New" w:hAnsi="Courier New" w:cs="Courier New"/>
+                <w:sz w:val="16"/>
+                <w:szCs w:val="16"/>
+              </w:rPr>
+            </w:pPr>
+          </w:p>
+          <w:p>
+            <w:pPr>
+              <w:rPr>
+                <w:rFonts w:ascii="Courier New" w:hAnsi="Courier New" w:cs="Courier New"/>
+                <w:sz w:val="16"/>
+                <w:szCs w:val="16"/>
+              </w:rPr>
+            </w:pPr>
+            <w:r>
+              <w:rPr>
+                <w:rFonts w:ascii="Courier New" w:hAnsi="Courier New" w:cs="Courier New"/>
+                <w:sz w:val="16"/>
+                <w:szCs w:val="16"/>
+              </w:rPr>
+              <w:t xml:space="preserve">In this scenario, somefile.dll is a binary file that has been modified in both the current branch, and the branch you are attempting to merge </w:t>
+            </w:r>
+            <w:proofErr w:type="gramStart"/>
+            <w:r>
+              <w:rPr>
+                <w:rFonts w:ascii="Courier New" w:hAnsi="Courier New" w:cs="Courier New"/>
+                <w:sz w:val="16"/>
+                <w:szCs w:val="16"/>
+              </w:rPr>
+              <w:t>in to</w:t>
+            </w:r>
+            <w:proofErr w:type="gramEnd"/>
+            <w:r>
+              <w:rPr>
+                <w:rFonts w:ascii="Courier New" w:hAnsi="Courier New" w:cs="Courier New"/>
+                <w:sz w:val="16"/>
+                <w:szCs w:val="16"/>
+              </w:rPr>
+              <w:t xml:space="preserve"> the current branch. Since the file cannot be textually merged, you need to </w:t>
+            </w:r>
+            <w:proofErr w:type="gramStart"/>
+            <w:r>
+              <w:rPr>
+                <w:rFonts w:ascii="Courier New" w:hAnsi="Courier New" w:cs="Courier New"/>
+                <w:sz w:val="16"/>
+                <w:szCs w:val="16"/>
+              </w:rPr>
+              <w:t>make a decision</w:t>
+            </w:r>
+            <w:proofErr w:type="gramEnd"/>
+            <w:r>
+              <w:rPr>
+                <w:rFonts w:ascii="Courier New" w:hAnsi="Courier New" w:cs="Courier New"/>
+                <w:sz w:val="16"/>
+                <w:szCs w:val="16"/>
+              </w:rPr>
+              <w:t>: do you keep the version of the file in your current branch, or the version in the other branch.</w:t>
+            </w:r>
+          </w:p>
+          <w:p>
+            <w:pPr>
+              <w:rPr>
+                <w:rFonts w:ascii="Courier New" w:hAnsi="Courier New" w:cs="Courier New"/>
+                <w:sz w:val="16"/>
+                <w:szCs w:val="16"/>
+              </w:rPr>
+            </w:pPr>
+          </w:p>
+          <w:p>
+            <w:pPr>
+              <w:rPr>
+                <w:rFonts w:ascii="Courier New" w:hAnsi="Courier New" w:cs="Courier New"/>
+                <w:sz w:val="16"/>
+                <w:szCs w:val="16"/>
+              </w:rPr>
+            </w:pPr>
+            <w:r>
+              <w:rPr>
+                <w:rFonts w:ascii="Courier New" w:hAnsi="Courier New" w:cs="Courier New"/>
+                <w:sz w:val="16"/>
+                <w:szCs w:val="16"/>
+                <w:highlight w:val="green"/>
+              </w:rPr>
+              <w:t>## Resolve using mine</w:t>
+            </w:r>
+          </w:p>
+          <w:p>
+            <w:pPr>
+              <w:rPr>
+                <w:rFonts w:ascii="Courier New" w:hAnsi="Courier New" w:cs="Courier New"/>
+                <w:sz w:val="16"/>
+                <w:szCs w:val="16"/>
+              </w:rPr>
+            </w:pPr>
+            <w:r>
+              <w:rPr>
+                <w:rFonts w:ascii="Courier New" w:hAnsi="Courier New" w:cs="Courier New"/>
+                <w:sz w:val="16"/>
+                <w:szCs w:val="16"/>
+              </w:rPr>
+              <w:t>The file in your working copy is still the copy from your current branch – in other words, it was not modified by the merge attempt. To resolve the conflict and keep this file:</w:t>
+            </w:r>
+          </w:p>
+          <w:p>
+            <w:pPr>
+              <w:rPr>
+                <w:rFonts w:ascii="Courier New" w:hAnsi="Courier New" w:cs="Courier New"/>
+                <w:sz w:val="16"/>
+                <w:szCs w:val="16"/>
+              </w:rPr>
+            </w:pPr>
+          </w:p>
+          <w:p>
+            <w:pPr>
+              <w:rPr>
+                <w:rFonts w:ascii="Courier New" w:hAnsi="Courier New" w:cs="Courier New"/>
+                <w:sz w:val="16"/>
+                <w:szCs w:val="16"/>
+                <w:highlight w:val="yellow"/>
+              </w:rPr>
+            </w:pPr>
+            <w:r>
+              <w:rPr>
+                <w:rFonts w:ascii="Courier New" w:hAnsi="Courier New" w:cs="Courier New"/>
+                <w:sz w:val="16"/>
+                <w:szCs w:val="16"/>
+                <w:highlight w:val="yellow"/>
+              </w:rPr>
+              <w:t xml:space="preserve">git add somefile.dll </w:t>
+            </w:r>
+          </w:p>
+          <w:p>
+            <w:pPr>
+              <w:rPr>
+                <w:rFonts w:ascii="Courier New" w:hAnsi="Courier New" w:cs="Courier New"/>
+                <w:sz w:val="16"/>
+                <w:szCs w:val="16"/>
+              </w:rPr>
+            </w:pPr>
+            <w:r>
+              <w:rPr>
+                <w:rFonts w:ascii="Courier New" w:hAnsi="Courier New" w:cs="Courier New"/>
+                <w:sz w:val="16"/>
+                <w:szCs w:val="16"/>
+                <w:highlight w:val="yellow"/>
+              </w:rPr>
+              <w:t>git commit –m “My commit message for the merge”</w:t>
+            </w:r>
+          </w:p>
+          <w:p>
+            <w:pPr>
+              <w:rPr>
+                <w:rFonts w:ascii="Courier New" w:hAnsi="Courier New" w:cs="Courier New"/>
+                <w:sz w:val="16"/>
+                <w:szCs w:val="16"/>
+              </w:rPr>
+            </w:pPr>
+          </w:p>
+          <w:p>
+            <w:pPr>
+              <w:rPr>
+                <w:rFonts w:ascii="Courier New" w:hAnsi="Courier New" w:cs="Courier New"/>
+                <w:sz w:val="16"/>
+                <w:szCs w:val="16"/>
+              </w:rPr>
+            </w:pPr>
+            <w:r>
+              <w:rPr>
+                <w:rFonts w:ascii="Courier New" w:hAnsi="Courier New" w:cs="Courier New"/>
+                <w:sz w:val="16"/>
+                <w:szCs w:val="16"/>
+                <w:highlight w:val="green"/>
+              </w:rPr>
+              <w:t>## Resolve using theirs</w:t>
+            </w:r>
+          </w:p>
+          <w:p>
+            <w:pPr>
+              <w:rPr>
+                <w:rFonts w:ascii="Courier New" w:hAnsi="Courier New" w:cs="Courier New"/>
+                <w:sz w:val="16"/>
+                <w:szCs w:val="16"/>
+              </w:rPr>
+            </w:pPr>
+            <w:r>
+              <w:rPr>
+                <w:rFonts w:ascii="Courier New" w:hAnsi="Courier New" w:cs="Courier New"/>
+                <w:sz w:val="16"/>
+                <w:szCs w:val="16"/>
+              </w:rPr>
+              <w:t>If you prefer to resolve the conflict using their copy, you need to get the version of the file from the branch you were trying to merge in:</w:t>
+            </w:r>
+          </w:p>
+          <w:p>
+            <w:pPr>
+              <w:rPr>
+                <w:rFonts w:ascii="Courier New" w:hAnsi="Courier New" w:cs="Courier New"/>
+                <w:sz w:val="16"/>
+                <w:szCs w:val="16"/>
+              </w:rPr>
+            </w:pPr>
+          </w:p>
+          <w:p>
+            <w:pPr>
+              <w:rPr>
+                <w:rFonts w:ascii="Courier New" w:hAnsi="Courier New" w:cs="Courier New"/>
+                <w:sz w:val="16"/>
+                <w:szCs w:val="16"/>
+              </w:rPr>
+            </w:pPr>
+            <w:r>
+              <w:rPr>
+                <w:rFonts w:ascii="Courier New" w:hAnsi="Courier New" w:cs="Courier New"/>
+                <w:sz w:val="16"/>
+                <w:szCs w:val="16"/>
+                <w:highlight w:val="yellow"/>
+              </w:rPr>
+              <w:t xml:space="preserve">git checkout </w:t>
+            </w:r>
+            <w:proofErr w:type="spellStart"/>
+            <w:r>
+              <w:rPr>
+                <w:rFonts w:ascii="Courier New" w:hAnsi="Courier New" w:cs="Courier New"/>
+                <w:sz w:val="16"/>
+                <w:szCs w:val="16"/>
+                <w:highlight w:val="yellow"/>
+              </w:rPr>
+              <w:t>otherbranch</w:t>
+            </w:r>
+            <w:proofErr w:type="spellEnd"/>
+            <w:r>
+              <w:rPr>
+                <w:rFonts w:ascii="Courier New" w:hAnsi="Courier New" w:cs="Courier New"/>
+                <w:sz w:val="16"/>
+                <w:szCs w:val="16"/>
+                <w:highlight w:val="yellow"/>
+              </w:rPr>
+              <w:t xml:space="preserve"> somefile.dll</w:t>
+            </w:r>
+          </w:p>
+          <w:p>
+            <w:pPr>
+              <w:rPr>
+                <w:rFonts w:ascii="Courier New" w:hAnsi="Courier New" w:cs="Courier New"/>
+                <w:sz w:val="16"/>
+                <w:szCs w:val="16"/>
+              </w:rPr>
+            </w:pPr>
+          </w:p>
+          <w:p>
+            <w:pPr>
+              <w:rPr>
+                <w:rFonts w:ascii="Courier New" w:hAnsi="Courier New" w:cs="Courier New"/>
+                <w:sz w:val="16"/>
+                <w:szCs w:val="16"/>
+              </w:rPr>
+            </w:pPr>
+            <w:r>
+              <w:rPr>
+                <w:rFonts w:ascii="Courier New" w:hAnsi="Courier New" w:cs="Courier New"/>
+                <w:sz w:val="16"/>
+                <w:szCs w:val="16"/>
+              </w:rPr>
+              <w:t>Now that you have the correct version of the file in your w</w:t>
+            </w:r>
+            <w:bookmarkStart w:id="32" w:name="_GoBack"/>
+            <w:bookmarkEnd w:id="32"/>
+            <w:r>
+              <w:rPr>
+                <w:rFonts w:ascii="Courier New" w:hAnsi="Courier New" w:cs="Courier New"/>
+                <w:sz w:val="16"/>
+                <w:szCs w:val="16"/>
+              </w:rPr>
+              <w:t>orking copy, you can mark it as resolved (by adding it), and commit:</w:t>
+            </w:r>
+          </w:p>
+          <w:p>
+            <w:pPr>
+              <w:rPr>
+                <w:rFonts w:ascii="Courier New" w:hAnsi="Courier New" w:cs="Courier New"/>
+                <w:sz w:val="16"/>
+                <w:szCs w:val="16"/>
+              </w:rPr>
+            </w:pPr>
+          </w:p>
+          <w:p>
+            <w:pPr>
+              <w:rPr>
+                <w:rFonts w:ascii="Courier New" w:hAnsi="Courier New" w:cs="Courier New"/>
+                <w:sz w:val="16"/>
+                <w:szCs w:val="16"/>
+                <w:highlight w:val="yellow"/>
+              </w:rPr>
+            </w:pPr>
+            <w:r>
+              <w:rPr>
+                <w:rFonts w:ascii="Courier New" w:hAnsi="Courier New" w:cs="Courier New"/>
+                <w:sz w:val="16"/>
+                <w:szCs w:val="16"/>
+                <w:highlight w:val="yellow"/>
+              </w:rPr>
+              <w:t>git add somefile.dll</w:t>
+            </w:r>
+          </w:p>
+          <w:p>
+            <w:pPr>
+              <w:rPr>
+                <w:rFonts w:ascii="Courier New" w:hAnsi="Courier New" w:cs="Courier New"/>
+                <w:sz w:val="16"/>
+                <w:szCs w:val="16"/>
+              </w:rPr>
+            </w:pPr>
+            <w:r>
+              <w:rPr>
+                <w:rFonts w:ascii="Courier New" w:hAnsi="Courier New" w:cs="Courier New"/>
+                <w:sz w:val="16"/>
+                <w:szCs w:val="16"/>
+                <w:highlight w:val="yellow"/>
+              </w:rPr>
+              <w:t>git commit –m “My commit message for the merge”</w:t>
+            </w:r>
+          </w:p>
+          <w:p>
+            <w:pPr>
+              <w:rPr>
+                <w:rFonts w:ascii="Courier New" w:hAnsi="Courier New" w:cs="Courier New"/>
+                <w:sz w:val="16"/>
+                <w:szCs w:val="16"/>
+              </w:rPr>
+            </w:pPr>
+          </w:p>
+          <w:p>
+            <w:pPr>
+              <w:rPr>
+                <w:rFonts w:ascii="Courier New" w:hAnsi="Courier New" w:cs="Courier New"/>
+                <w:sz w:val="16"/>
+                <w:szCs w:val="16"/>
+              </w:rPr>
+            </w:pPr>
+            <w:r>
+              <w:rPr>
+                <w:rFonts w:ascii="Courier New" w:hAnsi="Courier New" w:cs="Courier New"/>
+                <w:sz w:val="16"/>
+                <w:szCs w:val="16"/>
+              </w:rPr>
+              <w:t xml:space="preserve">Note that in place of </w:t>
+            </w:r>
+            <w:proofErr w:type="spellStart"/>
+            <w:r>
+              <w:rPr>
+                <w:rFonts w:ascii="Courier New" w:hAnsi="Courier New" w:cs="Courier New"/>
+                <w:sz w:val="16"/>
+                <w:szCs w:val="16"/>
+              </w:rPr>
+              <w:t>otherbranch</w:t>
+            </w:r>
+            <w:proofErr w:type="spellEnd"/>
+            <w:r>
+              <w:rPr>
+                <w:rFonts w:ascii="Courier New" w:hAnsi="Courier New" w:cs="Courier New"/>
+                <w:sz w:val="16"/>
+                <w:szCs w:val="16"/>
+              </w:rPr>
+              <w:t>, you can use any name (</w:t>
+            </w:r>
+            <w:proofErr w:type="spellStart"/>
+            <w:r>
+              <w:rPr>
+                <w:rFonts w:ascii="Courier New" w:hAnsi="Courier New" w:cs="Courier New"/>
+                <w:sz w:val="16"/>
+                <w:szCs w:val="16"/>
+              </w:rPr>
+              <w:t>treeish</w:t>
+            </w:r>
+            <w:proofErr w:type="spellEnd"/>
+            <w:r>
+              <w:rPr>
+                <w:rFonts w:ascii="Courier New" w:hAnsi="Courier New" w:cs="Courier New"/>
+                <w:sz w:val="16"/>
+                <w:szCs w:val="16"/>
+              </w:rPr>
+              <w:t>) that refers to a branch: a local branch name (</w:t>
+            </w:r>
+            <w:proofErr w:type="spellStart"/>
+            <w:r>
+              <w:rPr>
+                <w:rFonts w:ascii="Courier New" w:hAnsi="Courier New" w:cs="Courier New"/>
+                <w:sz w:val="16"/>
+                <w:szCs w:val="16"/>
+              </w:rPr>
+              <w:t>otherbranch</w:t>
+            </w:r>
+            <w:proofErr w:type="spellEnd"/>
+            <w:r>
+              <w:rPr>
+                <w:rFonts w:ascii="Courier New" w:hAnsi="Courier New" w:cs="Courier New"/>
+                <w:sz w:val="16"/>
+                <w:szCs w:val="16"/>
+              </w:rPr>
+              <w:t>), a remote branch name (origin/master), a specific commit SHA (980e3cc), etc. For example, if you were merging in from your remote when you received the conflict, and you wanted to resolve using the remote version, you would retrieve that copy of the file using:</w:t>
+            </w:r>
+          </w:p>
+          <w:p>
+            <w:pPr>
+              <w:rPr>
+                <w:rFonts w:ascii="Courier New" w:hAnsi="Courier New" w:cs="Courier New"/>
+                <w:sz w:val="16"/>
+                <w:szCs w:val="16"/>
+              </w:rPr>
+            </w:pPr>
+          </w:p>
+          <w:p>
+            <w:pPr>
+              <w:rPr>
+                <w:rFonts w:ascii="Courier New" w:hAnsi="Courier New" w:cs="Courier New"/>
+                <w:sz w:val="16"/>
+                <w:szCs w:val="16"/>
+              </w:rPr>
+            </w:pPr>
+            <w:r>
+              <w:rPr>
+                <w:rFonts w:ascii="Courier New" w:hAnsi="Courier New" w:cs="Courier New"/>
+                <w:sz w:val="16"/>
+                <w:szCs w:val="16"/>
+              </w:rPr>
+              <w:t>git checkout origin/master somefile.dll</w:t>
+            </w:r>
+          </w:p>
+          <w:p>
+            <w:pPr>
+              <w:rPr>
+                <w:rFonts w:cstheme="minorHAnsi"/>
+                <w:sz w:val="20"/>
+                <w:szCs w:val="20"/>
+              </w:rPr>
+            </w:pPr>
           </w:p>
         </w:tc>
       </w:tr>
@@ -17528,7 +21201,7 @@
       </w:pPr>
     </w:pPrDefault>
   </w:docDefaults>
-  <w:latentStyles w:defLockedState="0" w:defUIPriority="99" w:defSemiHidden="0" w:defUnhideWhenUsed="0" w:defQFormat="0" w:count="377">
+  <w:latentStyles w:defLockedState="0" w:defUIPriority="99" w:defSemiHidden="0" w:defUnhideWhenUsed="0" w:defQFormat="0" w:count="376">
     <w:lsdException w:name="Normal" w:uiPriority="0" w:qFormat="1"/>
     <w:lsdException w:name="heading 1" w:uiPriority="9" w:qFormat="1"/>
     <w:lsdException w:name="heading 2" w:semiHidden="1" w:uiPriority="9" w:unhideWhenUsed="1" w:qFormat="1"/>
@@ -17905,7 +21578,6 @@
     <w:lsdException w:name="Hashtag" w:semiHidden="1" w:unhideWhenUsed="1"/>
     <w:lsdException w:name="Unresolved Mention" w:semiHidden="1" w:unhideWhenUsed="1"/>
     <w:lsdException w:name="Smart Link" w:semiHidden="1" w:unhideWhenUsed="1"/>
-    <w:lsdException w:name="Smart Link Error" w:semiHidden="1" w:unhideWhenUsed="1"/>
   </w:latentStyles>
   <w:style w:type="paragraph" w:default="1" w:styleId="Normal">
     <w:name w:val="Normal"/>
@@ -18641,7 +22313,7 @@
 </file>
 
 <file path=customXml/itemProps1.xml><?xml version="1.0" encoding="utf-8"?>
-<ds:datastoreItem xmlns:ds="http://schemas.openxmlformats.org/officeDocument/2006/customXml" ds:itemID="{F8384B61-A2F0-4813-BBF5-EF04C956A0FB}">
+<ds:datastoreItem xmlns:ds="http://schemas.openxmlformats.org/officeDocument/2006/customXml" ds:itemID="{2EA38B56-B2DC-4588-BF53-634C7DCAF8B6}">
   <ds:schemaRefs>
     <ds:schemaRef ds:uri="http://schemas.openxmlformats.org/officeDocument/2006/bibliography"/>
   </ds:schemaRefs>

</xml_diff>